<commit_message>
Atualizando a documentação com padrão ABNT e adicionando nome completo de integrantes
</commit_message>
<xml_diff>
--- a/Relatorio-CP1.docx
+++ b/Relatorio-CP1.docx
@@ -1,425 +1,732 @@
 
 <file path=word/document.xml><?xml version="1.0" encoding="utf-8"?>
-<w:document xmlns:wpc="http://schemas.microsoft.com/office/word/2010/wordprocessingCanvas" xmlns:cx="http://schemas.microsoft.com/office/drawing/2014/chartex" xmlns:cx1="http://schemas.microsoft.com/office/drawing/2015/9/8/chartex" xmlns:cx2="http://schemas.microsoft.com/office/drawing/2015/10/21/chartex" xmlns:cx3="http://schemas.microsoft.com/office/drawing/2016/5/9/chartex" xmlns:cx4="http://schemas.microsoft.com/office/drawing/2016/5/10/chartex" xmlns:cx5="http://schemas.microsoft.com/office/drawing/2016/5/11/chartex" xmlns:cx6="http://schemas.microsoft.com/office/drawing/2016/5/12/chartex" xmlns:cx7="http://schemas.microsoft.com/office/drawing/2016/5/13/chartex" xmlns:cx8="http://schemas.microsoft.com/office/drawing/2016/5/14/chartex" xmlns:mc="http://schemas.openxmlformats.org/markup-compatibility/2006" xmlns:aink="http://schemas.microsoft.com/office/drawing/2016/ink" xmlns:am3d="http://schemas.microsoft.com/office/drawing/2017/model3d" xmlns:o="urn:schemas-microsoft-com:office:office" xmlns:r="http://schemas.openxmlformats.org/officeDocument/2006/relationships" xmlns:m="http://schemas.openxmlformats.org/officeDocument/2006/math" xmlns:v="urn:schemas-microsoft-com:vml" xmlns:wp14="http://schemas.microsoft.com/office/word/2010/wordprocessingDrawing" xmlns:wp="http://schemas.openxmlformats.org/drawingml/2006/wordprocessingDrawing" xmlns:w10="urn:schemas-microsoft-com:office:word" xmlns:w="http://schemas.openxmlformats.org/wordprocessingml/2006/main" xmlns:w14="http://schemas.microsoft.com/office/word/2010/wordml" xmlns:w15="http://schemas.microsoft.com/office/word/2012/wordml" xmlns:w16cex="http://schemas.microsoft.com/office/word/2018/wordml/cex" xmlns:w16cid="http://schemas.microsoft.com/office/word/2016/wordml/cid" xmlns:w16="http://schemas.microsoft.com/office/word/2018/wordml" xmlns:w16sdtdh="http://schemas.microsoft.com/office/word/2020/wordml/sdtdatahash" xmlns:w16se="http://schemas.microsoft.com/office/word/2015/wordml/symex" xmlns:wpg="http://schemas.microsoft.com/office/word/2010/wordprocessingGroup" xmlns:wpi="http://schemas.microsoft.com/office/word/2010/wordprocessingInk" xmlns:wne="http://schemas.microsoft.com/office/word/2006/wordml" xmlns:wps="http://schemas.microsoft.com/office/word/2010/wordprocessingShape" mc:Ignorable="w14 w15 w16se w16cid w16 w16cex w16sdtdh wp14">
+<w:document xmlns:wpc="http://schemas.microsoft.com/office/word/2010/wordprocessingCanvas" xmlns:cx="http://schemas.microsoft.com/office/drawing/2014/chartex" xmlns:cx1="http://schemas.microsoft.com/office/drawing/2015/9/8/chartex" xmlns:cx2="http://schemas.microsoft.com/office/drawing/2015/10/21/chartex" xmlns:cx3="http://schemas.microsoft.com/office/drawing/2016/5/9/chartex" xmlns:cx4="http://schemas.microsoft.com/office/drawing/2016/5/10/chartex" xmlns:cx5="http://schemas.microsoft.com/office/drawing/2016/5/11/chartex" xmlns:cx6="http://schemas.microsoft.com/office/drawing/2016/5/12/chartex" xmlns:cx7="http://schemas.microsoft.com/office/drawing/2016/5/13/chartex" xmlns:cx8="http://schemas.microsoft.com/office/drawing/2016/5/14/chartex" xmlns:mc="http://schemas.openxmlformats.org/markup-compatibility/2006" xmlns:aink="http://schemas.microsoft.com/office/drawing/2016/ink" xmlns:am3d="http://schemas.microsoft.com/office/drawing/2017/model3d" xmlns:o="urn:schemas-microsoft-com:office:office" xmlns:oel="http://schemas.microsoft.com/office/2019/extlst" xmlns:r="http://schemas.openxmlformats.org/officeDocument/2006/relationships" xmlns:m="http://schemas.openxmlformats.org/officeDocument/2006/math" xmlns:v="urn:schemas-microsoft-com:vml" xmlns:wp14="http://schemas.microsoft.com/office/word/2010/wordprocessingDrawing" xmlns:wp="http://schemas.openxmlformats.org/drawingml/2006/wordprocessingDrawing" xmlns:w10="urn:schemas-microsoft-com:office:word" xmlns:w="http://schemas.openxmlformats.org/wordprocessingml/2006/main" xmlns:w14="http://schemas.microsoft.com/office/word/2010/wordml" xmlns:w15="http://schemas.microsoft.com/office/word/2012/wordml" xmlns:w16cex="http://schemas.microsoft.com/office/word/2018/wordml/cex" xmlns:w16cid="http://schemas.microsoft.com/office/word/2016/wordml/cid" xmlns:w16="http://schemas.microsoft.com/office/word/2018/wordml" xmlns:w16du="http://schemas.microsoft.com/office/word/2023/wordml/word16du" xmlns:w16sdtdh="http://schemas.microsoft.com/office/word/2020/wordml/sdtdatahash" xmlns:w16se="http://schemas.microsoft.com/office/word/2015/wordml/symex" xmlns:wpg="http://schemas.microsoft.com/office/word/2010/wordprocessingGroup" xmlns:wpi="http://schemas.microsoft.com/office/word/2010/wordprocessingInk" xmlns:wne="http://schemas.microsoft.com/office/word/2006/wordml" xmlns:wps="http://schemas.microsoft.com/office/word/2010/wordprocessingShape" mc:Ignorable="w14 w15 w16se w16cid w16 w16cex w16sdtdh w16du wp14">
   <w:body>
     <w:p>
       <w:pPr>
-        <w:jc w:val="both"/>
-        <w:rPr>
-          <w:rFonts w:ascii="Times New Roman" w:hAnsi="Times New Roman" w:cs="Times New Roman"/>
-          <w:b/>
-          <w:bCs/>
-          <w:sz w:val="24"/>
-          <w:szCs w:val="24"/>
-        </w:rPr>
-      </w:pPr>
-      <w:r>
-        <w:rPr>
-          <w:rFonts w:ascii="Times New Roman" w:hAnsi="Times New Roman" w:cs="Times New Roman"/>
-          <w:b/>
-          <w:bCs/>
-          <w:sz w:val="24"/>
-          <w:szCs w:val="24"/>
-        </w:rPr>
-        <w:t>NOME:</w:t>
-      </w:r>
-      <w:r>
-        <w:rPr>
-          <w:rFonts w:ascii="Times New Roman" w:hAnsi="Times New Roman" w:cs="Times New Roman"/>
-          <w:sz w:val="24"/>
-          <w:szCs w:val="24"/>
-        </w:rPr>
-        <w:t xml:space="preserve"> Larissa Lopes</w:t>
-      </w:r>
-      <w:r>
-        <w:rPr>
-          <w:rFonts w:ascii="Times New Roman" w:hAnsi="Times New Roman" w:cs="Times New Roman"/>
-          <w:b/>
-          <w:bCs/>
-          <w:sz w:val="24"/>
-          <w:szCs w:val="24"/>
-        </w:rPr>
-        <w:tab/>
-        <w:t>RM:</w:t>
-      </w:r>
-      <w:r>
-        <w:rPr>
-          <w:rFonts w:ascii="Times New Roman" w:hAnsi="Times New Roman" w:cs="Times New Roman"/>
-          <w:sz w:val="24"/>
-          <w:szCs w:val="24"/>
-        </w:rPr>
-        <w:t>552628</w:t>
-      </w:r>
-    </w:p>
-    <w:p>
-      <w:pPr>
-        <w:jc w:val="both"/>
-        <w:rPr>
-          <w:rFonts w:ascii="Times New Roman" w:hAnsi="Times New Roman" w:cs="Times New Roman"/>
-          <w:b/>
-          <w:bCs/>
-          <w:sz w:val="24"/>
-          <w:szCs w:val="24"/>
-        </w:rPr>
-      </w:pPr>
-      <w:r>
-        <w:rPr>
-          <w:rFonts w:ascii="Times New Roman" w:hAnsi="Times New Roman" w:cs="Times New Roman"/>
-          <w:b/>
-          <w:bCs/>
-          <w:sz w:val="24"/>
-          <w:szCs w:val="24"/>
-        </w:rPr>
-        <w:t>NOME:</w:t>
-      </w:r>
-      <w:r>
-        <w:rPr>
-          <w:rFonts w:ascii="Times New Roman" w:hAnsi="Times New Roman" w:cs="Times New Roman"/>
-          <w:b/>
-          <w:bCs/>
-          <w:sz w:val="24"/>
-          <w:szCs w:val="24"/>
-        </w:rPr>
-        <w:t xml:space="preserve"> </w:t>
-      </w:r>
-      <w:r>
-        <w:rPr>
-          <w:rFonts w:ascii="Times New Roman" w:hAnsi="Times New Roman" w:cs="Times New Roman"/>
-          <w:sz w:val="24"/>
-          <w:szCs w:val="24"/>
-        </w:rPr>
-        <w:t>Lucas Alcântara</w:t>
-      </w:r>
-      <w:r>
-        <w:rPr>
-          <w:rFonts w:ascii="Times New Roman" w:hAnsi="Times New Roman" w:cs="Times New Roman"/>
-          <w:b/>
-          <w:bCs/>
-          <w:sz w:val="24"/>
-          <w:szCs w:val="24"/>
-        </w:rPr>
-        <w:tab/>
-      </w:r>
-      <w:r>
-        <w:rPr>
-          <w:rFonts w:ascii="Times New Roman" w:hAnsi="Times New Roman" w:cs="Times New Roman"/>
-          <w:b/>
-          <w:bCs/>
-          <w:sz w:val="24"/>
-          <w:szCs w:val="24"/>
-        </w:rPr>
-        <w:t>RM:</w:t>
-      </w:r>
-      <w:r>
-        <w:rPr>
-          <w:rFonts w:ascii="Times New Roman" w:hAnsi="Times New Roman" w:cs="Times New Roman"/>
-          <w:b/>
-          <w:bCs/>
-          <w:sz w:val="24"/>
-          <w:szCs w:val="24"/>
-        </w:rPr>
-        <w:t xml:space="preserve"> </w:t>
-      </w:r>
-      <w:r>
-        <w:rPr>
-          <w:rFonts w:ascii="Times New Roman" w:hAnsi="Times New Roman" w:cs="Times New Roman"/>
-          <w:sz w:val="24"/>
-          <w:szCs w:val="24"/>
-        </w:rPr>
-        <w:t>95111</w:t>
-      </w:r>
-    </w:p>
-    <w:p>
-      <w:pPr>
-        <w:jc w:val="both"/>
-        <w:rPr>
-          <w:rFonts w:ascii="Times New Roman" w:hAnsi="Times New Roman" w:cs="Times New Roman"/>
-          <w:b/>
-          <w:bCs/>
-          <w:sz w:val="24"/>
-          <w:szCs w:val="24"/>
-        </w:rPr>
-      </w:pPr>
-      <w:r>
-        <w:rPr>
-          <w:rFonts w:ascii="Times New Roman" w:hAnsi="Times New Roman" w:cs="Times New Roman"/>
-          <w:b/>
-          <w:bCs/>
-          <w:sz w:val="24"/>
-          <w:szCs w:val="24"/>
-        </w:rPr>
-        <w:t>NOME:</w:t>
-      </w:r>
-      <w:r>
-        <w:rPr>
-          <w:rFonts w:ascii="Times New Roman" w:hAnsi="Times New Roman" w:cs="Times New Roman"/>
-          <w:b/>
-          <w:bCs/>
-          <w:sz w:val="24"/>
-          <w:szCs w:val="24"/>
-        </w:rPr>
-        <w:t xml:space="preserve"> </w:t>
-      </w:r>
-      <w:r>
-        <w:rPr>
-          <w:rFonts w:ascii="Times New Roman" w:hAnsi="Times New Roman" w:cs="Times New Roman"/>
-          <w:sz w:val="24"/>
-          <w:szCs w:val="24"/>
-        </w:rPr>
-        <w:t>Luna Faustino</w:t>
-      </w:r>
-      <w:r>
-        <w:rPr>
-          <w:rFonts w:ascii="Times New Roman" w:hAnsi="Times New Roman" w:cs="Times New Roman"/>
-          <w:b/>
-          <w:bCs/>
-          <w:sz w:val="24"/>
-          <w:szCs w:val="24"/>
-        </w:rPr>
-        <w:tab/>
-      </w:r>
-      <w:r>
-        <w:rPr>
-          <w:rFonts w:ascii="Times New Roman" w:hAnsi="Times New Roman" w:cs="Times New Roman"/>
-          <w:b/>
-          <w:bCs/>
-          <w:sz w:val="24"/>
-          <w:szCs w:val="24"/>
-        </w:rPr>
-        <w:t>RM:</w:t>
-      </w:r>
-      <w:r>
-        <w:rPr>
-          <w:rFonts w:ascii="Times New Roman" w:hAnsi="Times New Roman" w:cs="Times New Roman"/>
-          <w:sz w:val="24"/>
-          <w:szCs w:val="24"/>
-        </w:rPr>
-        <w:t xml:space="preserve"> </w:t>
-      </w:r>
-      <w:r>
-        <w:rPr>
-          <w:rFonts w:ascii="Times New Roman" w:hAnsi="Times New Roman" w:cs="Times New Roman"/>
-          <w:sz w:val="24"/>
-          <w:szCs w:val="24"/>
-        </w:rPr>
-        <w:t>552473</w:t>
-      </w:r>
-    </w:p>
-    <w:p>
-      <w:pPr>
-        <w:jc w:val="both"/>
-        <w:rPr>
-          <w:rFonts w:ascii="Times New Roman" w:hAnsi="Times New Roman" w:cs="Times New Roman"/>
-          <w:b/>
-          <w:bCs/>
-          <w:sz w:val="24"/>
-          <w:szCs w:val="24"/>
-        </w:rPr>
-      </w:pPr>
-      <w:r>
-        <w:rPr>
-          <w:rFonts w:ascii="Times New Roman" w:hAnsi="Times New Roman" w:cs="Times New Roman"/>
-          <w:b/>
-          <w:bCs/>
-          <w:sz w:val="24"/>
-          <w:szCs w:val="24"/>
-        </w:rPr>
-        <w:t>NOME:</w:t>
-      </w:r>
-      <w:r>
-        <w:rPr>
-          <w:rFonts w:ascii="Times New Roman" w:hAnsi="Times New Roman" w:cs="Times New Roman"/>
-          <w:b/>
-          <w:bCs/>
-          <w:sz w:val="24"/>
-          <w:szCs w:val="24"/>
-        </w:rPr>
-        <w:t xml:space="preserve"> </w:t>
-      </w:r>
-      <w:r>
-        <w:rPr>
-          <w:rFonts w:ascii="Times New Roman" w:hAnsi="Times New Roman" w:cs="Times New Roman"/>
-          <w:sz w:val="24"/>
-          <w:szCs w:val="24"/>
-        </w:rPr>
-        <w:t>Murillo Ferreira</w:t>
-      </w:r>
-      <w:r>
-        <w:rPr>
-          <w:rFonts w:ascii="Times New Roman" w:hAnsi="Times New Roman" w:cs="Times New Roman"/>
-          <w:b/>
-          <w:bCs/>
-          <w:sz w:val="24"/>
-          <w:szCs w:val="24"/>
-        </w:rPr>
-        <w:tab/>
-      </w:r>
-      <w:r>
-        <w:rPr>
-          <w:rFonts w:ascii="Times New Roman" w:hAnsi="Times New Roman" w:cs="Times New Roman"/>
-          <w:b/>
-          <w:bCs/>
-          <w:sz w:val="24"/>
-          <w:szCs w:val="24"/>
-        </w:rPr>
-        <w:t>RM:</w:t>
-      </w:r>
-      <w:r>
-        <w:rPr>
-          <w:rFonts w:ascii="Times New Roman" w:hAnsi="Times New Roman" w:cs="Times New Roman"/>
-          <w:b/>
-          <w:bCs/>
-          <w:sz w:val="24"/>
-          <w:szCs w:val="24"/>
-        </w:rPr>
-        <w:t xml:space="preserve"> </w:t>
-      </w:r>
-      <w:r>
-        <w:rPr>
-          <w:rFonts w:ascii="Times New Roman" w:hAnsi="Times New Roman" w:cs="Times New Roman"/>
-          <w:sz w:val="24"/>
-          <w:szCs w:val="24"/>
-        </w:rPr>
-        <w:t>553315</w:t>
-      </w:r>
-    </w:p>
-    <w:p>
-      <w:pPr>
-        <w:jc w:val="both"/>
-        <w:rPr>
-          <w:rFonts w:ascii="Times New Roman" w:hAnsi="Times New Roman" w:cs="Times New Roman"/>
-          <w:sz w:val="24"/>
-          <w:szCs w:val="24"/>
-        </w:rPr>
-      </w:pPr>
-      <w:r>
-        <w:rPr>
-          <w:rFonts w:ascii="Times New Roman" w:hAnsi="Times New Roman" w:cs="Times New Roman"/>
-          <w:b/>
-          <w:bCs/>
-          <w:sz w:val="24"/>
-          <w:szCs w:val="24"/>
-        </w:rPr>
-        <w:t>NOME:</w:t>
-      </w:r>
-      <w:r>
-        <w:rPr>
-          <w:rFonts w:ascii="Times New Roman" w:hAnsi="Times New Roman" w:cs="Times New Roman"/>
-          <w:b/>
-          <w:bCs/>
-          <w:sz w:val="24"/>
-          <w:szCs w:val="24"/>
-        </w:rPr>
-        <w:t xml:space="preserve"> </w:t>
-      </w:r>
-      <w:r>
-        <w:rPr>
-          <w:rFonts w:ascii="Times New Roman" w:hAnsi="Times New Roman" w:cs="Times New Roman"/>
-          <w:sz w:val="24"/>
-          <w:szCs w:val="24"/>
-        </w:rPr>
-        <w:t>Pedro Luiz</w:t>
-      </w:r>
-      <w:r>
-        <w:rPr>
-          <w:rFonts w:ascii="Times New Roman" w:hAnsi="Times New Roman" w:cs="Times New Roman"/>
-          <w:b/>
-          <w:bCs/>
-          <w:sz w:val="24"/>
-          <w:szCs w:val="24"/>
-        </w:rPr>
-        <w:tab/>
-      </w:r>
-      <w:r>
-        <w:rPr>
-          <w:rFonts w:ascii="Times New Roman" w:hAnsi="Times New Roman" w:cs="Times New Roman"/>
-          <w:b/>
-          <w:bCs/>
-          <w:sz w:val="24"/>
-          <w:szCs w:val="24"/>
-        </w:rPr>
-        <w:tab/>
-      </w:r>
-      <w:r>
-        <w:rPr>
-          <w:rFonts w:ascii="Times New Roman" w:hAnsi="Times New Roman" w:cs="Times New Roman"/>
-          <w:b/>
-          <w:bCs/>
-          <w:sz w:val="24"/>
-          <w:szCs w:val="24"/>
-        </w:rPr>
-        <w:t>RM:</w:t>
-      </w:r>
-      <w:r>
-        <w:rPr>
-          <w:rFonts w:ascii="Times New Roman" w:hAnsi="Times New Roman" w:cs="Times New Roman"/>
-          <w:sz w:val="24"/>
-          <w:szCs w:val="24"/>
-        </w:rPr>
-        <w:t>553874</w:t>
-      </w:r>
-    </w:p>
-    <w:p>
-      <w:pPr>
-        <w:jc w:val="both"/>
-        <w:rPr>
-          <w:rFonts w:ascii="Times New Roman" w:hAnsi="Times New Roman" w:cs="Times New Roman"/>
-          <w:sz w:val="24"/>
-          <w:szCs w:val="24"/>
-        </w:rPr>
-      </w:pPr>
-    </w:p>
-    <w:p>
-      <w:pPr>
+        <w:spacing w:after="240" w:line="240" w:lineRule="auto"/>
+        <w:rPr>
+          <w:rFonts w:ascii="Times New Roman" w:eastAsia="Times New Roman" w:hAnsi="Times New Roman" w:cs="Times New Roman"/>
+          <w:sz w:val="24"/>
+          <w:szCs w:val="24"/>
+          <w:lang w:eastAsia="pt-BR"/>
+        </w:rPr>
+      </w:pPr>
+      <w:r>
+        <w:rPr>
+          <w:rFonts w:ascii="Times New Roman" w:eastAsia="Times New Roman" w:hAnsi="Times New Roman" w:cs="Times New Roman"/>
+          <w:sz w:val="24"/>
+          <w:szCs w:val="24"/>
+          <w:lang w:eastAsia="pt-BR"/>
+        </w:rPr>
+        <w:br/>
+      </w:r>
+      <w:r>
+        <w:rPr>
+          <w:rFonts w:ascii="Arial" w:hAnsi="Arial" w:cs="Arial"/>
+          <w:noProof/>
+          <w:color w:val="000000"/>
+          <w:bdr w:val="none" w:sz="0" w:space="0" w:color="auto" w:frame="1"/>
+        </w:rPr>
+        <w:drawing>
+          <wp:anchor distT="0" distB="0" distL="114300" distR="114300" simplePos="0" relativeHeight="251658240" behindDoc="0" locked="0" layoutInCell="1" allowOverlap="1" wp14:anchorId="68AC9996" wp14:editId="0B44B682">
+            <wp:simplePos x="914400" y="1089660"/>
+            <wp:positionH relativeFrom="margin">
+              <wp:align>center</wp:align>
+            </wp:positionH>
+            <wp:positionV relativeFrom="margin">
+              <wp:align>top</wp:align>
+            </wp:positionV>
+            <wp:extent cx="1653540" cy="480060"/>
+            <wp:effectExtent l="0" t="0" r="3810" b="0"/>
+            <wp:wrapSquare wrapText="bothSides"/>
+            <wp:docPr id="156936115" name="Imagem 3" descr="Arquivos Cursos - Página 4 de 7 - Notícias - O Amarelinho - Vagas de Emprego"/>
+            <wp:cNvGraphicFramePr>
+              <a:graphicFrameLocks xmlns:a="http://schemas.openxmlformats.org/drawingml/2006/main" noChangeAspect="1"/>
+            </wp:cNvGraphicFramePr>
+            <a:graphic xmlns:a="http://schemas.openxmlformats.org/drawingml/2006/main">
+              <a:graphicData uri="http://schemas.openxmlformats.org/drawingml/2006/picture">
+                <pic:pic xmlns:pic="http://schemas.openxmlformats.org/drawingml/2006/picture">
+                  <pic:nvPicPr>
+                    <pic:cNvPr id="0" name="Picture 11" descr="Arquivos Cursos - Página 4 de 7 - Notícias - O Amarelinho - Vagas de Emprego"/>
+                    <pic:cNvPicPr>
+                      <a:picLocks noChangeAspect="1" noChangeArrowheads="1"/>
+                    </pic:cNvPicPr>
+                  </pic:nvPicPr>
+                  <pic:blipFill>
+                    <a:blip r:embed="rId6" cstate="print">
+                      <a:extLst>
+                        <a:ext uri="{28A0092B-C50C-407E-A947-70E740481C1C}">
+                          <a14:useLocalDpi xmlns:a14="http://schemas.microsoft.com/office/drawing/2010/main" val="0"/>
+                        </a:ext>
+                      </a:extLst>
+                    </a:blip>
+                    <a:srcRect/>
+                    <a:stretch>
+                      <a:fillRect/>
+                    </a:stretch>
+                  </pic:blipFill>
+                  <pic:spPr bwMode="auto">
+                    <a:xfrm>
+                      <a:off x="0" y="0"/>
+                      <a:ext cx="1653540" cy="480060"/>
+                    </a:xfrm>
+                    <a:prstGeom prst="rect">
+                      <a:avLst/>
+                    </a:prstGeom>
+                    <a:noFill/>
+                    <a:ln>
+                      <a:noFill/>
+                    </a:ln>
+                  </pic:spPr>
+                </pic:pic>
+              </a:graphicData>
+            </a:graphic>
+          </wp:anchor>
+        </w:drawing>
+      </w:r>
+      <w:r>
+        <w:rPr>
+          <w:rFonts w:ascii="Times New Roman" w:eastAsia="Times New Roman" w:hAnsi="Times New Roman" w:cs="Times New Roman"/>
+          <w:sz w:val="24"/>
+          <w:szCs w:val="24"/>
+          <w:lang w:eastAsia="pt-BR"/>
+        </w:rPr>
+        <w:br/>
+      </w:r>
+      <w:r>
+        <w:rPr>
+          <w:rFonts w:ascii="Times New Roman" w:eastAsia="Times New Roman" w:hAnsi="Times New Roman" w:cs="Times New Roman"/>
+          <w:sz w:val="24"/>
+          <w:szCs w:val="24"/>
+          <w:lang w:eastAsia="pt-BR"/>
+        </w:rPr>
+        <w:br/>
+      </w:r>
+      <w:r>
+        <w:rPr>
+          <w:rFonts w:ascii="Times New Roman" w:eastAsia="Times New Roman" w:hAnsi="Times New Roman" w:cs="Times New Roman"/>
+          <w:sz w:val="24"/>
+          <w:szCs w:val="24"/>
+          <w:lang w:eastAsia="pt-BR"/>
+        </w:rPr>
+        <w:br/>
+      </w:r>
+      <w:r>
+        <w:rPr>
+          <w:rFonts w:ascii="Times New Roman" w:eastAsia="Times New Roman" w:hAnsi="Times New Roman" w:cs="Times New Roman"/>
+          <w:sz w:val="24"/>
+          <w:szCs w:val="24"/>
+          <w:lang w:eastAsia="pt-BR"/>
+        </w:rPr>
+        <w:br/>
+      </w:r>
+      <w:r>
+        <w:rPr>
+          <w:rFonts w:ascii="Times New Roman" w:eastAsia="Times New Roman" w:hAnsi="Times New Roman" w:cs="Times New Roman"/>
+          <w:sz w:val="24"/>
+          <w:szCs w:val="24"/>
+          <w:lang w:eastAsia="pt-BR"/>
+        </w:rPr>
+        <w:br/>
+      </w:r>
+      <w:r>
+        <w:rPr>
+          <w:rFonts w:ascii="Times New Roman" w:eastAsia="Times New Roman" w:hAnsi="Times New Roman" w:cs="Times New Roman"/>
+          <w:sz w:val="24"/>
+          <w:szCs w:val="24"/>
+          <w:lang w:eastAsia="pt-BR"/>
+        </w:rPr>
+        <w:br/>
+      </w:r>
+      <w:r>
+        <w:rPr>
+          <w:rFonts w:ascii="Times New Roman" w:eastAsia="Times New Roman" w:hAnsi="Times New Roman" w:cs="Times New Roman"/>
+          <w:sz w:val="24"/>
+          <w:szCs w:val="24"/>
+          <w:lang w:eastAsia="pt-BR"/>
+        </w:rPr>
+        <w:br/>
+      </w:r>
+      <w:r>
+        <w:rPr>
+          <w:rFonts w:ascii="Times New Roman" w:eastAsia="Times New Roman" w:hAnsi="Times New Roman" w:cs="Times New Roman"/>
+          <w:sz w:val="24"/>
+          <w:szCs w:val="24"/>
+          <w:lang w:eastAsia="pt-BR"/>
+        </w:rPr>
+        <w:br/>
+      </w:r>
+      <w:r>
+        <w:rPr>
+          <w:rFonts w:ascii="Times New Roman" w:eastAsia="Times New Roman" w:hAnsi="Times New Roman" w:cs="Times New Roman"/>
+          <w:sz w:val="24"/>
+          <w:szCs w:val="24"/>
+          <w:lang w:eastAsia="pt-BR"/>
+        </w:rPr>
+        <w:br/>
+      </w:r>
+    </w:p>
+    <w:p>
+      <w:pPr>
+        <w:spacing w:after="0" w:line="240" w:lineRule="auto"/>
         <w:jc w:val="center"/>
         <w:rPr>
-          <w:rFonts w:ascii="Times New Roman" w:hAnsi="Times New Roman" w:cs="Times New Roman"/>
-          <w:b/>
-          <w:bCs/>
-          <w:sz w:val="24"/>
-          <w:szCs w:val="24"/>
-        </w:rPr>
-      </w:pPr>
-      <w:r>
-        <w:rPr>
-          <w:rFonts w:ascii="Times New Roman" w:hAnsi="Times New Roman" w:cs="Times New Roman"/>
-          <w:sz w:val="24"/>
-          <w:szCs w:val="24"/>
-        </w:rPr>
-        <w:tab/>
-      </w:r>
-      <w:r>
-        <w:rPr>
-          <w:rFonts w:ascii="Times New Roman" w:hAnsi="Times New Roman" w:cs="Times New Roman"/>
-          <w:b/>
-          <w:bCs/>
-          <w:sz w:val="24"/>
-          <w:szCs w:val="24"/>
-        </w:rPr>
-        <w:t>RELATÓRIO CP1-JAVA ADVANCED</w:t>
-      </w:r>
-    </w:p>
-    <w:p>
-      <w:pPr>
-        <w:rPr>
-          <w:rFonts w:ascii="Times New Roman" w:hAnsi="Times New Roman" w:cs="Times New Roman"/>
-          <w:b/>
-          <w:bCs/>
-          <w:sz w:val="24"/>
-          <w:szCs w:val="24"/>
-        </w:rPr>
-      </w:pPr>
-    </w:p>
-    <w:p>
-      <w:pPr>
-        <w:rPr>
-          <w:rFonts w:ascii="Times New Roman" w:hAnsi="Times New Roman" w:cs="Times New Roman"/>
-          <w:b/>
-          <w:bCs/>
-          <w:sz w:val="24"/>
-          <w:szCs w:val="24"/>
-        </w:rPr>
-      </w:pPr>
+          <w:rFonts w:ascii="Times New Roman" w:eastAsia="Times New Roman" w:hAnsi="Times New Roman" w:cs="Times New Roman"/>
+          <w:sz w:val="24"/>
+          <w:szCs w:val="24"/>
+          <w:lang w:eastAsia="pt-BR"/>
+        </w:rPr>
+      </w:pPr>
+      <w:r>
+        <w:rPr>
+          <w:rFonts w:ascii="Arial" w:eastAsia="Times New Roman" w:hAnsi="Arial" w:cs="Arial"/>
+          <w:b/>
+          <w:bCs/>
+          <w:color w:val="000000"/>
+          <w:sz w:val="24"/>
+          <w:szCs w:val="24"/>
+          <w:lang w:eastAsia="pt-BR"/>
+        </w:rPr>
+        <w:t>CURSO TECNÓLOGO EM ANÁLISE E DESENVOLVIMENTO DE SISTEMAS</w:t>
+      </w:r>
+    </w:p>
+    <w:p>
+      <w:pPr>
+        <w:spacing w:after="240" w:line="240" w:lineRule="auto"/>
+        <w:rPr>
+          <w:rFonts w:ascii="Times New Roman" w:eastAsia="Times New Roman" w:hAnsi="Times New Roman" w:cs="Times New Roman"/>
+          <w:sz w:val="24"/>
+          <w:szCs w:val="24"/>
+          <w:lang w:eastAsia="pt-BR"/>
+        </w:rPr>
+      </w:pPr>
+      <w:r>
+        <w:rPr>
+          <w:rFonts w:ascii="Times New Roman" w:eastAsia="Times New Roman" w:hAnsi="Times New Roman" w:cs="Times New Roman"/>
+          <w:sz w:val="24"/>
+          <w:szCs w:val="24"/>
+          <w:lang w:eastAsia="pt-BR"/>
+        </w:rPr>
+        <w:br/>
+      </w:r>
+    </w:p>
+    <w:p>
+      <w:pPr>
+        <w:spacing w:after="0" w:line="240" w:lineRule="auto"/>
+        <w:jc w:val="center"/>
+        <w:rPr>
+          <w:rFonts w:ascii="Times New Roman" w:eastAsia="Times New Roman" w:hAnsi="Times New Roman" w:cs="Times New Roman"/>
+          <w:sz w:val="24"/>
+          <w:szCs w:val="24"/>
+          <w:lang w:eastAsia="pt-BR"/>
+        </w:rPr>
+      </w:pPr>
+      <w:r>
+        <w:rPr>
+          <w:rFonts w:ascii="Arial" w:eastAsia="Times New Roman" w:hAnsi="Arial" w:cs="Arial"/>
+          <w:b/>
+          <w:bCs/>
+          <w:color w:val="000000"/>
+          <w:sz w:val="24"/>
+          <w:szCs w:val="24"/>
+          <w:lang w:eastAsia="pt-BR"/>
+        </w:rPr>
+        <w:t>NOME: Larissa Lopes Oliveira</w:t>
+      </w:r>
+    </w:p>
+    <w:p>
+      <w:pPr>
+        <w:spacing w:after="0" w:line="240" w:lineRule="auto"/>
+        <w:jc w:val="center"/>
+        <w:rPr>
+          <w:rFonts w:ascii="Times New Roman" w:eastAsia="Times New Roman" w:hAnsi="Times New Roman" w:cs="Times New Roman"/>
+          <w:sz w:val="24"/>
+          <w:szCs w:val="24"/>
+          <w:lang w:eastAsia="pt-BR"/>
+        </w:rPr>
+      </w:pPr>
+      <w:r>
+        <w:rPr>
+          <w:rFonts w:ascii="Arial" w:eastAsia="Times New Roman" w:hAnsi="Arial" w:cs="Arial"/>
+          <w:b/>
+          <w:bCs/>
+          <w:color w:val="000000"/>
+          <w:sz w:val="24"/>
+          <w:szCs w:val="24"/>
+          <w:lang w:eastAsia="pt-BR"/>
+        </w:rPr>
+        <w:t>Lucas Alcântara Carvalho</w:t>
+      </w:r>
+    </w:p>
+    <w:p>
+      <w:pPr>
+        <w:spacing w:after="0" w:line="240" w:lineRule="auto"/>
+        <w:jc w:val="center"/>
+        <w:rPr>
+          <w:rFonts w:ascii="Times New Roman" w:eastAsia="Times New Roman" w:hAnsi="Times New Roman" w:cs="Times New Roman"/>
+          <w:sz w:val="24"/>
+          <w:szCs w:val="24"/>
+          <w:lang w:eastAsia="pt-BR"/>
+        </w:rPr>
+      </w:pPr>
+      <w:r>
+        <w:rPr>
+          <w:rFonts w:ascii="Arial" w:eastAsia="Times New Roman" w:hAnsi="Arial" w:cs="Arial"/>
+          <w:b/>
+          <w:bCs/>
+          <w:color w:val="000000"/>
+          <w:sz w:val="24"/>
+          <w:szCs w:val="24"/>
+          <w:lang w:eastAsia="pt-BR"/>
+        </w:rPr>
+        <w:t>Luna Faustino Lima</w:t>
+      </w:r>
+    </w:p>
+    <w:p>
+      <w:pPr>
+        <w:spacing w:after="0" w:line="240" w:lineRule="auto"/>
+        <w:jc w:val="center"/>
+        <w:rPr>
+          <w:rFonts w:ascii="Times New Roman" w:eastAsia="Times New Roman" w:hAnsi="Times New Roman" w:cs="Times New Roman"/>
+          <w:sz w:val="24"/>
+          <w:szCs w:val="24"/>
+          <w:lang w:eastAsia="pt-BR"/>
+        </w:rPr>
+      </w:pPr>
+      <w:r>
+        <w:rPr>
+          <w:rFonts w:ascii="Arial" w:eastAsia="Times New Roman" w:hAnsi="Arial" w:cs="Arial"/>
+          <w:b/>
+          <w:bCs/>
+          <w:color w:val="000000"/>
+          <w:sz w:val="24"/>
+          <w:szCs w:val="24"/>
+          <w:lang w:eastAsia="pt-BR"/>
+        </w:rPr>
+        <w:t>Murillo Ferreira Ramos </w:t>
+      </w:r>
+    </w:p>
+    <w:p>
+      <w:pPr>
+        <w:spacing w:after="0" w:line="240" w:lineRule="auto"/>
+        <w:jc w:val="center"/>
+        <w:rPr>
+          <w:rFonts w:ascii="Times New Roman" w:eastAsia="Times New Roman" w:hAnsi="Times New Roman" w:cs="Times New Roman"/>
+          <w:sz w:val="24"/>
+          <w:szCs w:val="24"/>
+          <w:lang w:eastAsia="pt-BR"/>
+        </w:rPr>
+      </w:pPr>
+      <w:r>
+        <w:rPr>
+          <w:rFonts w:ascii="Arial" w:eastAsia="Times New Roman" w:hAnsi="Arial" w:cs="Arial"/>
+          <w:b/>
+          <w:bCs/>
+          <w:color w:val="000000"/>
+          <w:sz w:val="24"/>
+          <w:szCs w:val="24"/>
+          <w:lang w:eastAsia="pt-BR"/>
+        </w:rPr>
+        <w:t>Pedro Luiz Prado</w:t>
+      </w:r>
+    </w:p>
+    <w:p>
+      <w:pPr>
+        <w:spacing w:after="240" w:line="240" w:lineRule="auto"/>
+        <w:rPr>
+          <w:rFonts w:ascii="Times New Roman" w:eastAsia="Times New Roman" w:hAnsi="Times New Roman" w:cs="Times New Roman"/>
+          <w:sz w:val="24"/>
+          <w:szCs w:val="24"/>
+          <w:lang w:eastAsia="pt-BR"/>
+        </w:rPr>
+      </w:pPr>
+      <w:r>
+        <w:rPr>
+          <w:rFonts w:ascii="Times New Roman" w:eastAsia="Times New Roman" w:hAnsi="Times New Roman" w:cs="Times New Roman"/>
+          <w:sz w:val="24"/>
+          <w:szCs w:val="24"/>
+          <w:lang w:eastAsia="pt-BR"/>
+        </w:rPr>
+        <w:br/>
+      </w:r>
+      <w:r>
+        <w:rPr>
+          <w:rFonts w:ascii="Times New Roman" w:eastAsia="Times New Roman" w:hAnsi="Times New Roman" w:cs="Times New Roman"/>
+          <w:sz w:val="24"/>
+          <w:szCs w:val="24"/>
+          <w:lang w:eastAsia="pt-BR"/>
+        </w:rPr>
+        <w:br/>
+      </w:r>
+      <w:r>
+        <w:rPr>
+          <w:rFonts w:ascii="Times New Roman" w:eastAsia="Times New Roman" w:hAnsi="Times New Roman" w:cs="Times New Roman"/>
+          <w:sz w:val="24"/>
+          <w:szCs w:val="24"/>
+          <w:lang w:eastAsia="pt-BR"/>
+        </w:rPr>
+        <w:br/>
+      </w:r>
+      <w:r>
+        <w:rPr>
+          <w:rFonts w:ascii="Times New Roman" w:eastAsia="Times New Roman" w:hAnsi="Times New Roman" w:cs="Times New Roman"/>
+          <w:sz w:val="24"/>
+          <w:szCs w:val="24"/>
+          <w:lang w:eastAsia="pt-BR"/>
+        </w:rPr>
+        <w:br/>
+      </w:r>
+    </w:p>
+    <w:p>
+      <w:pPr>
+        <w:spacing w:after="0" w:line="240" w:lineRule="auto"/>
+        <w:jc w:val="center"/>
+        <w:rPr>
+          <w:rFonts w:ascii="Times New Roman" w:eastAsia="Times New Roman" w:hAnsi="Times New Roman" w:cs="Times New Roman"/>
+          <w:sz w:val="24"/>
+          <w:szCs w:val="24"/>
+          <w:lang w:eastAsia="pt-BR"/>
+        </w:rPr>
+      </w:pPr>
+      <w:proofErr w:type="spellStart"/>
+      <w:r>
+        <w:rPr>
+          <w:rFonts w:ascii="Arial" w:eastAsia="Times New Roman" w:hAnsi="Arial" w:cs="Arial"/>
+          <w:b/>
+          <w:bCs/>
+          <w:color w:val="000000"/>
+          <w:sz w:val="36"/>
+          <w:szCs w:val="36"/>
+          <w:lang w:eastAsia="pt-BR"/>
+        </w:rPr>
+        <w:t>CheckPoint</w:t>
+      </w:r>
+      <w:proofErr w:type="spellEnd"/>
+      <w:r>
+        <w:rPr>
+          <w:rFonts w:ascii="Arial" w:eastAsia="Times New Roman" w:hAnsi="Arial" w:cs="Arial"/>
+          <w:b/>
+          <w:bCs/>
+          <w:color w:val="000000"/>
+          <w:sz w:val="36"/>
+          <w:szCs w:val="36"/>
+          <w:lang w:eastAsia="pt-BR"/>
+        </w:rPr>
+        <w:t xml:space="preserve"> - </w:t>
+      </w:r>
+      <w:proofErr w:type="spellStart"/>
+      <w:r>
+        <w:rPr>
+          <w:rFonts w:ascii="Arial" w:eastAsia="Times New Roman" w:hAnsi="Arial" w:cs="Arial"/>
+          <w:b/>
+          <w:bCs/>
+          <w:color w:val="000000"/>
+          <w:sz w:val="36"/>
+          <w:szCs w:val="36"/>
+          <w:lang w:eastAsia="pt-BR"/>
+        </w:rPr>
+        <w:t>Advanced</w:t>
+      </w:r>
+      <w:proofErr w:type="spellEnd"/>
+      <w:r>
+        <w:rPr>
+          <w:rFonts w:ascii="Arial" w:eastAsia="Times New Roman" w:hAnsi="Arial" w:cs="Arial"/>
+          <w:b/>
+          <w:bCs/>
+          <w:color w:val="000000"/>
+          <w:sz w:val="36"/>
+          <w:szCs w:val="36"/>
+          <w:lang w:eastAsia="pt-BR"/>
+        </w:rPr>
+        <w:t xml:space="preserve"> Java</w:t>
+      </w:r>
+    </w:p>
+    <w:p>
+      <w:pPr>
+        <w:spacing w:after="240" w:line="240" w:lineRule="auto"/>
+        <w:rPr>
+          <w:rFonts w:ascii="Times New Roman" w:eastAsia="Times New Roman" w:hAnsi="Times New Roman" w:cs="Times New Roman"/>
+          <w:sz w:val="24"/>
+          <w:szCs w:val="24"/>
+          <w:lang w:eastAsia="pt-BR"/>
+        </w:rPr>
+      </w:pPr>
+      <w:r>
+        <w:rPr>
+          <w:rFonts w:ascii="Times New Roman" w:eastAsia="Times New Roman" w:hAnsi="Times New Roman" w:cs="Times New Roman"/>
+          <w:sz w:val="24"/>
+          <w:szCs w:val="24"/>
+          <w:lang w:eastAsia="pt-BR"/>
+        </w:rPr>
+        <w:br/>
+      </w:r>
+      <w:r>
+        <w:rPr>
+          <w:rFonts w:ascii="Times New Roman" w:eastAsia="Times New Roman" w:hAnsi="Times New Roman" w:cs="Times New Roman"/>
+          <w:sz w:val="24"/>
+          <w:szCs w:val="24"/>
+          <w:lang w:eastAsia="pt-BR"/>
+        </w:rPr>
+        <w:br/>
+      </w:r>
+      <w:r>
+        <w:rPr>
+          <w:rFonts w:ascii="Times New Roman" w:eastAsia="Times New Roman" w:hAnsi="Times New Roman" w:cs="Times New Roman"/>
+          <w:sz w:val="24"/>
+          <w:szCs w:val="24"/>
+          <w:lang w:eastAsia="pt-BR"/>
+        </w:rPr>
+        <w:br/>
+      </w:r>
+      <w:r>
+        <w:rPr>
+          <w:rFonts w:ascii="Times New Roman" w:eastAsia="Times New Roman" w:hAnsi="Times New Roman" w:cs="Times New Roman"/>
+          <w:sz w:val="24"/>
+          <w:szCs w:val="24"/>
+          <w:lang w:eastAsia="pt-BR"/>
+        </w:rPr>
+        <w:br/>
+      </w:r>
+      <w:r>
+        <w:rPr>
+          <w:rFonts w:ascii="Times New Roman" w:eastAsia="Times New Roman" w:hAnsi="Times New Roman" w:cs="Times New Roman"/>
+          <w:sz w:val="24"/>
+          <w:szCs w:val="24"/>
+          <w:lang w:eastAsia="pt-BR"/>
+        </w:rPr>
+        <w:br/>
+      </w:r>
+    </w:p>
+    <w:p>
+      <w:pPr>
+        <w:spacing w:after="240" w:line="240" w:lineRule="auto"/>
+        <w:rPr>
+          <w:rFonts w:ascii="Times New Roman" w:eastAsia="Times New Roman" w:hAnsi="Times New Roman" w:cs="Times New Roman"/>
+          <w:sz w:val="24"/>
+          <w:szCs w:val="24"/>
+          <w:lang w:eastAsia="pt-BR"/>
+        </w:rPr>
+      </w:pPr>
+    </w:p>
+    <w:p>
+      <w:pPr>
+        <w:spacing w:after="240" w:line="240" w:lineRule="auto"/>
+        <w:rPr>
+          <w:rFonts w:ascii="Times New Roman" w:eastAsia="Times New Roman" w:hAnsi="Times New Roman" w:cs="Times New Roman"/>
+          <w:sz w:val="24"/>
+          <w:szCs w:val="24"/>
+          <w:lang w:eastAsia="pt-BR"/>
+        </w:rPr>
+      </w:pPr>
+    </w:p>
+    <w:p>
+      <w:pPr>
+        <w:spacing w:after="240" w:line="240" w:lineRule="auto"/>
+        <w:rPr>
+          <w:rFonts w:ascii="Times New Roman" w:eastAsia="Times New Roman" w:hAnsi="Times New Roman" w:cs="Times New Roman"/>
+          <w:sz w:val="24"/>
+          <w:szCs w:val="24"/>
+          <w:lang w:eastAsia="pt-BR"/>
+        </w:rPr>
+      </w:pPr>
+    </w:p>
+    <w:p>
+      <w:pPr>
+        <w:spacing w:after="240" w:line="240" w:lineRule="auto"/>
+        <w:rPr>
+          <w:rFonts w:ascii="Times New Roman" w:eastAsia="Times New Roman" w:hAnsi="Times New Roman" w:cs="Times New Roman"/>
+          <w:sz w:val="24"/>
+          <w:szCs w:val="24"/>
+          <w:lang w:eastAsia="pt-BR"/>
+        </w:rPr>
+      </w:pPr>
+    </w:p>
+    <w:p>
+      <w:pPr>
+        <w:spacing w:after="240" w:line="240" w:lineRule="auto"/>
+        <w:rPr>
+          <w:rFonts w:ascii="Times New Roman" w:eastAsia="Times New Roman" w:hAnsi="Times New Roman" w:cs="Times New Roman"/>
+          <w:sz w:val="24"/>
+          <w:szCs w:val="24"/>
+          <w:lang w:eastAsia="pt-BR"/>
+        </w:rPr>
+      </w:pPr>
+    </w:p>
+    <w:p>
+      <w:pPr>
+        <w:spacing w:after="240" w:line="240" w:lineRule="auto"/>
+        <w:rPr>
+          <w:rFonts w:ascii="Times New Roman" w:eastAsia="Times New Roman" w:hAnsi="Times New Roman" w:cs="Times New Roman"/>
+          <w:sz w:val="24"/>
+          <w:szCs w:val="24"/>
+          <w:lang w:eastAsia="pt-BR"/>
+        </w:rPr>
+      </w:pPr>
+    </w:p>
+    <w:p>
+      <w:pPr>
+        <w:spacing w:after="240" w:line="240" w:lineRule="auto"/>
+        <w:rPr>
+          <w:rFonts w:ascii="Times New Roman" w:eastAsia="Times New Roman" w:hAnsi="Times New Roman" w:cs="Times New Roman"/>
+          <w:sz w:val="24"/>
+          <w:szCs w:val="24"/>
+          <w:lang w:eastAsia="pt-BR"/>
+        </w:rPr>
+      </w:pPr>
+    </w:p>
+    <w:p>
+      <w:pPr>
+        <w:spacing w:after="240" w:line="240" w:lineRule="auto"/>
+        <w:rPr>
+          <w:rFonts w:ascii="Times New Roman" w:eastAsia="Times New Roman" w:hAnsi="Times New Roman" w:cs="Times New Roman"/>
+          <w:sz w:val="24"/>
+          <w:szCs w:val="24"/>
+          <w:lang w:eastAsia="pt-BR"/>
+        </w:rPr>
+      </w:pPr>
+    </w:p>
+    <w:p>
+      <w:pPr>
+        <w:spacing w:after="0" w:line="240" w:lineRule="auto"/>
+        <w:jc w:val="center"/>
+        <w:rPr>
+          <w:rFonts w:ascii="Times New Roman" w:eastAsia="Times New Roman" w:hAnsi="Times New Roman" w:cs="Times New Roman"/>
+          <w:sz w:val="24"/>
+          <w:szCs w:val="24"/>
+          <w:lang w:eastAsia="pt-BR"/>
+        </w:rPr>
+      </w:pPr>
+      <w:r>
+        <w:rPr>
+          <w:rFonts w:ascii="Arial" w:eastAsia="Times New Roman" w:hAnsi="Arial" w:cs="Arial"/>
+          <w:b/>
+          <w:bCs/>
+          <w:color w:val="000000"/>
+          <w:sz w:val="24"/>
+          <w:szCs w:val="24"/>
+          <w:lang w:eastAsia="pt-BR"/>
+        </w:rPr>
+        <w:t>FIAP - SP</w:t>
+      </w:r>
+    </w:p>
+    <w:p>
+      <w:pPr>
+        <w:spacing w:after="0" w:line="240" w:lineRule="auto"/>
+        <w:jc w:val="center"/>
+        <w:rPr>
+          <w:rFonts w:ascii="Arial" w:eastAsia="Times New Roman" w:hAnsi="Arial" w:cs="Arial"/>
+          <w:b/>
+          <w:bCs/>
+          <w:color w:val="000000"/>
+          <w:sz w:val="24"/>
+          <w:szCs w:val="24"/>
+          <w:lang w:eastAsia="pt-BR"/>
+        </w:rPr>
+      </w:pPr>
+      <w:r>
+        <w:rPr>
+          <w:rFonts w:ascii="Arial" w:eastAsia="Times New Roman" w:hAnsi="Arial" w:cs="Arial"/>
+          <w:b/>
+          <w:bCs/>
+          <w:color w:val="000000"/>
+          <w:sz w:val="24"/>
+          <w:szCs w:val="24"/>
+          <w:lang w:eastAsia="pt-BR"/>
+        </w:rPr>
+        <w:t>2024</w:t>
+      </w:r>
+    </w:p>
+    <w:p>
+      <w:pPr>
+        <w:spacing w:after="0" w:line="240" w:lineRule="auto"/>
+        <w:jc w:val="center"/>
+        <w:rPr>
+          <w:rFonts w:ascii="Arial" w:eastAsia="Times New Roman" w:hAnsi="Arial" w:cs="Arial"/>
+          <w:b/>
+          <w:bCs/>
+          <w:color w:val="000000"/>
+          <w:sz w:val="24"/>
+          <w:szCs w:val="24"/>
+          <w:lang w:eastAsia="pt-BR"/>
+        </w:rPr>
+      </w:pPr>
+    </w:p>
+    <w:p>
+      <w:pPr>
+        <w:spacing w:after="0" w:line="240" w:lineRule="auto"/>
+        <w:jc w:val="center"/>
+        <w:rPr>
+          <w:rFonts w:ascii="Arial" w:eastAsia="Times New Roman" w:hAnsi="Arial" w:cs="Arial"/>
+          <w:b/>
+          <w:bCs/>
+          <w:color w:val="000000"/>
+          <w:sz w:val="24"/>
+          <w:szCs w:val="24"/>
+          <w:lang w:eastAsia="pt-BR"/>
+        </w:rPr>
+      </w:pPr>
+      <w:r>
+        <w:rPr>
+          <w:rFonts w:ascii="Arial" w:eastAsia="Times New Roman" w:hAnsi="Arial" w:cs="Arial"/>
+          <w:b/>
+          <w:bCs/>
+          <w:color w:val="000000"/>
+          <w:sz w:val="24"/>
+          <w:szCs w:val="24"/>
+          <w:lang w:eastAsia="pt-BR"/>
+        </w:rPr>
+        <w:lastRenderedPageBreak/>
+        <w:t>Sumário</w:t>
+      </w:r>
+    </w:p>
+    <w:p>
+      <w:pPr>
+        <w:rPr>
+          <w:rFonts w:ascii="Arial" w:eastAsia="Times New Roman" w:hAnsi="Arial" w:cs="Arial"/>
+          <w:b/>
+          <w:bCs/>
+          <w:color w:val="000000"/>
+          <w:sz w:val="24"/>
+          <w:szCs w:val="24"/>
+          <w:lang w:eastAsia="pt-BR"/>
+        </w:rPr>
+      </w:pPr>
+      <w:r>
+        <w:rPr>
+          <w:rFonts w:ascii="Arial" w:eastAsia="Times New Roman" w:hAnsi="Arial" w:cs="Arial"/>
+          <w:b/>
+          <w:bCs/>
+          <w:color w:val="000000"/>
+          <w:sz w:val="24"/>
+          <w:szCs w:val="24"/>
+          <w:lang w:eastAsia="pt-BR"/>
+        </w:rPr>
+        <w:br w:type="page"/>
+      </w:r>
+    </w:p>
+    <w:p>
+      <w:pPr>
+        <w:spacing w:after="0" w:line="240" w:lineRule="auto"/>
+        <w:jc w:val="center"/>
+        <w:rPr>
+          <w:rFonts w:ascii="Arial" w:eastAsia="Times New Roman" w:hAnsi="Arial" w:cs="Arial"/>
+          <w:b/>
+          <w:bCs/>
+          <w:u w:val="single"/>
+          <w:lang w:eastAsia="pt-BR"/>
+        </w:rPr>
+      </w:pPr>
+      <w:r>
+        <w:rPr>
+          <w:rFonts w:ascii="Arial" w:eastAsia="Times New Roman" w:hAnsi="Arial" w:cs="Arial"/>
+          <w:b/>
+          <w:bCs/>
+          <w:lang w:eastAsia="pt-BR"/>
+        </w:rPr>
+        <w:lastRenderedPageBreak/>
+        <w:t>Relatório</w:t>
+      </w:r>
     </w:p>
     <w:sectPr>
       <w:pgSz w:w="11906" w:h="16838"/>
@@ -431,8 +738,58 @@
 </w:document>
 </file>
 
+<file path=word/endnotes.xml><?xml version="1.0" encoding="utf-8"?>
+<w:endnotes xmlns:wpc="http://schemas.microsoft.com/office/word/2010/wordprocessingCanvas" xmlns:cx="http://schemas.microsoft.com/office/drawing/2014/chartex" xmlns:cx1="http://schemas.microsoft.com/office/drawing/2015/9/8/chartex" xmlns:cx2="http://schemas.microsoft.com/office/drawing/2015/10/21/chartex" xmlns:cx3="http://schemas.microsoft.com/office/drawing/2016/5/9/chartex" xmlns:cx4="http://schemas.microsoft.com/office/drawing/2016/5/10/chartex" xmlns:cx5="http://schemas.microsoft.com/office/drawing/2016/5/11/chartex" xmlns:cx6="http://schemas.microsoft.com/office/drawing/2016/5/12/chartex" xmlns:cx7="http://schemas.microsoft.com/office/drawing/2016/5/13/chartex" xmlns:cx8="http://schemas.microsoft.com/office/drawing/2016/5/14/chartex" xmlns:mc="http://schemas.openxmlformats.org/markup-compatibility/2006" xmlns:aink="http://schemas.microsoft.com/office/drawing/2016/ink" xmlns:am3d="http://schemas.microsoft.com/office/drawing/2017/model3d" xmlns:o="urn:schemas-microsoft-com:office:office" xmlns:oel="http://schemas.microsoft.com/office/2019/extlst" xmlns:r="http://schemas.openxmlformats.org/officeDocument/2006/relationships" xmlns:m="http://schemas.openxmlformats.org/officeDocument/2006/math" xmlns:v="urn:schemas-microsoft-com:vml" xmlns:wp14="http://schemas.microsoft.com/office/word/2010/wordprocessingDrawing" xmlns:wp="http://schemas.openxmlformats.org/drawingml/2006/wordprocessingDrawing" xmlns:w10="urn:schemas-microsoft-com:office:word" xmlns:w="http://schemas.openxmlformats.org/wordprocessingml/2006/main" xmlns:w14="http://schemas.microsoft.com/office/word/2010/wordml" xmlns:w15="http://schemas.microsoft.com/office/word/2012/wordml" xmlns:w16cex="http://schemas.microsoft.com/office/word/2018/wordml/cex" xmlns:w16cid="http://schemas.microsoft.com/office/word/2016/wordml/cid" xmlns:w16="http://schemas.microsoft.com/office/word/2018/wordml" xmlns:w16du="http://schemas.microsoft.com/office/word/2023/wordml/word16du" xmlns:w16sdtdh="http://schemas.microsoft.com/office/word/2020/wordml/sdtdatahash" xmlns:w16se="http://schemas.microsoft.com/office/word/2015/wordml/symex" xmlns:wpg="http://schemas.microsoft.com/office/word/2010/wordprocessingGroup" xmlns:wpi="http://schemas.microsoft.com/office/word/2010/wordprocessingInk" xmlns:wne="http://schemas.microsoft.com/office/word/2006/wordml" xmlns:wps="http://schemas.microsoft.com/office/word/2010/wordprocessingShape" mc:Ignorable="w14 w15 w16se w16cid w16 w16cex w16sdtdh w16du wp14">
+  <w:endnote w:type="separator" w:id="-1">
+    <w:p>
+      <w:pPr>
+        <w:spacing w:after="0" w:line="240" w:lineRule="auto"/>
+      </w:pPr>
+      <w:r>
+        <w:separator/>
+      </w:r>
+    </w:p>
+  </w:endnote>
+  <w:endnote w:type="continuationSeparator" w:id="0">
+    <w:p>
+      <w:pPr>
+        <w:spacing w:after="0" w:line="240" w:lineRule="auto"/>
+      </w:pPr>
+      <w:r>
+        <w:continuationSeparator/>
+      </w:r>
+    </w:p>
+  </w:endnote>
+</w:endnotes>
+</file>
+
+<file path=word/footnotes.xml><?xml version="1.0" encoding="utf-8"?>
+<w:footnotes xmlns:wpc="http://schemas.microsoft.com/office/word/2010/wordprocessingCanvas" xmlns:cx="http://schemas.microsoft.com/office/drawing/2014/chartex" xmlns:cx1="http://schemas.microsoft.com/office/drawing/2015/9/8/chartex" xmlns:cx2="http://schemas.microsoft.com/office/drawing/2015/10/21/chartex" xmlns:cx3="http://schemas.microsoft.com/office/drawing/2016/5/9/chartex" xmlns:cx4="http://schemas.microsoft.com/office/drawing/2016/5/10/chartex" xmlns:cx5="http://schemas.microsoft.com/office/drawing/2016/5/11/chartex" xmlns:cx6="http://schemas.microsoft.com/office/drawing/2016/5/12/chartex" xmlns:cx7="http://schemas.microsoft.com/office/drawing/2016/5/13/chartex" xmlns:cx8="http://schemas.microsoft.com/office/drawing/2016/5/14/chartex" xmlns:mc="http://schemas.openxmlformats.org/markup-compatibility/2006" xmlns:aink="http://schemas.microsoft.com/office/drawing/2016/ink" xmlns:am3d="http://schemas.microsoft.com/office/drawing/2017/model3d" xmlns:o="urn:schemas-microsoft-com:office:office" xmlns:oel="http://schemas.microsoft.com/office/2019/extlst" xmlns:r="http://schemas.openxmlformats.org/officeDocument/2006/relationships" xmlns:m="http://schemas.openxmlformats.org/officeDocument/2006/math" xmlns:v="urn:schemas-microsoft-com:vml" xmlns:wp14="http://schemas.microsoft.com/office/word/2010/wordprocessingDrawing" xmlns:wp="http://schemas.openxmlformats.org/drawingml/2006/wordprocessingDrawing" xmlns:w10="urn:schemas-microsoft-com:office:word" xmlns:w="http://schemas.openxmlformats.org/wordprocessingml/2006/main" xmlns:w14="http://schemas.microsoft.com/office/word/2010/wordml" xmlns:w15="http://schemas.microsoft.com/office/word/2012/wordml" xmlns:w16cex="http://schemas.microsoft.com/office/word/2018/wordml/cex" xmlns:w16cid="http://schemas.microsoft.com/office/word/2016/wordml/cid" xmlns:w16="http://schemas.microsoft.com/office/word/2018/wordml" xmlns:w16du="http://schemas.microsoft.com/office/word/2023/wordml/word16du" xmlns:w16sdtdh="http://schemas.microsoft.com/office/word/2020/wordml/sdtdatahash" xmlns:w16se="http://schemas.microsoft.com/office/word/2015/wordml/symex" xmlns:wpg="http://schemas.microsoft.com/office/word/2010/wordprocessingGroup" xmlns:wpi="http://schemas.microsoft.com/office/word/2010/wordprocessingInk" xmlns:wne="http://schemas.microsoft.com/office/word/2006/wordml" xmlns:wps="http://schemas.microsoft.com/office/word/2010/wordprocessingShape" mc:Ignorable="w14 w15 w16se w16cid w16 w16cex w16sdtdh w16du wp14">
+  <w:footnote w:type="separator" w:id="-1">
+    <w:p>
+      <w:pPr>
+        <w:spacing w:after="0" w:line="240" w:lineRule="auto"/>
+      </w:pPr>
+      <w:r>
+        <w:separator/>
+      </w:r>
+    </w:p>
+  </w:footnote>
+  <w:footnote w:type="continuationSeparator" w:id="0">
+    <w:p>
+      <w:pPr>
+        <w:spacing w:after="0" w:line="240" w:lineRule="auto"/>
+      </w:pPr>
+      <w:r>
+        <w:continuationSeparator/>
+      </w:r>
+    </w:p>
+  </w:footnote>
+</w:footnotes>
+</file>
+
 <file path=word/styles.xml><?xml version="1.0" encoding="utf-8"?>
-<w:styles xmlns:mc="http://schemas.openxmlformats.org/markup-compatibility/2006" xmlns:r="http://schemas.openxmlformats.org/officeDocument/2006/relationships" xmlns:w="http://schemas.openxmlformats.org/wordprocessingml/2006/main" xmlns:w14="http://schemas.microsoft.com/office/word/2010/wordml" xmlns:w15="http://schemas.microsoft.com/office/word/2012/wordml" xmlns:w16cex="http://schemas.microsoft.com/office/word/2018/wordml/cex" xmlns:w16cid="http://schemas.microsoft.com/office/word/2016/wordml/cid" xmlns:w16="http://schemas.microsoft.com/office/word/2018/wordml" xmlns:w16sdtdh="http://schemas.microsoft.com/office/word/2020/wordml/sdtdatahash" xmlns:w16se="http://schemas.microsoft.com/office/word/2015/wordml/symex" mc:Ignorable="w14 w15 w16se w16cid w16 w16cex w16sdtdh">
+<w:styles xmlns:mc="http://schemas.openxmlformats.org/markup-compatibility/2006" xmlns:r="http://schemas.openxmlformats.org/officeDocument/2006/relationships" xmlns:w="http://schemas.openxmlformats.org/wordprocessingml/2006/main" xmlns:w14="http://schemas.microsoft.com/office/word/2010/wordml" xmlns:w15="http://schemas.microsoft.com/office/word/2012/wordml" xmlns:w16cex="http://schemas.microsoft.com/office/word/2018/wordml/cex" xmlns:w16cid="http://schemas.microsoft.com/office/word/2016/wordml/cid" xmlns:w16="http://schemas.microsoft.com/office/word/2018/wordml" xmlns:w16du="http://schemas.microsoft.com/office/word/2023/wordml/word16du" xmlns:w16sdtdh="http://schemas.microsoft.com/office/word/2020/wordml/sdtdatahash" xmlns:w16se="http://schemas.microsoft.com/office/word/2015/wordml/symex" mc:Ignorable="w14 w15 w16se w16cid w16 w16cex w16sdtdh w16du">
   <w:docDefaults>
     <w:rPrDefault>
       <w:rPr>
@@ -830,13 +1187,12 @@
     <w:name w:val="Normal"/>
     <w:qFormat/>
   </w:style>
-  <w:style w:type="character" w:default="1" w:styleId="DefaultParagraphFont">
+  <w:style w:type="character" w:default="1" w:styleId="Fontepargpadro">
     <w:name w:val="Default Paragraph Font"/>
     <w:uiPriority w:val="1"/>
-    <w:semiHidden/>
     <w:unhideWhenUsed/>
   </w:style>
-  <w:style w:type="table" w:default="1" w:styleId="TableNormal">
+  <w:style w:type="table" w:default="1" w:styleId="Tabelanormal">
     <w:name w:val="Normal Table"/>
     <w:uiPriority w:val="99"/>
     <w:semiHidden/>
@@ -851,11 +1207,55 @@
       </w:tblCellMar>
     </w:tblPr>
   </w:style>
-  <w:style w:type="numbering" w:default="1" w:styleId="NoList">
+  <w:style w:type="numbering" w:default="1" w:styleId="Semlista">
     <w:name w:val="No List"/>
     <w:uiPriority w:val="99"/>
     <w:semiHidden/>
     <w:unhideWhenUsed/>
+  </w:style>
+  <w:style w:type="paragraph" w:styleId="Cabealho">
+    <w:name w:val="header"/>
+    <w:basedOn w:val="Normal"/>
+    <w:link w:val="CabealhoChar"/>
+    <w:uiPriority w:val="99"/>
+    <w:unhideWhenUsed/>
+    <w:rsid w:val="00D038FC"/>
+    <w:pPr>
+      <w:tabs>
+        <w:tab w:val="center" w:pos="4252"/>
+        <w:tab w:val="right" w:pos="8504"/>
+      </w:tabs>
+      <w:spacing w:after="0" w:line="240" w:lineRule="auto"/>
+    </w:pPr>
+  </w:style>
+  <w:style w:type="character" w:customStyle="1" w:styleId="CabealhoChar">
+    <w:name w:val="Cabeçalho Char"/>
+    <w:basedOn w:val="Fontepargpadro"/>
+    <w:link w:val="Cabealho"/>
+    <w:uiPriority w:val="99"/>
+    <w:rsid w:val="00D038FC"/>
+  </w:style>
+  <w:style w:type="paragraph" w:styleId="Rodap">
+    <w:name w:val="footer"/>
+    <w:basedOn w:val="Normal"/>
+    <w:link w:val="RodapChar"/>
+    <w:uiPriority w:val="99"/>
+    <w:unhideWhenUsed/>
+    <w:rsid w:val="00D038FC"/>
+    <w:pPr>
+      <w:tabs>
+        <w:tab w:val="center" w:pos="4252"/>
+        <w:tab w:val="right" w:pos="8504"/>
+      </w:tabs>
+      <w:spacing w:after="0" w:line="240" w:lineRule="auto"/>
+    </w:pPr>
+  </w:style>
+  <w:style w:type="character" w:customStyle="1" w:styleId="RodapChar">
+    <w:name w:val="Rodapé Char"/>
+    <w:basedOn w:val="Fontepargpadro"/>
+    <w:link w:val="Rodap"/>
+    <w:uiPriority w:val="99"/>
+    <w:rsid w:val="00D038FC"/>
   </w:style>
 </w:styles>
 </file>

</xml_diff>

<commit_message>
Atualizando o relatório, tanto a formatação quanto informações
</commit_message>
<xml_diff>
--- a/Relatorio-CP1.docx
+++ b/Relatorio-CP1.docx
@@ -14,28 +14,19 @@
       </w:pPr>
       <w:r>
         <w:rPr>
-          <w:rFonts w:ascii="Times New Roman" w:eastAsia="Times New Roman" w:hAnsi="Times New Roman" w:cs="Times New Roman"/>
-          <w:sz w:val="24"/>
-          <w:szCs w:val="24"/>
-          <w:lang w:eastAsia="pt-BR"/>
-        </w:rPr>
-        <w:br/>
-      </w:r>
-      <w:r>
-        <w:rPr>
           <w:rFonts w:ascii="Arial" w:hAnsi="Arial" w:cs="Arial"/>
           <w:noProof/>
           <w:color w:val="000000"/>
           <w:bdr w:val="none" w:sz="0" w:space="0" w:color="auto" w:frame="1"/>
         </w:rPr>
         <w:drawing>
-          <wp:anchor distT="0" distB="0" distL="114300" distR="114300" simplePos="0" relativeHeight="251658240" behindDoc="0" locked="0" layoutInCell="1" allowOverlap="1" wp14:anchorId="68AC9996" wp14:editId="0B44B682">
-            <wp:simplePos x="914400" y="1089660"/>
+          <wp:anchor distT="0" distB="0" distL="114300" distR="114300" simplePos="0" relativeHeight="251658240" behindDoc="0" locked="0" layoutInCell="1" allowOverlap="1" wp14:anchorId="68AC9996" wp14:editId="6170A378">
+            <wp:simplePos x="0" y="0"/>
             <wp:positionH relativeFrom="margin">
-              <wp:align>center</wp:align>
+              <wp:posOffset>2044700</wp:posOffset>
             </wp:positionH>
             <wp:positionV relativeFrom="margin">
-              <wp:align>top</wp:align>
+              <wp:posOffset>-281940</wp:posOffset>
             </wp:positionV>
             <wp:extent cx="1653540" cy="480060"/>
             <wp:effectExtent l="0" t="0" r="3810" b="0"/>
@@ -54,7 +45,7 @@
                     </pic:cNvPicPr>
                   </pic:nvPicPr>
                   <pic:blipFill>
-                    <a:blip r:embed="rId6" cstate="print">
+                    <a:blip r:embed="rId7" cstate="print">
                       <a:extLst>
                         <a:ext uri="{28A0092B-C50C-407E-A947-70E740481C1C}">
                           <a14:useLocalDpi xmlns:a14="http://schemas.microsoft.com/office/drawing/2010/main" val="0"/>
@@ -166,6 +157,15 @@
         </w:rPr>
         <w:br/>
       </w:r>
+      <w:r>
+        <w:rPr>
+          <w:rFonts w:ascii="Times New Roman" w:eastAsia="Times New Roman" w:hAnsi="Times New Roman" w:cs="Times New Roman"/>
+          <w:sz w:val="24"/>
+          <w:szCs w:val="24"/>
+          <w:lang w:eastAsia="pt-BR"/>
+        </w:rPr>
+        <w:br/>
+      </w:r>
     </w:p>
     <w:p>
       <w:pPr>
@@ -384,214 +384,213 @@
         <w:jc w:val="center"/>
         <w:rPr>
           <w:rFonts w:ascii="Times New Roman" w:eastAsia="Times New Roman" w:hAnsi="Times New Roman" w:cs="Times New Roman"/>
-          <w:sz w:val="24"/>
-          <w:szCs w:val="24"/>
-          <w:lang w:eastAsia="pt-BR"/>
-        </w:rPr>
-      </w:pPr>
-      <w:proofErr w:type="spellStart"/>
+          <w:sz w:val="28"/>
+          <w:szCs w:val="28"/>
+          <w:lang w:eastAsia="pt-BR"/>
+        </w:rPr>
+      </w:pPr>
       <w:r>
         <w:rPr>
           <w:rFonts w:ascii="Arial" w:eastAsia="Times New Roman" w:hAnsi="Arial" w:cs="Arial"/>
           <w:b/>
           <w:bCs/>
           <w:color w:val="000000"/>
-          <w:sz w:val="36"/>
-          <w:szCs w:val="36"/>
-          <w:lang w:eastAsia="pt-BR"/>
-        </w:rPr>
-        <w:t>CheckPoint</w:t>
-      </w:r>
-      <w:proofErr w:type="spellEnd"/>
+          <w:sz w:val="28"/>
+          <w:szCs w:val="28"/>
+          <w:lang w:eastAsia="pt-BR"/>
+        </w:rPr>
+        <w:t>Checkpoint</w:t>
+      </w:r>
       <w:r>
         <w:rPr>
           <w:rFonts w:ascii="Arial" w:eastAsia="Times New Roman" w:hAnsi="Arial" w:cs="Arial"/>
           <w:b/>
           <w:bCs/>
           <w:color w:val="000000"/>
-          <w:sz w:val="36"/>
-          <w:szCs w:val="36"/>
-          <w:lang w:eastAsia="pt-BR"/>
-        </w:rPr>
-        <w:t xml:space="preserve"> - </w:t>
-      </w:r>
-      <w:proofErr w:type="spellStart"/>
+          <w:sz w:val="28"/>
+          <w:szCs w:val="28"/>
+          <w:lang w:eastAsia="pt-BR"/>
+        </w:rPr>
+        <w:t xml:space="preserve"> - Advanced Java</w:t>
+      </w:r>
+    </w:p>
+    <w:p>
+      <w:pPr>
+        <w:spacing w:after="240" w:line="240" w:lineRule="auto"/>
+        <w:rPr>
+          <w:rFonts w:ascii="Times New Roman" w:eastAsia="Times New Roman" w:hAnsi="Times New Roman" w:cs="Times New Roman"/>
+          <w:sz w:val="24"/>
+          <w:szCs w:val="24"/>
+          <w:lang w:eastAsia="pt-BR"/>
+        </w:rPr>
+      </w:pPr>
+      <w:r>
+        <w:rPr>
+          <w:rFonts w:ascii="Times New Roman" w:eastAsia="Times New Roman" w:hAnsi="Times New Roman" w:cs="Times New Roman"/>
+          <w:sz w:val="24"/>
+          <w:szCs w:val="24"/>
+          <w:lang w:eastAsia="pt-BR"/>
+        </w:rPr>
+        <w:br/>
+      </w:r>
+      <w:r>
+        <w:rPr>
+          <w:rFonts w:ascii="Times New Roman" w:eastAsia="Times New Roman" w:hAnsi="Times New Roman" w:cs="Times New Roman"/>
+          <w:sz w:val="24"/>
+          <w:szCs w:val="24"/>
+          <w:lang w:eastAsia="pt-BR"/>
+        </w:rPr>
+        <w:br/>
+      </w:r>
+      <w:r>
+        <w:rPr>
+          <w:rFonts w:ascii="Times New Roman" w:eastAsia="Times New Roman" w:hAnsi="Times New Roman" w:cs="Times New Roman"/>
+          <w:sz w:val="24"/>
+          <w:szCs w:val="24"/>
+          <w:lang w:eastAsia="pt-BR"/>
+        </w:rPr>
+        <w:br/>
+      </w:r>
+      <w:r>
+        <w:rPr>
+          <w:rFonts w:ascii="Times New Roman" w:eastAsia="Times New Roman" w:hAnsi="Times New Roman" w:cs="Times New Roman"/>
+          <w:sz w:val="24"/>
+          <w:szCs w:val="24"/>
+          <w:lang w:eastAsia="pt-BR"/>
+        </w:rPr>
+        <w:br/>
+      </w:r>
+      <w:r>
+        <w:rPr>
+          <w:rFonts w:ascii="Times New Roman" w:eastAsia="Times New Roman" w:hAnsi="Times New Roman" w:cs="Times New Roman"/>
+          <w:sz w:val="24"/>
+          <w:szCs w:val="24"/>
+          <w:lang w:eastAsia="pt-BR"/>
+        </w:rPr>
+        <w:br/>
+      </w:r>
+    </w:p>
+    <w:p>
+      <w:pPr>
+        <w:spacing w:after="240" w:line="240" w:lineRule="auto"/>
+        <w:rPr>
+          <w:rFonts w:ascii="Times New Roman" w:eastAsia="Times New Roman" w:hAnsi="Times New Roman" w:cs="Times New Roman"/>
+          <w:sz w:val="24"/>
+          <w:szCs w:val="24"/>
+          <w:lang w:eastAsia="pt-BR"/>
+        </w:rPr>
+      </w:pPr>
+    </w:p>
+    <w:p>
+      <w:pPr>
+        <w:spacing w:after="240" w:line="240" w:lineRule="auto"/>
+        <w:rPr>
+          <w:rFonts w:ascii="Times New Roman" w:eastAsia="Times New Roman" w:hAnsi="Times New Roman" w:cs="Times New Roman"/>
+          <w:sz w:val="24"/>
+          <w:szCs w:val="24"/>
+          <w:lang w:eastAsia="pt-BR"/>
+        </w:rPr>
+      </w:pPr>
+    </w:p>
+    <w:p>
+      <w:pPr>
+        <w:spacing w:after="240" w:line="240" w:lineRule="auto"/>
+        <w:rPr>
+          <w:rFonts w:ascii="Times New Roman" w:eastAsia="Times New Roman" w:hAnsi="Times New Roman" w:cs="Times New Roman"/>
+          <w:sz w:val="24"/>
+          <w:szCs w:val="24"/>
+          <w:lang w:eastAsia="pt-BR"/>
+        </w:rPr>
+      </w:pPr>
+    </w:p>
+    <w:p>
+      <w:pPr>
+        <w:spacing w:after="240" w:line="240" w:lineRule="auto"/>
+        <w:rPr>
+          <w:rFonts w:ascii="Times New Roman" w:eastAsia="Times New Roman" w:hAnsi="Times New Roman" w:cs="Times New Roman"/>
+          <w:sz w:val="24"/>
+          <w:szCs w:val="24"/>
+          <w:lang w:eastAsia="pt-BR"/>
+        </w:rPr>
+      </w:pPr>
+    </w:p>
+    <w:p>
+      <w:pPr>
+        <w:spacing w:after="240" w:line="240" w:lineRule="auto"/>
+        <w:rPr>
+          <w:rFonts w:ascii="Times New Roman" w:eastAsia="Times New Roman" w:hAnsi="Times New Roman" w:cs="Times New Roman"/>
+          <w:sz w:val="24"/>
+          <w:szCs w:val="24"/>
+          <w:lang w:eastAsia="pt-BR"/>
+        </w:rPr>
+      </w:pPr>
+    </w:p>
+    <w:p>
+      <w:pPr>
+        <w:spacing w:after="240" w:line="240" w:lineRule="auto"/>
+        <w:rPr>
+          <w:rFonts w:ascii="Times New Roman" w:eastAsia="Times New Roman" w:hAnsi="Times New Roman" w:cs="Times New Roman"/>
+          <w:sz w:val="24"/>
+          <w:szCs w:val="24"/>
+          <w:lang w:eastAsia="pt-BR"/>
+        </w:rPr>
+      </w:pPr>
+    </w:p>
+    <w:p>
+      <w:pPr>
+        <w:spacing w:after="240" w:line="240" w:lineRule="auto"/>
+        <w:rPr>
+          <w:rFonts w:ascii="Times New Roman" w:eastAsia="Times New Roman" w:hAnsi="Times New Roman" w:cs="Times New Roman"/>
+          <w:sz w:val="24"/>
+          <w:szCs w:val="24"/>
+          <w:lang w:eastAsia="pt-BR"/>
+        </w:rPr>
+      </w:pPr>
+    </w:p>
+    <w:p>
+      <w:pPr>
+        <w:spacing w:after="240" w:line="240" w:lineRule="auto"/>
+        <w:rPr>
+          <w:rFonts w:ascii="Times New Roman" w:eastAsia="Times New Roman" w:hAnsi="Times New Roman" w:cs="Times New Roman"/>
+          <w:sz w:val="24"/>
+          <w:szCs w:val="24"/>
+          <w:lang w:eastAsia="pt-BR"/>
+        </w:rPr>
+      </w:pPr>
+    </w:p>
+    <w:p>
+      <w:pPr>
+        <w:spacing w:after="0" w:line="240" w:lineRule="auto"/>
+        <w:jc w:val="center"/>
+        <w:rPr>
+          <w:rFonts w:ascii="Times New Roman" w:eastAsia="Times New Roman" w:hAnsi="Times New Roman" w:cs="Times New Roman"/>
+          <w:sz w:val="24"/>
+          <w:szCs w:val="24"/>
+          <w:lang w:eastAsia="pt-BR"/>
+        </w:rPr>
+      </w:pPr>
       <w:r>
         <w:rPr>
           <w:rFonts w:ascii="Arial" w:eastAsia="Times New Roman" w:hAnsi="Arial" w:cs="Arial"/>
           <w:b/>
           <w:bCs/>
           <w:color w:val="000000"/>
-          <w:sz w:val="36"/>
-          <w:szCs w:val="36"/>
-          <w:lang w:eastAsia="pt-BR"/>
-        </w:rPr>
-        <w:t>Advanced</w:t>
-      </w:r>
-      <w:proofErr w:type="spellEnd"/>
-      <w:r>
+          <w:sz w:val="24"/>
+          <w:szCs w:val="24"/>
+          <w:lang w:eastAsia="pt-BR"/>
+        </w:rPr>
+        <w:t>FIAP - SP</w:t>
+      </w:r>
+    </w:p>
+    <w:p>
+      <w:pPr>
+        <w:spacing w:after="0" w:line="240" w:lineRule="auto"/>
+        <w:jc w:val="center"/>
         <w:rPr>
           <w:rFonts w:ascii="Arial" w:eastAsia="Times New Roman" w:hAnsi="Arial" w:cs="Arial"/>
           <w:b/>
           <w:bCs/>
           <w:color w:val="000000"/>
-          <w:sz w:val="36"/>
-          <w:szCs w:val="36"/>
-          <w:lang w:eastAsia="pt-BR"/>
-        </w:rPr>
-        <w:t xml:space="preserve"> Java</w:t>
-      </w:r>
-    </w:p>
-    <w:p>
-      <w:pPr>
-        <w:spacing w:after="240" w:line="240" w:lineRule="auto"/>
-        <w:rPr>
-          <w:rFonts w:ascii="Times New Roman" w:eastAsia="Times New Roman" w:hAnsi="Times New Roman" w:cs="Times New Roman"/>
-          <w:sz w:val="24"/>
-          <w:szCs w:val="24"/>
-          <w:lang w:eastAsia="pt-BR"/>
-        </w:rPr>
-      </w:pPr>
-      <w:r>
-        <w:rPr>
-          <w:rFonts w:ascii="Times New Roman" w:eastAsia="Times New Roman" w:hAnsi="Times New Roman" w:cs="Times New Roman"/>
-          <w:sz w:val="24"/>
-          <w:szCs w:val="24"/>
-          <w:lang w:eastAsia="pt-BR"/>
-        </w:rPr>
-        <w:br/>
-      </w:r>
-      <w:r>
-        <w:rPr>
-          <w:rFonts w:ascii="Times New Roman" w:eastAsia="Times New Roman" w:hAnsi="Times New Roman" w:cs="Times New Roman"/>
-          <w:sz w:val="24"/>
-          <w:szCs w:val="24"/>
-          <w:lang w:eastAsia="pt-BR"/>
-        </w:rPr>
-        <w:br/>
-      </w:r>
-      <w:r>
-        <w:rPr>
-          <w:rFonts w:ascii="Times New Roman" w:eastAsia="Times New Roman" w:hAnsi="Times New Roman" w:cs="Times New Roman"/>
-          <w:sz w:val="24"/>
-          <w:szCs w:val="24"/>
-          <w:lang w:eastAsia="pt-BR"/>
-        </w:rPr>
-        <w:br/>
-      </w:r>
-      <w:r>
-        <w:rPr>
-          <w:rFonts w:ascii="Times New Roman" w:eastAsia="Times New Roman" w:hAnsi="Times New Roman" w:cs="Times New Roman"/>
-          <w:sz w:val="24"/>
-          <w:szCs w:val="24"/>
-          <w:lang w:eastAsia="pt-BR"/>
-        </w:rPr>
-        <w:br/>
-      </w:r>
-      <w:r>
-        <w:rPr>
-          <w:rFonts w:ascii="Times New Roman" w:eastAsia="Times New Roman" w:hAnsi="Times New Roman" w:cs="Times New Roman"/>
-          <w:sz w:val="24"/>
-          <w:szCs w:val="24"/>
-          <w:lang w:eastAsia="pt-BR"/>
-        </w:rPr>
-        <w:br/>
-      </w:r>
-    </w:p>
-    <w:p>
-      <w:pPr>
-        <w:spacing w:after="240" w:line="240" w:lineRule="auto"/>
-        <w:rPr>
-          <w:rFonts w:ascii="Times New Roman" w:eastAsia="Times New Roman" w:hAnsi="Times New Roman" w:cs="Times New Roman"/>
-          <w:sz w:val="24"/>
-          <w:szCs w:val="24"/>
-          <w:lang w:eastAsia="pt-BR"/>
-        </w:rPr>
-      </w:pPr>
-    </w:p>
-    <w:p>
-      <w:pPr>
-        <w:spacing w:after="240" w:line="240" w:lineRule="auto"/>
-        <w:rPr>
-          <w:rFonts w:ascii="Times New Roman" w:eastAsia="Times New Roman" w:hAnsi="Times New Roman" w:cs="Times New Roman"/>
-          <w:sz w:val="24"/>
-          <w:szCs w:val="24"/>
-          <w:lang w:eastAsia="pt-BR"/>
-        </w:rPr>
-      </w:pPr>
-    </w:p>
-    <w:p>
-      <w:pPr>
-        <w:spacing w:after="240" w:line="240" w:lineRule="auto"/>
-        <w:rPr>
-          <w:rFonts w:ascii="Times New Roman" w:eastAsia="Times New Roman" w:hAnsi="Times New Roman" w:cs="Times New Roman"/>
-          <w:sz w:val="24"/>
-          <w:szCs w:val="24"/>
-          <w:lang w:eastAsia="pt-BR"/>
-        </w:rPr>
-      </w:pPr>
-    </w:p>
-    <w:p>
-      <w:pPr>
-        <w:spacing w:after="240" w:line="240" w:lineRule="auto"/>
-        <w:rPr>
-          <w:rFonts w:ascii="Times New Roman" w:eastAsia="Times New Roman" w:hAnsi="Times New Roman" w:cs="Times New Roman"/>
-          <w:sz w:val="24"/>
-          <w:szCs w:val="24"/>
-          <w:lang w:eastAsia="pt-BR"/>
-        </w:rPr>
-      </w:pPr>
-    </w:p>
-    <w:p>
-      <w:pPr>
-        <w:spacing w:after="240" w:line="240" w:lineRule="auto"/>
-        <w:rPr>
-          <w:rFonts w:ascii="Times New Roman" w:eastAsia="Times New Roman" w:hAnsi="Times New Roman" w:cs="Times New Roman"/>
-          <w:sz w:val="24"/>
-          <w:szCs w:val="24"/>
-          <w:lang w:eastAsia="pt-BR"/>
-        </w:rPr>
-      </w:pPr>
-    </w:p>
-    <w:p>
-      <w:pPr>
-        <w:spacing w:after="240" w:line="240" w:lineRule="auto"/>
-        <w:rPr>
-          <w:rFonts w:ascii="Times New Roman" w:eastAsia="Times New Roman" w:hAnsi="Times New Roman" w:cs="Times New Roman"/>
-          <w:sz w:val="24"/>
-          <w:szCs w:val="24"/>
-          <w:lang w:eastAsia="pt-BR"/>
-        </w:rPr>
-      </w:pPr>
-    </w:p>
-    <w:p>
-      <w:pPr>
-        <w:spacing w:after="240" w:line="240" w:lineRule="auto"/>
-        <w:rPr>
-          <w:rFonts w:ascii="Times New Roman" w:eastAsia="Times New Roman" w:hAnsi="Times New Roman" w:cs="Times New Roman"/>
-          <w:sz w:val="24"/>
-          <w:szCs w:val="24"/>
-          <w:lang w:eastAsia="pt-BR"/>
-        </w:rPr>
-      </w:pPr>
-    </w:p>
-    <w:p>
-      <w:pPr>
-        <w:spacing w:after="240" w:line="240" w:lineRule="auto"/>
-        <w:rPr>
-          <w:rFonts w:ascii="Times New Roman" w:eastAsia="Times New Roman" w:hAnsi="Times New Roman" w:cs="Times New Roman"/>
-          <w:sz w:val="24"/>
-          <w:szCs w:val="24"/>
-          <w:lang w:eastAsia="pt-BR"/>
-        </w:rPr>
-      </w:pPr>
-    </w:p>
-    <w:p>
-      <w:pPr>
-        <w:spacing w:after="0" w:line="240" w:lineRule="auto"/>
-        <w:jc w:val="center"/>
-        <w:rPr>
-          <w:rFonts w:ascii="Times New Roman" w:eastAsia="Times New Roman" w:hAnsi="Times New Roman" w:cs="Times New Roman"/>
           <w:sz w:val="24"/>
           <w:szCs w:val="24"/>
           <w:lang w:eastAsia="pt-BR"/>
@@ -607,7 +606,7 @@
           <w:szCs w:val="24"/>
           <w:lang w:eastAsia="pt-BR"/>
         </w:rPr>
-        <w:t>FIAP - SP</w:t>
+        <w:t>2024</w:t>
       </w:r>
     </w:p>
     <w:p>
@@ -624,7 +623,11 @@
           <w:lang w:eastAsia="pt-BR"/>
         </w:rPr>
       </w:pPr>
-      <w:r>
+    </w:p>
+    <w:p>
+      <w:pPr>
+        <w:spacing w:after="0" w:line="240" w:lineRule="auto"/>
+        <w:jc w:val="center"/>
         <w:rPr>
           <w:rFonts w:ascii="Arial" w:eastAsia="Times New Roman" w:hAnsi="Arial" w:cs="Arial"/>
           <w:b/>
@@ -634,13 +637,8 @@
           <w:szCs w:val="24"/>
           <w:lang w:eastAsia="pt-BR"/>
         </w:rPr>
-        <w:t>2024</w:t>
-      </w:r>
-    </w:p>
-    <w:p>
-      <w:pPr>
-        <w:spacing w:after="0" w:line="240" w:lineRule="auto"/>
-        <w:jc w:val="center"/>
+      </w:pPr>
+      <w:r>
         <w:rPr>
           <w:rFonts w:ascii="Arial" w:eastAsia="Times New Roman" w:hAnsi="Arial" w:cs="Arial"/>
           <w:b/>
@@ -650,12 +648,11 @@
           <w:szCs w:val="24"/>
           <w:lang w:eastAsia="pt-BR"/>
         </w:rPr>
-      </w:pPr>
-    </w:p>
-    <w:p>
-      <w:pPr>
-        <w:spacing w:after="0" w:line="240" w:lineRule="auto"/>
-        <w:jc w:val="center"/>
+        <w:t>Sumário</w:t>
+      </w:r>
+    </w:p>
+    <w:p>
+      <w:pPr>
         <w:rPr>
           <w:rFonts w:ascii="Arial" w:eastAsia="Times New Roman" w:hAnsi="Arial" w:cs="Arial"/>
           <w:b/>
@@ -676,39 +673,303 @@
           <w:szCs w:val="24"/>
           <w:lang w:eastAsia="pt-BR"/>
         </w:rPr>
+        <w:br w:type="page"/>
+      </w:r>
+    </w:p>
+    <w:p>
+      <w:pPr>
+        <w:pStyle w:val="Ttulo1"/>
+        <w:spacing w:line="360" w:lineRule="auto"/>
+      </w:pPr>
+      <w:r>
         <w:lastRenderedPageBreak/>
-        <w:t>Sumário</w:t>
-      </w:r>
-    </w:p>
-    <w:p>
-      <w:pPr>
+        <w:t>Relatório</w:t>
+      </w:r>
+    </w:p>
+    <w:p>
+      <w:pPr>
+        <w:rPr>
+          <w:lang w:eastAsia="pt-BR"/>
+        </w:rPr>
+      </w:pPr>
+    </w:p>
+    <w:p>
+      <w:pPr>
+        <w:pStyle w:val="Ttulo2"/>
+        <w:spacing w:line="360" w:lineRule="auto"/>
+        <w:rPr>
+          <w:lang w:eastAsia="pt-BR"/>
+        </w:rPr>
+      </w:pPr>
+      <w:r>
+        <w:rPr>
+          <w:lang w:eastAsia="pt-BR"/>
+        </w:rPr>
+        <w:t>DESCRIÇÃO DA SOLUÇÃO</w:t>
+      </w:r>
+    </w:p>
+    <w:p>
+      <w:pPr>
+        <w:spacing w:line="360" w:lineRule="auto"/>
+        <w:ind w:firstLine="708"/>
+        <w:rPr>
+          <w:rFonts w:ascii="Arial" w:hAnsi="Arial" w:cs="Arial"/>
+          <w:sz w:val="24"/>
+          <w:szCs w:val="24"/>
+          <w:lang w:eastAsia="pt-BR"/>
+        </w:rPr>
+      </w:pPr>
+      <w:r>
+        <w:rPr>
+          <w:rFonts w:ascii="Arial" w:hAnsi="Arial" w:cs="Arial"/>
+          <w:sz w:val="24"/>
+          <w:szCs w:val="24"/>
+          <w:lang w:eastAsia="pt-BR"/>
+        </w:rPr>
+        <w:t xml:space="preserve">Dentro da rubrica do Checkpoint, foi solicitado que desenvolvêssemos um sistema em Java que utilizasse de orientação a objetos e </w:t>
+      </w:r>
+      <w:r>
+        <w:rPr>
+          <w:rFonts w:ascii="Arial" w:hAnsi="Arial" w:cs="Arial"/>
+          <w:i/>
+          <w:iCs/>
+          <w:sz w:val="24"/>
+          <w:szCs w:val="24"/>
+          <w:lang w:eastAsia="pt-BR"/>
+        </w:rPr>
+        <w:t>annotat</w:t>
+      </w:r>
+      <w:r>
+        <w:rPr>
+          <w:rFonts w:ascii="Arial" w:hAnsi="Arial" w:cs="Arial"/>
+          <w:i/>
+          <w:iCs/>
+          <w:sz w:val="24"/>
+          <w:szCs w:val="24"/>
+          <w:lang w:eastAsia="pt-BR"/>
+        </w:rPr>
+        <w:t>ions</w:t>
+      </w:r>
+      <w:r>
+        <w:rPr>
+          <w:rFonts w:ascii="Arial" w:hAnsi="Arial" w:cs="Arial"/>
+          <w:sz w:val="24"/>
+          <w:szCs w:val="24"/>
+          <w:lang w:eastAsia="pt-BR"/>
+        </w:rPr>
+        <w:t xml:space="preserve"> para</w:t>
+      </w:r>
+      <w:r>
+        <w:rPr>
+          <w:rFonts w:ascii="Arial" w:hAnsi="Arial" w:cs="Arial"/>
+          <w:sz w:val="24"/>
+          <w:szCs w:val="24"/>
+          <w:lang w:eastAsia="pt-BR"/>
+        </w:rPr>
+        <w:t xml:space="preserve"> receber, armazenar e fornecer informações sobre funcionários.</w:t>
+      </w:r>
+    </w:p>
+    <w:p>
+      <w:pPr>
+        <w:spacing w:line="360" w:lineRule="auto"/>
+        <w:ind w:firstLine="708"/>
+        <w:rPr>
+          <w:rFonts w:ascii="Arial" w:hAnsi="Arial" w:cs="Arial"/>
+          <w:sz w:val="24"/>
+          <w:szCs w:val="24"/>
+          <w:lang w:eastAsia="pt-BR"/>
+        </w:rPr>
+      </w:pPr>
+      <w:r>
+        <w:rPr>
+          <w:rFonts w:ascii="Arial" w:hAnsi="Arial" w:cs="Arial"/>
+          <w:sz w:val="24"/>
+          <w:szCs w:val="24"/>
+          <w:lang w:eastAsia="pt-BR"/>
+        </w:rPr>
+        <w:t>Utilizamos dos exemplos passados em aula e slides para auxiliar-nos durante o desenvolvimento da solução.</w:t>
+      </w:r>
+    </w:p>
+    <w:p>
+      <w:pPr>
+        <w:pStyle w:val="Ttulo2"/>
+        <w:rPr>
+          <w:lang w:eastAsia="pt-BR"/>
+        </w:rPr>
+      </w:pPr>
+      <w:r>
+        <w:rPr>
+          <w:lang w:eastAsia="pt-BR"/>
+        </w:rPr>
+        <w:t>escopo da solução</w:t>
+      </w:r>
+    </w:p>
+    <w:p>
+      <w:pPr>
+        <w:ind w:firstLine="708"/>
+        <w:rPr>
+          <w:rFonts w:ascii="Arial" w:hAnsi="Arial" w:cs="Arial"/>
+          <w:sz w:val="24"/>
+          <w:szCs w:val="24"/>
+          <w:lang w:eastAsia="pt-BR"/>
+        </w:rPr>
+      </w:pPr>
+      <w:r>
+        <w:rPr>
+          <w:rFonts w:ascii="Arial" w:hAnsi="Arial" w:cs="Arial"/>
+          <w:sz w:val="24"/>
+          <w:szCs w:val="24"/>
+          <w:lang w:eastAsia="pt-BR"/>
+        </w:rPr>
+        <w:t xml:space="preserve">Dentro do projeto na IDE </w:t>
+      </w:r>
+      <w:proofErr w:type="spellStart"/>
+      <w:r>
+        <w:rPr>
+          <w:rFonts w:ascii="Arial" w:hAnsi="Arial" w:cs="Arial"/>
+          <w:sz w:val="24"/>
+          <w:szCs w:val="24"/>
+          <w:lang w:eastAsia="pt-BR"/>
+        </w:rPr>
+        <w:t>IntelliJ</w:t>
+      </w:r>
+      <w:proofErr w:type="spellEnd"/>
+      <w:r>
+        <w:rPr>
+          <w:rFonts w:ascii="Arial" w:hAnsi="Arial" w:cs="Arial"/>
+          <w:sz w:val="24"/>
+          <w:szCs w:val="24"/>
+          <w:lang w:eastAsia="pt-BR"/>
+        </w:rPr>
+        <w:t xml:space="preserve">, foram </w:t>
+      </w:r>
+      <w:r>
+        <w:rPr>
+          <w:rFonts w:ascii="Arial" w:hAnsi="Arial" w:cs="Arial"/>
+          <w:sz w:val="24"/>
+          <w:szCs w:val="24"/>
+          <w:lang w:eastAsia="pt-BR"/>
+        </w:rPr>
+        <w:t>criados</w:t>
+      </w:r>
+      <w:r>
+        <w:rPr>
+          <w:rFonts w:ascii="Arial" w:hAnsi="Arial" w:cs="Arial"/>
+          <w:sz w:val="24"/>
+          <w:szCs w:val="24"/>
+          <w:lang w:eastAsia="pt-BR"/>
+        </w:rPr>
+        <w:t xml:space="preserve"> os seguintes pacotes com suas respectivas classes:</w:t>
+      </w:r>
+    </w:p>
+    <w:p>
+      <w:pPr>
+        <w:pStyle w:val="PargrafodaLista"/>
+        <w:numPr>
+          <w:ilvl w:val="0"/>
+          <w:numId w:val="2"/>
+        </w:numPr>
+        <w:rPr>
+          <w:rFonts w:ascii="Arial" w:hAnsi="Arial" w:cs="Arial"/>
+          <w:sz w:val="24"/>
+          <w:szCs w:val="24"/>
+          <w:lang w:eastAsia="pt-BR"/>
+        </w:rPr>
+      </w:pPr>
+      <w:r>
+        <w:rPr>
+          <w:rFonts w:ascii="Arial" w:hAnsi="Arial" w:cs="Arial"/>
+          <w:sz w:val="24"/>
+          <w:szCs w:val="24"/>
+          <w:lang w:eastAsia="pt-BR"/>
+        </w:rPr>
+        <w:t xml:space="preserve">Pacote </w:t>
+      </w:r>
+      <w:r>
+        <w:rPr>
+          <w:rFonts w:ascii="Arial" w:hAnsi="Arial" w:cs="Arial"/>
+          <w:sz w:val="24"/>
+          <w:szCs w:val="24"/>
+          <w:lang w:eastAsia="pt-BR"/>
+        </w:rPr>
+        <w:t>Model (br.com.fiap.model): utilizado para armazenar as classes “modelos”, ou seja, os objetos antes de serem instanciados.</w:t>
+      </w:r>
+    </w:p>
+    <w:p>
+      <w:pPr>
+        <w:pStyle w:val="PargrafodaLista"/>
+        <w:numPr>
+          <w:ilvl w:val="0"/>
+          <w:numId w:val="2"/>
+        </w:numPr>
+        <w:rPr>
+          <w:rFonts w:ascii="Arial" w:hAnsi="Arial" w:cs="Arial"/>
+          <w:sz w:val="24"/>
+          <w:szCs w:val="24"/>
+          <w:lang w:eastAsia="pt-BR"/>
+        </w:rPr>
+      </w:pPr>
+      <w:r>
+        <w:rPr>
+          <w:rFonts w:ascii="Arial" w:hAnsi="Arial" w:cs="Arial"/>
+          <w:sz w:val="24"/>
+          <w:szCs w:val="24"/>
+          <w:lang w:eastAsia="pt-BR"/>
+        </w:rPr>
+        <w:t>Pacote DAO (br.com.fiap.dao): onde está armazenada a classe “JpaDao” que realiza uma consulta no banco de dados retornando todos os objetos instanciados.</w:t>
+      </w:r>
+    </w:p>
+    <w:p>
+      <w:pPr>
+        <w:pStyle w:val="PargrafodaLista"/>
+        <w:numPr>
+          <w:ilvl w:val="0"/>
+          <w:numId w:val="2"/>
+        </w:numPr>
+        <w:rPr>
+          <w:rFonts w:ascii="Arial" w:hAnsi="Arial" w:cs="Arial"/>
+          <w:sz w:val="24"/>
+          <w:szCs w:val="24"/>
+          <w:lang w:eastAsia="pt-BR"/>
+        </w:rPr>
+      </w:pPr>
+      <w:r>
+        <w:rPr>
+          <w:rFonts w:ascii="Arial" w:hAnsi="Arial" w:cs="Arial"/>
+          <w:sz w:val="24"/>
+          <w:szCs w:val="24"/>
+          <w:lang w:eastAsia="pt-BR"/>
+        </w:rPr>
+        <w:t xml:space="preserve">Pacote View (br.com.fiap.view) </w:t>
+      </w:r>
+    </w:p>
+    <w:p>
+      <w:pPr>
+        <w:ind w:left="708"/>
+        <w:rPr>
+          <w:rFonts w:ascii="Arial" w:hAnsi="Arial" w:cs="Arial"/>
+          <w:sz w:val="24"/>
+          <w:szCs w:val="24"/>
+          <w:lang w:eastAsia="pt-BR"/>
+        </w:rPr>
+      </w:pPr>
+    </w:p>
+    <w:p>
+      <w:pPr>
+        <w:spacing w:after="0" w:line="240" w:lineRule="auto"/>
+        <w:jc w:val="center"/>
         <w:rPr>
           <w:rFonts w:ascii="Arial" w:eastAsia="Times New Roman" w:hAnsi="Arial" w:cs="Arial"/>
           <w:b/>
           <w:bCs/>
-          <w:color w:val="000000"/>
-          <w:sz w:val="24"/>
-          <w:szCs w:val="24"/>
-          <w:lang w:eastAsia="pt-BR"/>
-        </w:rPr>
-      </w:pPr>
-      <w:r>
-        <w:rPr>
-          <w:rFonts w:ascii="Arial" w:eastAsia="Times New Roman" w:hAnsi="Arial" w:cs="Arial"/>
-          <w:b/>
-          <w:bCs/>
-          <w:color w:val="000000"/>
-          <w:sz w:val="24"/>
-          <w:szCs w:val="24"/>
-          <w:lang w:eastAsia="pt-BR"/>
-        </w:rPr>
-        <w:br w:type="page"/>
-      </w:r>
+          <w:lang w:eastAsia="pt-BR"/>
+        </w:rPr>
+      </w:pPr>
     </w:p>
     <w:p>
       <w:pPr>
         <w:spacing w:after="0" w:line="240" w:lineRule="auto"/>
-        <w:jc w:val="center"/>
+        <w:jc w:val="both"/>
         <w:rPr>
           <w:rFonts w:ascii="Arial" w:eastAsia="Times New Roman" w:hAnsi="Arial" w:cs="Arial"/>
           <w:b/>
@@ -717,16 +978,6 @@
           <w:lang w:eastAsia="pt-BR"/>
         </w:rPr>
       </w:pPr>
-      <w:r>
-        <w:rPr>
-          <w:rFonts w:ascii="Arial" w:eastAsia="Times New Roman" w:hAnsi="Arial" w:cs="Arial"/>
-          <w:b/>
-          <w:bCs/>
-          <w:lang w:eastAsia="pt-BR"/>
-        </w:rPr>
-        <w:lastRenderedPageBreak/>
-        <w:t>Relatório</w:t>
-      </w:r>
     </w:p>
     <w:sectPr>
       <w:pgSz w:w="11906" w:h="16838"/>
@@ -786,6 +1037,243 @@
     </w:p>
   </w:footnote>
 </w:footnotes>
+</file>
+
+<file path=word/numbering.xml><?xml version="1.0" encoding="utf-8"?>
+<w:numbering xmlns:wpc="http://schemas.microsoft.com/office/word/2010/wordprocessingCanvas" xmlns:cx="http://schemas.microsoft.com/office/drawing/2014/chartex" xmlns:cx1="http://schemas.microsoft.com/office/drawing/2015/9/8/chartex" xmlns:cx2="http://schemas.microsoft.com/office/drawing/2015/10/21/chartex" xmlns:cx3="http://schemas.microsoft.com/office/drawing/2016/5/9/chartex" xmlns:cx4="http://schemas.microsoft.com/office/drawing/2016/5/10/chartex" xmlns:cx5="http://schemas.microsoft.com/office/drawing/2016/5/11/chartex" xmlns:cx6="http://schemas.microsoft.com/office/drawing/2016/5/12/chartex" xmlns:cx7="http://schemas.microsoft.com/office/drawing/2016/5/13/chartex" xmlns:cx8="http://schemas.microsoft.com/office/drawing/2016/5/14/chartex" xmlns:mc="http://schemas.openxmlformats.org/markup-compatibility/2006" xmlns:aink="http://schemas.microsoft.com/office/drawing/2016/ink" xmlns:am3d="http://schemas.microsoft.com/office/drawing/2017/model3d" xmlns:o="urn:schemas-microsoft-com:office:office" xmlns:oel="http://schemas.microsoft.com/office/2019/extlst" xmlns:r="http://schemas.openxmlformats.org/officeDocument/2006/relationships" xmlns:m="http://schemas.openxmlformats.org/officeDocument/2006/math" xmlns:v="urn:schemas-microsoft-com:vml" xmlns:wp14="http://schemas.microsoft.com/office/word/2010/wordprocessingDrawing" xmlns:wp="http://schemas.openxmlformats.org/drawingml/2006/wordprocessingDrawing" xmlns:w10="urn:schemas-microsoft-com:office:word" xmlns:w="http://schemas.openxmlformats.org/wordprocessingml/2006/main" xmlns:w14="http://schemas.microsoft.com/office/word/2010/wordml" xmlns:w15="http://schemas.microsoft.com/office/word/2012/wordml" xmlns:w16cex="http://schemas.microsoft.com/office/word/2018/wordml/cex" xmlns:w16cid="http://schemas.microsoft.com/office/word/2016/wordml/cid" xmlns:w16="http://schemas.microsoft.com/office/word/2018/wordml" xmlns:w16du="http://schemas.microsoft.com/office/word/2023/wordml/word16du" xmlns:w16sdtdh="http://schemas.microsoft.com/office/word/2020/wordml/sdtdatahash" xmlns:w16se="http://schemas.microsoft.com/office/word/2015/wordml/symex" xmlns:wpg="http://schemas.microsoft.com/office/word/2010/wordprocessingGroup" xmlns:wpi="http://schemas.microsoft.com/office/word/2010/wordprocessingInk" xmlns:wne="http://schemas.microsoft.com/office/word/2006/wordml" xmlns:wps="http://schemas.microsoft.com/office/word/2010/wordprocessingShape" mc:Ignorable="w14 w15 w16se w16cid w16 w16cex w16sdtdh w16du wp14">
+  <w:abstractNum w:abstractNumId="0" w15:restartNumberingAfterBreak="0">
+    <w:nsid w:val="3C210111"/>
+    <w:multiLevelType w:val="hybridMultilevel"/>
+    <w:tmpl w:val="19321CAC"/>
+    <w:lvl w:ilvl="0" w:tplc="04160001">
+      <w:start w:val="1"/>
+      <w:numFmt w:val="bullet"/>
+      <w:lvlText w:val=""/>
+      <w:lvlJc w:val="left"/>
+      <w:pPr>
+        <w:ind w:left="1428" w:hanging="360"/>
+      </w:pPr>
+      <w:rPr>
+        <w:rFonts w:ascii="Symbol" w:hAnsi="Symbol" w:hint="default"/>
+      </w:rPr>
+    </w:lvl>
+    <w:lvl w:ilvl="1" w:tplc="04160003" w:tentative="1">
+      <w:start w:val="1"/>
+      <w:numFmt w:val="bullet"/>
+      <w:lvlText w:val="o"/>
+      <w:lvlJc w:val="left"/>
+      <w:pPr>
+        <w:ind w:left="2148" w:hanging="360"/>
+      </w:pPr>
+      <w:rPr>
+        <w:rFonts w:ascii="Courier New" w:hAnsi="Courier New" w:cs="Courier New" w:hint="default"/>
+      </w:rPr>
+    </w:lvl>
+    <w:lvl w:ilvl="2" w:tplc="04160005" w:tentative="1">
+      <w:start w:val="1"/>
+      <w:numFmt w:val="bullet"/>
+      <w:lvlText w:val=""/>
+      <w:lvlJc w:val="left"/>
+      <w:pPr>
+        <w:ind w:left="2868" w:hanging="360"/>
+      </w:pPr>
+      <w:rPr>
+        <w:rFonts w:ascii="Wingdings" w:hAnsi="Wingdings" w:hint="default"/>
+      </w:rPr>
+    </w:lvl>
+    <w:lvl w:ilvl="3" w:tplc="04160001" w:tentative="1">
+      <w:start w:val="1"/>
+      <w:numFmt w:val="bullet"/>
+      <w:lvlText w:val=""/>
+      <w:lvlJc w:val="left"/>
+      <w:pPr>
+        <w:ind w:left="3588" w:hanging="360"/>
+      </w:pPr>
+      <w:rPr>
+        <w:rFonts w:ascii="Symbol" w:hAnsi="Symbol" w:hint="default"/>
+      </w:rPr>
+    </w:lvl>
+    <w:lvl w:ilvl="4" w:tplc="04160003" w:tentative="1">
+      <w:start w:val="1"/>
+      <w:numFmt w:val="bullet"/>
+      <w:lvlText w:val="o"/>
+      <w:lvlJc w:val="left"/>
+      <w:pPr>
+        <w:ind w:left="4308" w:hanging="360"/>
+      </w:pPr>
+      <w:rPr>
+        <w:rFonts w:ascii="Courier New" w:hAnsi="Courier New" w:cs="Courier New" w:hint="default"/>
+      </w:rPr>
+    </w:lvl>
+    <w:lvl w:ilvl="5" w:tplc="04160005" w:tentative="1">
+      <w:start w:val="1"/>
+      <w:numFmt w:val="bullet"/>
+      <w:lvlText w:val=""/>
+      <w:lvlJc w:val="left"/>
+      <w:pPr>
+        <w:ind w:left="5028" w:hanging="360"/>
+      </w:pPr>
+      <w:rPr>
+        <w:rFonts w:ascii="Wingdings" w:hAnsi="Wingdings" w:hint="default"/>
+      </w:rPr>
+    </w:lvl>
+    <w:lvl w:ilvl="6" w:tplc="04160001" w:tentative="1">
+      <w:start w:val="1"/>
+      <w:numFmt w:val="bullet"/>
+      <w:lvlText w:val=""/>
+      <w:lvlJc w:val="left"/>
+      <w:pPr>
+        <w:ind w:left="5748" w:hanging="360"/>
+      </w:pPr>
+      <w:rPr>
+        <w:rFonts w:ascii="Symbol" w:hAnsi="Symbol" w:hint="default"/>
+      </w:rPr>
+    </w:lvl>
+    <w:lvl w:ilvl="7" w:tplc="04160003" w:tentative="1">
+      <w:start w:val="1"/>
+      <w:numFmt w:val="bullet"/>
+      <w:lvlText w:val="o"/>
+      <w:lvlJc w:val="left"/>
+      <w:pPr>
+        <w:ind w:left="6468" w:hanging="360"/>
+      </w:pPr>
+      <w:rPr>
+        <w:rFonts w:ascii="Courier New" w:hAnsi="Courier New" w:cs="Courier New" w:hint="default"/>
+      </w:rPr>
+    </w:lvl>
+    <w:lvl w:ilvl="8" w:tplc="04160005" w:tentative="1">
+      <w:start w:val="1"/>
+      <w:numFmt w:val="bullet"/>
+      <w:lvlText w:val=""/>
+      <w:lvlJc w:val="left"/>
+      <w:pPr>
+        <w:ind w:left="7188" w:hanging="360"/>
+      </w:pPr>
+      <w:rPr>
+        <w:rFonts w:ascii="Wingdings" w:hAnsi="Wingdings" w:hint="default"/>
+      </w:rPr>
+    </w:lvl>
+  </w:abstractNum>
+  <w:abstractNum w:abstractNumId="1" w15:restartNumberingAfterBreak="0">
+    <w:nsid w:val="3C524738"/>
+    <w:multiLevelType w:val="hybridMultilevel"/>
+    <w:tmpl w:val="C27CAD4C"/>
+    <w:lvl w:ilvl="0" w:tplc="04160001">
+      <w:start w:val="1"/>
+      <w:numFmt w:val="bullet"/>
+      <w:lvlText w:val=""/>
+      <w:lvlJc w:val="left"/>
+      <w:pPr>
+        <w:ind w:left="1428" w:hanging="360"/>
+      </w:pPr>
+      <w:rPr>
+        <w:rFonts w:ascii="Symbol" w:hAnsi="Symbol" w:hint="default"/>
+      </w:rPr>
+    </w:lvl>
+    <w:lvl w:ilvl="1" w:tplc="04160003" w:tentative="1">
+      <w:start w:val="1"/>
+      <w:numFmt w:val="bullet"/>
+      <w:lvlText w:val="o"/>
+      <w:lvlJc w:val="left"/>
+      <w:pPr>
+        <w:ind w:left="2148" w:hanging="360"/>
+      </w:pPr>
+      <w:rPr>
+        <w:rFonts w:ascii="Courier New" w:hAnsi="Courier New" w:cs="Courier New" w:hint="default"/>
+      </w:rPr>
+    </w:lvl>
+    <w:lvl w:ilvl="2" w:tplc="04160005" w:tentative="1">
+      <w:start w:val="1"/>
+      <w:numFmt w:val="bullet"/>
+      <w:lvlText w:val=""/>
+      <w:lvlJc w:val="left"/>
+      <w:pPr>
+        <w:ind w:left="2868" w:hanging="360"/>
+      </w:pPr>
+      <w:rPr>
+        <w:rFonts w:ascii="Wingdings" w:hAnsi="Wingdings" w:hint="default"/>
+      </w:rPr>
+    </w:lvl>
+    <w:lvl w:ilvl="3" w:tplc="04160001" w:tentative="1">
+      <w:start w:val="1"/>
+      <w:numFmt w:val="bullet"/>
+      <w:lvlText w:val=""/>
+      <w:lvlJc w:val="left"/>
+      <w:pPr>
+        <w:ind w:left="3588" w:hanging="360"/>
+      </w:pPr>
+      <w:rPr>
+        <w:rFonts w:ascii="Symbol" w:hAnsi="Symbol" w:hint="default"/>
+      </w:rPr>
+    </w:lvl>
+    <w:lvl w:ilvl="4" w:tplc="04160003" w:tentative="1">
+      <w:start w:val="1"/>
+      <w:numFmt w:val="bullet"/>
+      <w:lvlText w:val="o"/>
+      <w:lvlJc w:val="left"/>
+      <w:pPr>
+        <w:ind w:left="4308" w:hanging="360"/>
+      </w:pPr>
+      <w:rPr>
+        <w:rFonts w:ascii="Courier New" w:hAnsi="Courier New" w:cs="Courier New" w:hint="default"/>
+      </w:rPr>
+    </w:lvl>
+    <w:lvl w:ilvl="5" w:tplc="04160005" w:tentative="1">
+      <w:start w:val="1"/>
+      <w:numFmt w:val="bullet"/>
+      <w:lvlText w:val=""/>
+      <w:lvlJc w:val="left"/>
+      <w:pPr>
+        <w:ind w:left="5028" w:hanging="360"/>
+      </w:pPr>
+      <w:rPr>
+        <w:rFonts w:ascii="Wingdings" w:hAnsi="Wingdings" w:hint="default"/>
+      </w:rPr>
+    </w:lvl>
+    <w:lvl w:ilvl="6" w:tplc="04160001" w:tentative="1">
+      <w:start w:val="1"/>
+      <w:numFmt w:val="bullet"/>
+      <w:lvlText w:val=""/>
+      <w:lvlJc w:val="left"/>
+      <w:pPr>
+        <w:ind w:left="5748" w:hanging="360"/>
+      </w:pPr>
+      <w:rPr>
+        <w:rFonts w:ascii="Symbol" w:hAnsi="Symbol" w:hint="default"/>
+      </w:rPr>
+    </w:lvl>
+    <w:lvl w:ilvl="7" w:tplc="04160003" w:tentative="1">
+      <w:start w:val="1"/>
+      <w:numFmt w:val="bullet"/>
+      <w:lvlText w:val="o"/>
+      <w:lvlJc w:val="left"/>
+      <w:pPr>
+        <w:ind w:left="6468" w:hanging="360"/>
+      </w:pPr>
+      <w:rPr>
+        <w:rFonts w:ascii="Courier New" w:hAnsi="Courier New" w:cs="Courier New" w:hint="default"/>
+      </w:rPr>
+    </w:lvl>
+    <w:lvl w:ilvl="8" w:tplc="04160005" w:tentative="1">
+      <w:start w:val="1"/>
+      <w:numFmt w:val="bullet"/>
+      <w:lvlText w:val=""/>
+      <w:lvlJc w:val="left"/>
+      <w:pPr>
+        <w:ind w:left="7188" w:hanging="360"/>
+      </w:pPr>
+      <w:rPr>
+        <w:rFonts w:ascii="Wingdings" w:hAnsi="Wingdings" w:hint="default"/>
+      </w:rPr>
+    </w:lvl>
+  </w:abstractNum>
+  <w:num w:numId="1" w16cid:durableId="1931698547">
+    <w:abstractNumId w:val="0"/>
+  </w:num>
+  <w:num w:numId="2" w16cid:durableId="1382052956">
+    <w:abstractNumId w:val="1"/>
+  </w:num>
+</w:numbering>
 </file>
 
 <file path=word/styles.xml><?xml version="1.0" encoding="utf-8"?>
@@ -1187,9 +1675,79 @@
     <w:name w:val="Normal"/>
     <w:qFormat/>
   </w:style>
+  <w:style w:type="paragraph" w:styleId="Ttulo1">
+    <w:name w:val="heading 1"/>
+    <w:basedOn w:val="Normal"/>
+    <w:next w:val="Normal"/>
+    <w:link w:val="Ttulo1Char"/>
+    <w:autoRedefine/>
+    <w:uiPriority w:val="9"/>
+    <w:qFormat/>
+    <w:rsid w:val="00DC4293"/>
+    <w:pPr>
+      <w:keepNext/>
+      <w:keepLines/>
+      <w:spacing w:before="240" w:after="0"/>
+      <w:outlineLvl w:val="0"/>
+    </w:pPr>
+    <w:rPr>
+      <w:rFonts w:ascii="Arial" w:eastAsia="Times New Roman" w:hAnsi="Arial" w:cstheme="majorBidi"/>
+      <w:b/>
+      <w:caps/>
+      <w:sz w:val="24"/>
+      <w:szCs w:val="32"/>
+      <w:lang w:eastAsia="pt-BR"/>
+    </w:rPr>
+  </w:style>
+  <w:style w:type="paragraph" w:styleId="Ttulo2">
+    <w:name w:val="heading 2"/>
+    <w:basedOn w:val="Normal"/>
+    <w:next w:val="Normal"/>
+    <w:link w:val="Ttulo2Char"/>
+    <w:autoRedefine/>
+    <w:uiPriority w:val="9"/>
+    <w:unhideWhenUsed/>
+    <w:qFormat/>
+    <w:rsid w:val="00FF1822"/>
+    <w:pPr>
+      <w:keepNext/>
+      <w:keepLines/>
+      <w:spacing w:before="40" w:after="0"/>
+      <w:outlineLvl w:val="1"/>
+    </w:pPr>
+    <w:rPr>
+      <w:rFonts w:ascii="Arial" w:eastAsiaTheme="majorEastAsia" w:hAnsi="Arial" w:cstheme="majorBidi"/>
+      <w:caps/>
+      <w:sz w:val="24"/>
+      <w:szCs w:val="26"/>
+    </w:rPr>
+  </w:style>
+  <w:style w:type="paragraph" w:styleId="Ttulo3">
+    <w:name w:val="heading 3"/>
+    <w:basedOn w:val="Normal"/>
+    <w:next w:val="Normal"/>
+    <w:link w:val="Ttulo3Char"/>
+    <w:uiPriority w:val="9"/>
+    <w:unhideWhenUsed/>
+    <w:qFormat/>
+    <w:rsid w:val="00DC4293"/>
+    <w:pPr>
+      <w:keepNext/>
+      <w:keepLines/>
+      <w:spacing w:before="40" w:after="0"/>
+      <w:outlineLvl w:val="2"/>
+    </w:pPr>
+    <w:rPr>
+      <w:rFonts w:ascii="Arial" w:eastAsiaTheme="majorEastAsia" w:hAnsi="Arial" w:cstheme="majorBidi"/>
+      <w:caps/>
+      <w:sz w:val="24"/>
+      <w:szCs w:val="24"/>
+    </w:rPr>
+  </w:style>
   <w:style w:type="character" w:default="1" w:styleId="Fontepargpadro">
     <w:name w:val="Default Paragraph Font"/>
     <w:uiPriority w:val="1"/>
+    <w:semiHidden/>
     <w:unhideWhenUsed/>
   </w:style>
   <w:style w:type="table" w:default="1" w:styleId="Tabelanormal">
@@ -1256,6 +1814,97 @@
     <w:link w:val="Rodap"/>
     <w:uiPriority w:val="99"/>
     <w:rsid w:val="00D038FC"/>
+  </w:style>
+  <w:style w:type="paragraph" w:styleId="Ttulo">
+    <w:name w:val="Title"/>
+    <w:basedOn w:val="Normal"/>
+    <w:next w:val="Normal"/>
+    <w:link w:val="TtuloChar"/>
+    <w:autoRedefine/>
+    <w:uiPriority w:val="10"/>
+    <w:qFormat/>
+    <w:rsid w:val="00DC4293"/>
+    <w:pPr>
+      <w:spacing w:after="0" w:line="240" w:lineRule="auto"/>
+      <w:contextualSpacing/>
+    </w:pPr>
+    <w:rPr>
+      <w:rFonts w:ascii="Arial" w:eastAsiaTheme="majorEastAsia" w:hAnsi="Arial" w:cstheme="majorBidi"/>
+      <w:b/>
+      <w:caps/>
+      <w:spacing w:val="-10"/>
+      <w:kern w:val="28"/>
+      <w:sz w:val="24"/>
+      <w:szCs w:val="56"/>
+    </w:rPr>
+  </w:style>
+  <w:style w:type="character" w:customStyle="1" w:styleId="TtuloChar">
+    <w:name w:val="Título Char"/>
+    <w:basedOn w:val="Fontepargpadro"/>
+    <w:link w:val="Ttulo"/>
+    <w:uiPriority w:val="10"/>
+    <w:rsid w:val="00DC4293"/>
+    <w:rPr>
+      <w:rFonts w:ascii="Arial" w:eastAsiaTheme="majorEastAsia" w:hAnsi="Arial" w:cstheme="majorBidi"/>
+      <w:b/>
+      <w:caps/>
+      <w:spacing w:val="-10"/>
+      <w:kern w:val="28"/>
+      <w:sz w:val="24"/>
+      <w:szCs w:val="56"/>
+    </w:rPr>
+  </w:style>
+  <w:style w:type="character" w:customStyle="1" w:styleId="Ttulo2Char">
+    <w:name w:val="Título 2 Char"/>
+    <w:basedOn w:val="Fontepargpadro"/>
+    <w:link w:val="Ttulo2"/>
+    <w:uiPriority w:val="9"/>
+    <w:rsid w:val="00FF1822"/>
+    <w:rPr>
+      <w:rFonts w:ascii="Arial" w:eastAsiaTheme="majorEastAsia" w:hAnsi="Arial" w:cstheme="majorBidi"/>
+      <w:caps/>
+      <w:sz w:val="24"/>
+      <w:szCs w:val="26"/>
+    </w:rPr>
+  </w:style>
+  <w:style w:type="character" w:customStyle="1" w:styleId="Ttulo1Char">
+    <w:name w:val="Título 1 Char"/>
+    <w:basedOn w:val="Fontepargpadro"/>
+    <w:link w:val="Ttulo1"/>
+    <w:uiPriority w:val="9"/>
+    <w:rsid w:val="00DC4293"/>
+    <w:rPr>
+      <w:rFonts w:ascii="Arial" w:eastAsia="Times New Roman" w:hAnsi="Arial" w:cstheme="majorBidi"/>
+      <w:b/>
+      <w:caps/>
+      <w:sz w:val="24"/>
+      <w:szCs w:val="32"/>
+      <w:lang w:eastAsia="pt-BR"/>
+    </w:rPr>
+  </w:style>
+  <w:style w:type="character" w:customStyle="1" w:styleId="Ttulo3Char">
+    <w:name w:val="Título 3 Char"/>
+    <w:basedOn w:val="Fontepargpadro"/>
+    <w:link w:val="Ttulo3"/>
+    <w:uiPriority w:val="9"/>
+    <w:rsid w:val="00DC4293"/>
+    <w:rPr>
+      <w:rFonts w:ascii="Arial" w:eastAsiaTheme="majorEastAsia" w:hAnsi="Arial" w:cstheme="majorBidi"/>
+      <w:caps/>
+      <w:sz w:val="24"/>
+      <w:szCs w:val="24"/>
+    </w:rPr>
+  </w:style>
+  <w:style w:type="paragraph" w:styleId="PargrafodaLista">
+    <w:name w:val="List Paragraph"/>
+    <w:basedOn w:val="Normal"/>
+    <w:uiPriority w:val="34"/>
+    <w:qFormat/>
+    <w:rsid w:val="00FF1822"/>
+    <w:pPr>
+      <w:ind w:left="720"/>
+      <w:contextualSpacing/>
+    </w:pPr>
   </w:style>
 </w:styles>
 </file>

</xml_diff>

<commit_message>
Fazendo a classe Main, corrigindo classes e completando o relatório
</commit_message>
<xml_diff>
--- a/Relatorio-CP1.docx
+++ b/Relatorio-CP1.docx
@@ -1,6 +1,6 @@
 
 <file path=word/document.xml><?xml version="1.0" encoding="utf-8"?>
-<w:document xmlns:wpc="http://schemas.microsoft.com/office/word/2010/wordprocessingCanvas" xmlns:cx="http://schemas.microsoft.com/office/drawing/2014/chartex" xmlns:cx1="http://schemas.microsoft.com/office/drawing/2015/9/8/chartex" xmlns:cx2="http://schemas.microsoft.com/office/drawing/2015/10/21/chartex" xmlns:cx3="http://schemas.microsoft.com/office/drawing/2016/5/9/chartex" xmlns:cx4="http://schemas.microsoft.com/office/drawing/2016/5/10/chartex" xmlns:cx5="http://schemas.microsoft.com/office/drawing/2016/5/11/chartex" xmlns:cx6="http://schemas.microsoft.com/office/drawing/2016/5/12/chartex" xmlns:cx7="http://schemas.microsoft.com/office/drawing/2016/5/13/chartex" xmlns:cx8="http://schemas.microsoft.com/office/drawing/2016/5/14/chartex" xmlns:mc="http://schemas.openxmlformats.org/markup-compatibility/2006" xmlns:aink="http://schemas.microsoft.com/office/drawing/2016/ink" xmlns:am3d="http://schemas.microsoft.com/office/drawing/2017/model3d" xmlns:o="urn:schemas-microsoft-com:office:office" xmlns:oel="http://schemas.microsoft.com/office/2019/extlst" xmlns:r="http://schemas.openxmlformats.org/officeDocument/2006/relationships" xmlns:m="http://schemas.openxmlformats.org/officeDocument/2006/math" xmlns:v="urn:schemas-microsoft-com:vml" xmlns:wp14="http://schemas.microsoft.com/office/word/2010/wordprocessingDrawing" xmlns:wp="http://schemas.openxmlformats.org/drawingml/2006/wordprocessingDrawing" xmlns:w10="urn:schemas-microsoft-com:office:word" xmlns:w="http://schemas.openxmlformats.org/wordprocessingml/2006/main" xmlns:w14="http://schemas.microsoft.com/office/word/2010/wordml" xmlns:w15="http://schemas.microsoft.com/office/word/2012/wordml" xmlns:w16cex="http://schemas.microsoft.com/office/word/2018/wordml/cex" xmlns:w16cid="http://schemas.microsoft.com/office/word/2016/wordml/cid" xmlns:w16="http://schemas.microsoft.com/office/word/2018/wordml" xmlns:w16du="http://schemas.microsoft.com/office/word/2023/wordml/word16du" xmlns:w16sdtdh="http://schemas.microsoft.com/office/word/2020/wordml/sdtdatahash" xmlns:w16se="http://schemas.microsoft.com/office/word/2015/wordml/symex" xmlns:wpg="http://schemas.microsoft.com/office/word/2010/wordprocessingGroup" xmlns:wpi="http://schemas.microsoft.com/office/word/2010/wordprocessingInk" xmlns:wne="http://schemas.microsoft.com/office/word/2006/wordml" xmlns:wps="http://schemas.microsoft.com/office/word/2010/wordprocessingShape" mc:Ignorable="w14 w15 w16se w16cid w16 w16cex w16sdtdh w16du wp14">
+<w:document xmlns:wpc="http://schemas.microsoft.com/office/word/2010/wordprocessingCanvas" xmlns:cx="http://schemas.microsoft.com/office/drawing/2014/chartex" xmlns:cx1="http://schemas.microsoft.com/office/drawing/2015/9/8/chartex" xmlns:cx2="http://schemas.microsoft.com/office/drawing/2015/10/21/chartex" xmlns:cx3="http://schemas.microsoft.com/office/drawing/2016/5/9/chartex" xmlns:cx4="http://schemas.microsoft.com/office/drawing/2016/5/10/chartex" xmlns:cx5="http://schemas.microsoft.com/office/drawing/2016/5/11/chartex" xmlns:cx6="http://schemas.microsoft.com/office/drawing/2016/5/12/chartex" xmlns:cx7="http://schemas.microsoft.com/office/drawing/2016/5/13/chartex" xmlns:cx8="http://schemas.microsoft.com/office/drawing/2016/5/14/chartex" xmlns:mc="http://schemas.openxmlformats.org/markup-compatibility/2006" xmlns:aink="http://schemas.microsoft.com/office/drawing/2016/ink" xmlns:am3d="http://schemas.microsoft.com/office/drawing/2017/model3d" xmlns:o="urn:schemas-microsoft-com:office:office" xmlns:oel="http://schemas.microsoft.com/office/2019/extlst" xmlns:r="http://schemas.openxmlformats.org/officeDocument/2006/relationships" xmlns:m="http://schemas.openxmlformats.org/officeDocument/2006/math" xmlns:v="urn:schemas-microsoft-com:vml" xmlns:wp14="http://schemas.microsoft.com/office/word/2010/wordprocessingDrawing" xmlns:wp="http://schemas.openxmlformats.org/drawingml/2006/wordprocessingDrawing" xmlns:w10="urn:schemas-microsoft-com:office:word" xmlns:w="http://schemas.openxmlformats.org/wordprocessingml/2006/main" xmlns:w14="http://schemas.microsoft.com/office/word/2010/wordml" xmlns:w15="http://schemas.microsoft.com/office/word/2012/wordml" xmlns:w16cex="http://schemas.microsoft.com/office/word/2018/wordml/cex" xmlns:w16cid="http://schemas.microsoft.com/office/word/2016/wordml/cid" xmlns:w16="http://schemas.microsoft.com/office/word/2018/wordml" xmlns:w16sdtdh="http://schemas.microsoft.com/office/word/2020/wordml/sdtdatahash" xmlns:w16se="http://schemas.microsoft.com/office/word/2015/wordml/symex" xmlns:wpg="http://schemas.microsoft.com/office/word/2010/wordprocessingGroup" xmlns:wpi="http://schemas.microsoft.com/office/word/2010/wordprocessingInk" xmlns:wne="http://schemas.microsoft.com/office/word/2006/wordml" xmlns:wps="http://schemas.microsoft.com/office/word/2010/wordprocessingShape" mc:Ignorable="w14 w15 w16se w16cid w16 w16cex w16sdtdh wp14">
   <w:body>
     <w:p>
       <w:pPr>
@@ -20,7 +20,7 @@
           <w:bdr w:val="none" w:sz="0" w:space="0" w:color="auto" w:frame="1"/>
         </w:rPr>
         <w:drawing>
-          <wp:anchor distT="0" distB="0" distL="114300" distR="114300" simplePos="0" relativeHeight="251658240" behindDoc="0" locked="0" layoutInCell="1" allowOverlap="1" wp14:anchorId="68AC9996" wp14:editId="6170A378">
+          <wp:anchor distT="0" distB="0" distL="114300" distR="114300" simplePos="0" relativeHeight="251658240" behindDoc="0" locked="0" layoutInCell="1" allowOverlap="1" wp14:anchorId="68AC9996" wp14:editId="2C6742C9">
             <wp:simplePos x="0" y="0"/>
             <wp:positionH relativeFrom="margin">
               <wp:posOffset>2044700</wp:posOffset>
@@ -188,7 +188,7 @@
           <w:szCs w:val="24"/>
           <w:lang w:eastAsia="pt-BR"/>
         </w:rPr>
-        <w:t>CURSO TECNÓLOGO EM ANÁLISE E DESENVOLVIMENTO DE SISTEMAS</w:t>
+        <w:t>TECNÓLOGO EM ANÁLISE E DESENVOLVIMENTO DE SISTEMAS</w:t>
       </w:r>
     </w:p>
     <w:p>
@@ -232,20 +232,8 @@
           <w:szCs w:val="24"/>
           <w:lang w:eastAsia="pt-BR"/>
         </w:rPr>
-        <w:t>NOME: Larissa Lopes Oliveira</w:t>
-      </w:r>
-    </w:p>
-    <w:p>
-      <w:pPr>
-        <w:spacing w:after="0" w:line="240" w:lineRule="auto"/>
-        <w:jc w:val="center"/>
-        <w:rPr>
-          <w:rFonts w:ascii="Times New Roman" w:eastAsia="Times New Roman" w:hAnsi="Times New Roman" w:cs="Times New Roman"/>
-          <w:sz w:val="24"/>
-          <w:szCs w:val="24"/>
-          <w:lang w:eastAsia="pt-BR"/>
-        </w:rPr>
-      </w:pPr>
+        <w:t>Larissa Lopes Oliveira</w:t>
+      </w:r>
       <w:r>
         <w:rPr>
           <w:rFonts w:ascii="Arial" w:eastAsia="Times New Roman" w:hAnsi="Arial" w:cs="Arial"/>
@@ -256,7 +244,7 @@
           <w:szCs w:val="24"/>
           <w:lang w:eastAsia="pt-BR"/>
         </w:rPr>
-        <w:t>Lucas Alcântara Carvalho</w:t>
+        <w:t xml:space="preserve"> - 552628</w:t>
       </w:r>
     </w:p>
     <w:p>
@@ -280,20 +268,8 @@
           <w:szCs w:val="24"/>
           <w:lang w:eastAsia="pt-BR"/>
         </w:rPr>
-        <w:t>Luna Faustino Lima</w:t>
-      </w:r>
-    </w:p>
-    <w:p>
-      <w:pPr>
-        <w:spacing w:after="0" w:line="240" w:lineRule="auto"/>
-        <w:jc w:val="center"/>
-        <w:rPr>
-          <w:rFonts w:ascii="Times New Roman" w:eastAsia="Times New Roman" w:hAnsi="Times New Roman" w:cs="Times New Roman"/>
-          <w:sz w:val="24"/>
-          <w:szCs w:val="24"/>
-          <w:lang w:eastAsia="pt-BR"/>
-        </w:rPr>
-      </w:pPr>
+        <w:t>Lucas Alcântara Carvalho</w:t>
+      </w:r>
       <w:r>
         <w:rPr>
           <w:rFonts w:ascii="Arial" w:eastAsia="Times New Roman" w:hAnsi="Arial" w:cs="Arial"/>
@@ -304,7 +280,7 @@
           <w:szCs w:val="24"/>
           <w:lang w:eastAsia="pt-BR"/>
         </w:rPr>
-        <w:t>Murillo Ferreira Ramos </w:t>
+        <w:t xml:space="preserve"> - 95111</w:t>
       </w:r>
     </w:p>
     <w:p>
@@ -328,7 +304,103 @@
           <w:szCs w:val="24"/>
           <w:lang w:eastAsia="pt-BR"/>
         </w:rPr>
+        <w:t>Luna Faustino Lima</w:t>
+      </w:r>
+      <w:r>
+        <w:rPr>
+          <w:rFonts w:ascii="Arial" w:eastAsia="Times New Roman" w:hAnsi="Arial" w:cs="Arial"/>
+          <w:b/>
+          <w:bCs/>
+          <w:color w:val="000000"/>
+          <w:sz w:val="24"/>
+          <w:szCs w:val="24"/>
+          <w:lang w:eastAsia="pt-BR"/>
+        </w:rPr>
+        <w:t xml:space="preserve"> - 552473</w:t>
+      </w:r>
+    </w:p>
+    <w:p>
+      <w:pPr>
+        <w:spacing w:after="0" w:line="240" w:lineRule="auto"/>
+        <w:jc w:val="center"/>
+        <w:rPr>
+          <w:rFonts w:ascii="Times New Roman" w:eastAsia="Times New Roman" w:hAnsi="Times New Roman" w:cs="Times New Roman"/>
+          <w:sz w:val="24"/>
+          <w:szCs w:val="24"/>
+          <w:lang w:eastAsia="pt-BR"/>
+        </w:rPr>
+      </w:pPr>
+      <w:r>
+        <w:rPr>
+          <w:rFonts w:ascii="Arial" w:eastAsia="Times New Roman" w:hAnsi="Arial" w:cs="Arial"/>
+          <w:b/>
+          <w:bCs/>
+          <w:color w:val="000000"/>
+          <w:sz w:val="24"/>
+          <w:szCs w:val="24"/>
+          <w:lang w:eastAsia="pt-BR"/>
+        </w:rPr>
+        <w:t>Murillo Ferreira Ramos</w:t>
+      </w:r>
+      <w:r>
+        <w:rPr>
+          <w:rFonts w:ascii="Arial" w:eastAsia="Times New Roman" w:hAnsi="Arial" w:cs="Arial"/>
+          <w:b/>
+          <w:bCs/>
+          <w:color w:val="000000"/>
+          <w:sz w:val="24"/>
+          <w:szCs w:val="24"/>
+          <w:lang w:eastAsia="pt-BR"/>
+        </w:rPr>
+        <w:t xml:space="preserve"> - </w:t>
+      </w:r>
+      <w:r>
+        <w:rPr>
+          <w:rFonts w:ascii="Arial" w:eastAsia="Times New Roman" w:hAnsi="Arial" w:cs="Arial"/>
+          <w:b/>
+          <w:bCs/>
+          <w:color w:val="000000"/>
+          <w:sz w:val="24"/>
+          <w:szCs w:val="24"/>
+          <w:lang w:eastAsia="pt-BR"/>
+        </w:rPr>
+        <w:t>553315</w:t>
+      </w:r>
+    </w:p>
+    <w:p>
+      <w:pPr>
+        <w:spacing w:after="0" w:line="240" w:lineRule="auto"/>
+        <w:jc w:val="center"/>
+        <w:rPr>
+          <w:rFonts w:ascii="Times New Roman" w:eastAsia="Times New Roman" w:hAnsi="Times New Roman" w:cs="Times New Roman"/>
+          <w:sz w:val="24"/>
+          <w:szCs w:val="24"/>
+          <w:lang w:eastAsia="pt-BR"/>
+        </w:rPr>
+      </w:pPr>
+      <w:r>
+        <w:rPr>
+          <w:rFonts w:ascii="Arial" w:eastAsia="Times New Roman" w:hAnsi="Arial" w:cs="Arial"/>
+          <w:b/>
+          <w:bCs/>
+          <w:color w:val="000000"/>
+          <w:sz w:val="24"/>
+          <w:szCs w:val="24"/>
+          <w:lang w:eastAsia="pt-BR"/>
+        </w:rPr>
         <w:t>Pedro Luiz Prado</w:t>
+      </w:r>
+      <w:r>
+        <w:rPr>
+          <w:rFonts w:ascii="Arial" w:eastAsia="Times New Roman" w:hAnsi="Arial" w:cs="Arial"/>
+          <w:b/>
+          <w:bCs/>
+          <w:color w:val="000000"/>
+          <w:sz w:val="24"/>
+          <w:szCs w:val="24"/>
+          <w:lang w:eastAsia="pt-BR"/>
+        </w:rPr>
+        <w:t xml:space="preserve"> - 553874</w:t>
       </w:r>
     </w:p>
     <w:p>
@@ -611,263 +683,33 @@
     </w:p>
     <w:p>
       <w:pPr>
-        <w:spacing w:after="0" w:line="240" w:lineRule="auto"/>
-        <w:jc w:val="center"/>
-        <w:rPr>
-          <w:rFonts w:ascii="Arial" w:eastAsia="Times New Roman" w:hAnsi="Arial" w:cs="Arial"/>
-          <w:b/>
-          <w:bCs/>
-          <w:color w:val="000000"/>
-          <w:sz w:val="24"/>
-          <w:szCs w:val="24"/>
-          <w:lang w:eastAsia="pt-BR"/>
-        </w:rPr>
-      </w:pPr>
-    </w:p>
-    <w:p>
-      <w:pPr>
-        <w:spacing w:after="0" w:line="240" w:lineRule="auto"/>
-        <w:jc w:val="center"/>
-        <w:rPr>
-          <w:rFonts w:ascii="Arial" w:eastAsia="Times New Roman" w:hAnsi="Arial" w:cs="Arial"/>
-          <w:b/>
-          <w:bCs/>
-          <w:color w:val="000000"/>
-          <w:sz w:val="24"/>
-          <w:szCs w:val="24"/>
-          <w:lang w:eastAsia="pt-BR"/>
-        </w:rPr>
-      </w:pPr>
-      <w:r>
-        <w:rPr>
-          <w:rFonts w:ascii="Arial" w:eastAsia="Times New Roman" w:hAnsi="Arial" w:cs="Arial"/>
-          <w:b/>
-          <w:bCs/>
-          <w:color w:val="000000"/>
-          <w:sz w:val="24"/>
-          <w:szCs w:val="24"/>
-          <w:lang w:eastAsia="pt-BR"/>
-        </w:rPr>
-        <w:t>Sumário</w:t>
-      </w:r>
-    </w:p>
-    <w:p>
-      <w:pPr>
-        <w:rPr>
-          <w:rFonts w:ascii="Arial" w:eastAsia="Times New Roman" w:hAnsi="Arial" w:cs="Arial"/>
-          <w:b/>
-          <w:bCs/>
-          <w:color w:val="000000"/>
-          <w:sz w:val="24"/>
-          <w:szCs w:val="24"/>
-          <w:lang w:eastAsia="pt-BR"/>
-        </w:rPr>
-      </w:pPr>
-      <w:r>
-        <w:rPr>
-          <w:rFonts w:ascii="Arial" w:eastAsia="Times New Roman" w:hAnsi="Arial" w:cs="Arial"/>
-          <w:b/>
-          <w:bCs/>
-          <w:color w:val="000000"/>
-          <w:sz w:val="24"/>
-          <w:szCs w:val="24"/>
-          <w:lang w:eastAsia="pt-BR"/>
-        </w:rPr>
-        <w:br w:type="page"/>
-      </w:r>
-    </w:p>
-    <w:p>
-      <w:pPr>
         <w:pStyle w:val="Ttulo1"/>
-        <w:spacing w:line="360" w:lineRule="auto"/>
-      </w:pPr>
-      <w:r>
+      </w:pPr>
+      <w:r>
+        <w:rPr>
+          <w:sz w:val="28"/>
+          <w:szCs w:val="36"/>
+        </w:rPr>
         <w:lastRenderedPageBreak/>
-        <w:t>Relatório</w:t>
-      </w:r>
-    </w:p>
-    <w:p>
-      <w:pPr>
-        <w:rPr>
-          <w:lang w:eastAsia="pt-BR"/>
-        </w:rPr>
-      </w:pPr>
-    </w:p>
-    <w:p>
-      <w:pPr>
-        <w:pStyle w:val="Ttulo2"/>
-        <w:spacing w:line="360" w:lineRule="auto"/>
-        <w:rPr>
-          <w:lang w:eastAsia="pt-BR"/>
-        </w:rPr>
-      </w:pPr>
-      <w:r>
-        <w:rPr>
-          <w:lang w:eastAsia="pt-BR"/>
-        </w:rPr>
-        <w:t>DESCRIÇÃO DA SOLUÇÃO</w:t>
-      </w:r>
-    </w:p>
-    <w:p>
-      <w:pPr>
-        <w:spacing w:line="360" w:lineRule="auto"/>
-        <w:ind w:firstLine="708"/>
-        <w:rPr>
-          <w:rFonts w:ascii="Arial" w:hAnsi="Arial" w:cs="Arial"/>
-          <w:sz w:val="24"/>
-          <w:szCs w:val="24"/>
-          <w:lang w:eastAsia="pt-BR"/>
-        </w:rPr>
-      </w:pPr>
-      <w:r>
-        <w:rPr>
-          <w:rFonts w:ascii="Arial" w:hAnsi="Arial" w:cs="Arial"/>
-          <w:sz w:val="24"/>
-          <w:szCs w:val="24"/>
-          <w:lang w:eastAsia="pt-BR"/>
-        </w:rPr>
-        <w:t xml:space="preserve">Dentro da rubrica do Checkpoint, foi solicitado que desenvolvêssemos um sistema em Java que utilizasse de orientação a objetos e </w:t>
-      </w:r>
-      <w:r>
-        <w:rPr>
-          <w:rFonts w:ascii="Arial" w:hAnsi="Arial" w:cs="Arial"/>
-          <w:i/>
-          <w:iCs/>
-          <w:sz w:val="24"/>
-          <w:szCs w:val="24"/>
-          <w:lang w:eastAsia="pt-BR"/>
-        </w:rPr>
-        <w:t>annotat</w:t>
-      </w:r>
-      <w:r>
-        <w:rPr>
-          <w:rFonts w:ascii="Arial" w:hAnsi="Arial" w:cs="Arial"/>
-          <w:i/>
-          <w:iCs/>
-          <w:sz w:val="24"/>
-          <w:szCs w:val="24"/>
-          <w:lang w:eastAsia="pt-BR"/>
-        </w:rPr>
-        <w:t>ions</w:t>
-      </w:r>
-      <w:r>
-        <w:rPr>
-          <w:rFonts w:ascii="Arial" w:hAnsi="Arial" w:cs="Arial"/>
-          <w:sz w:val="24"/>
-          <w:szCs w:val="24"/>
-          <w:lang w:eastAsia="pt-BR"/>
-        </w:rPr>
-        <w:t xml:space="preserve"> para</w:t>
-      </w:r>
-      <w:r>
-        <w:rPr>
-          <w:rFonts w:ascii="Arial" w:hAnsi="Arial" w:cs="Arial"/>
-          <w:sz w:val="24"/>
-          <w:szCs w:val="24"/>
-          <w:lang w:eastAsia="pt-BR"/>
-        </w:rPr>
-        <w:t xml:space="preserve"> receber, armazenar e fornecer informações sobre funcionários.</w:t>
-      </w:r>
-    </w:p>
-    <w:p>
-      <w:pPr>
-        <w:spacing w:line="360" w:lineRule="auto"/>
-        <w:ind w:firstLine="708"/>
-        <w:rPr>
-          <w:rFonts w:ascii="Arial" w:hAnsi="Arial" w:cs="Arial"/>
-          <w:sz w:val="24"/>
-          <w:szCs w:val="24"/>
-          <w:lang w:eastAsia="pt-BR"/>
-        </w:rPr>
-      </w:pPr>
-      <w:r>
-        <w:rPr>
-          <w:rFonts w:ascii="Arial" w:hAnsi="Arial" w:cs="Arial"/>
-          <w:sz w:val="24"/>
-          <w:szCs w:val="24"/>
-          <w:lang w:eastAsia="pt-BR"/>
-        </w:rPr>
-        <w:t>Utilizamos dos exemplos passados em aula e slides para auxiliar-nos durante o desenvolvimento da solução.</w:t>
-      </w:r>
-    </w:p>
-    <w:p>
-      <w:pPr>
-        <w:pStyle w:val="Ttulo2"/>
-        <w:rPr>
-          <w:lang w:eastAsia="pt-BR"/>
-        </w:rPr>
-      </w:pPr>
-      <w:r>
-        <w:rPr>
-          <w:lang w:eastAsia="pt-BR"/>
-        </w:rPr>
-        <w:t>escopo da solução</w:t>
-      </w:r>
-    </w:p>
-    <w:p>
-      <w:pPr>
-        <w:ind w:firstLine="708"/>
-        <w:rPr>
-          <w:rFonts w:ascii="Arial" w:hAnsi="Arial" w:cs="Arial"/>
-          <w:sz w:val="24"/>
-          <w:szCs w:val="24"/>
-          <w:lang w:eastAsia="pt-BR"/>
-        </w:rPr>
-      </w:pPr>
-      <w:r>
-        <w:rPr>
-          <w:rFonts w:ascii="Arial" w:hAnsi="Arial" w:cs="Arial"/>
-          <w:sz w:val="24"/>
-          <w:szCs w:val="24"/>
-          <w:lang w:eastAsia="pt-BR"/>
-        </w:rPr>
-        <w:t xml:space="preserve">Dentro do projeto na IDE </w:t>
-      </w:r>
-      <w:proofErr w:type="spellStart"/>
-      <w:r>
-        <w:rPr>
-          <w:rFonts w:ascii="Arial" w:hAnsi="Arial" w:cs="Arial"/>
-          <w:sz w:val="24"/>
-          <w:szCs w:val="24"/>
-          <w:lang w:eastAsia="pt-BR"/>
-        </w:rPr>
-        <w:t>IntelliJ</w:t>
-      </w:r>
-      <w:proofErr w:type="spellEnd"/>
-      <w:r>
-        <w:rPr>
-          <w:rFonts w:ascii="Arial" w:hAnsi="Arial" w:cs="Arial"/>
-          <w:sz w:val="24"/>
-          <w:szCs w:val="24"/>
-          <w:lang w:eastAsia="pt-BR"/>
-        </w:rPr>
-        <w:t xml:space="preserve">, foram </w:t>
-      </w:r>
-      <w:r>
-        <w:rPr>
-          <w:rFonts w:ascii="Arial" w:hAnsi="Arial" w:cs="Arial"/>
-          <w:sz w:val="24"/>
-          <w:szCs w:val="24"/>
-          <w:lang w:eastAsia="pt-BR"/>
-        </w:rPr>
-        <w:t>criados</w:t>
-      </w:r>
-      <w:r>
-        <w:rPr>
-          <w:rFonts w:ascii="Arial" w:hAnsi="Arial" w:cs="Arial"/>
-          <w:sz w:val="24"/>
-          <w:szCs w:val="24"/>
-          <w:lang w:eastAsia="pt-BR"/>
-        </w:rPr>
-        <w:t xml:space="preserve"> os seguintes pacotes com suas respectivas classes:</w:t>
-      </w:r>
+        <w:t>Pacotes e Classes</w:t>
+      </w:r>
+    </w:p>
+    <w:p>
+      <w:pPr>
+        <w:rPr>
+          <w:rFonts w:ascii="Arial" w:hAnsi="Arial" w:cs="Arial"/>
+          <w:sz w:val="24"/>
+          <w:szCs w:val="24"/>
+          <w:lang w:eastAsia="pt-BR"/>
+        </w:rPr>
+      </w:pPr>
     </w:p>
     <w:p>
       <w:pPr>
         <w:pStyle w:val="PargrafodaLista"/>
         <w:numPr>
           <w:ilvl w:val="0"/>
-          <w:numId w:val="2"/>
+          <w:numId w:val="3"/>
         </w:numPr>
         <w:rPr>
           <w:rFonts w:ascii="Arial" w:hAnsi="Arial" w:cs="Arial"/>
@@ -885,14 +727,25 @@
         </w:rPr>
         <w:t xml:space="preserve">Pacote </w:t>
       </w:r>
-      <w:r>
-        <w:rPr>
-          <w:rFonts w:ascii="Arial" w:hAnsi="Arial" w:cs="Arial"/>
-          <w:sz w:val="24"/>
-          <w:szCs w:val="24"/>
-          <w:lang w:eastAsia="pt-BR"/>
-        </w:rPr>
-        <w:t>Model (br.com.fiap.model): utilizado para armazenar as classes “modelos”, ou seja, os objetos antes de serem instanciados.</w:t>
+      <w:proofErr w:type="spellStart"/>
+      <w:r>
+        <w:rPr>
+          <w:rFonts w:ascii="Arial" w:hAnsi="Arial" w:cs="Arial"/>
+          <w:sz w:val="24"/>
+          <w:szCs w:val="24"/>
+          <w:lang w:eastAsia="pt-BR"/>
+        </w:rPr>
+        <w:t>annotation</w:t>
+      </w:r>
+      <w:proofErr w:type="spellEnd"/>
+      <w:r>
+        <w:rPr>
+          <w:rFonts w:ascii="Arial" w:hAnsi="Arial" w:cs="Arial"/>
+          <w:sz w:val="24"/>
+          <w:szCs w:val="24"/>
+          <w:lang w:eastAsia="pt-BR"/>
+        </w:rPr>
+        <w:t xml:space="preserve"> onde teremos as interfaces Coluna e Tabela.</w:t>
       </w:r>
     </w:p>
     <w:p>
@@ -900,7 +753,7 @@
         <w:pStyle w:val="PargrafodaLista"/>
         <w:numPr>
           <w:ilvl w:val="0"/>
-          <w:numId w:val="2"/>
+          <w:numId w:val="3"/>
         </w:numPr>
         <w:rPr>
           <w:rFonts w:ascii="Arial" w:hAnsi="Arial" w:cs="Arial"/>
@@ -916,7 +769,47 @@
           <w:szCs w:val="24"/>
           <w:lang w:eastAsia="pt-BR"/>
         </w:rPr>
-        <w:t>Pacote DAO (br.com.fiap.dao): onde está armazenada a classe “JpaDao” que realiza uma consulta no banco de dados retornando todos os objetos instanciados.</w:t>
+        <w:t xml:space="preserve">Pacote </w:t>
+      </w:r>
+      <w:proofErr w:type="spellStart"/>
+      <w:r>
+        <w:rPr>
+          <w:rFonts w:ascii="Arial" w:hAnsi="Arial" w:cs="Arial"/>
+          <w:sz w:val="24"/>
+          <w:szCs w:val="24"/>
+          <w:lang w:eastAsia="pt-BR"/>
+        </w:rPr>
+        <w:t>dao</w:t>
+      </w:r>
+      <w:proofErr w:type="spellEnd"/>
+      <w:r>
+        <w:rPr>
+          <w:rFonts w:ascii="Arial" w:hAnsi="Arial" w:cs="Arial"/>
+          <w:sz w:val="24"/>
+          <w:szCs w:val="24"/>
+          <w:lang w:eastAsia="pt-BR"/>
+        </w:rPr>
+        <w:t xml:space="preserve"> com a classe </w:t>
+      </w:r>
+      <w:proofErr w:type="spellStart"/>
+      <w:r>
+        <w:rPr>
+          <w:rFonts w:ascii="Arial" w:hAnsi="Arial" w:cs="Arial"/>
+          <w:sz w:val="24"/>
+          <w:szCs w:val="24"/>
+          <w:lang w:eastAsia="pt-BR"/>
+        </w:rPr>
+        <w:t>JpaDao</w:t>
+      </w:r>
+      <w:proofErr w:type="spellEnd"/>
+      <w:r>
+        <w:rPr>
+          <w:rFonts w:ascii="Arial" w:hAnsi="Arial" w:cs="Arial"/>
+          <w:sz w:val="24"/>
+          <w:szCs w:val="24"/>
+          <w:lang w:eastAsia="pt-BR"/>
+        </w:rPr>
+        <w:t>, onde teremos o comando SQL.</w:t>
       </w:r>
     </w:p>
     <w:p>
@@ -924,7 +817,7 @@
         <w:pStyle w:val="PargrafodaLista"/>
         <w:numPr>
           <w:ilvl w:val="0"/>
-          <w:numId w:val="2"/>
+          <w:numId w:val="3"/>
         </w:numPr>
         <w:rPr>
           <w:rFonts w:ascii="Arial" w:hAnsi="Arial" w:cs="Arial"/>
@@ -940,12 +833,310 @@
           <w:szCs w:val="24"/>
           <w:lang w:eastAsia="pt-BR"/>
         </w:rPr>
-        <w:t xml:space="preserve">Pacote View (br.com.fiap.view) </w:t>
+        <w:t xml:space="preserve">Pacote model com a classe mãe </w:t>
+      </w:r>
+      <w:proofErr w:type="spellStart"/>
+      <w:r>
+        <w:rPr>
+          <w:rFonts w:ascii="Arial" w:hAnsi="Arial" w:cs="Arial"/>
+          <w:sz w:val="24"/>
+          <w:szCs w:val="24"/>
+          <w:lang w:eastAsia="pt-BR"/>
+        </w:rPr>
+        <w:t>Funcionario</w:t>
+      </w:r>
+      <w:proofErr w:type="spellEnd"/>
+      <w:r>
+        <w:rPr>
+          <w:rFonts w:ascii="Arial" w:hAnsi="Arial" w:cs="Arial"/>
+          <w:sz w:val="24"/>
+          <w:szCs w:val="24"/>
+          <w:lang w:eastAsia="pt-BR"/>
+        </w:rPr>
+        <w:t xml:space="preserve"> e as filhas </w:t>
+      </w:r>
+      <w:proofErr w:type="spellStart"/>
+      <w:r>
+        <w:rPr>
+          <w:rFonts w:ascii="Arial" w:hAnsi="Arial" w:cs="Arial"/>
+          <w:sz w:val="24"/>
+          <w:szCs w:val="24"/>
+          <w:lang w:eastAsia="pt-BR"/>
+        </w:rPr>
+        <w:t>FuncionarioJunior</w:t>
+      </w:r>
+      <w:proofErr w:type="spellEnd"/>
+      <w:r>
+        <w:rPr>
+          <w:rFonts w:ascii="Arial" w:hAnsi="Arial" w:cs="Arial"/>
+          <w:sz w:val="24"/>
+          <w:szCs w:val="24"/>
+          <w:lang w:eastAsia="pt-BR"/>
+        </w:rPr>
+        <w:t xml:space="preserve">, </w:t>
+      </w:r>
+      <w:proofErr w:type="spellStart"/>
+      <w:r>
+        <w:rPr>
+          <w:rFonts w:ascii="Arial" w:hAnsi="Arial" w:cs="Arial"/>
+          <w:sz w:val="24"/>
+          <w:szCs w:val="24"/>
+          <w:lang w:eastAsia="pt-BR"/>
+        </w:rPr>
+        <w:t>Funcionario</w:t>
+      </w:r>
+      <w:r>
+        <w:rPr>
+          <w:rFonts w:ascii="Arial" w:hAnsi="Arial" w:cs="Arial"/>
+          <w:sz w:val="24"/>
+          <w:szCs w:val="24"/>
+          <w:lang w:eastAsia="pt-BR"/>
+        </w:rPr>
+        <w:t>Pleno</w:t>
+      </w:r>
+      <w:proofErr w:type="spellEnd"/>
+      <w:r>
+        <w:rPr>
+          <w:rFonts w:ascii="Arial" w:hAnsi="Arial" w:cs="Arial"/>
+          <w:sz w:val="24"/>
+          <w:szCs w:val="24"/>
+          <w:lang w:eastAsia="pt-BR"/>
+        </w:rPr>
+        <w:t xml:space="preserve">, </w:t>
+      </w:r>
+      <w:proofErr w:type="spellStart"/>
+      <w:r>
+        <w:rPr>
+          <w:rFonts w:ascii="Arial" w:hAnsi="Arial" w:cs="Arial"/>
+          <w:sz w:val="24"/>
+          <w:szCs w:val="24"/>
+          <w:lang w:eastAsia="pt-BR"/>
+        </w:rPr>
+        <w:t>Funcionario</w:t>
+      </w:r>
+      <w:r>
+        <w:rPr>
+          <w:rFonts w:ascii="Arial" w:hAnsi="Arial" w:cs="Arial"/>
+          <w:sz w:val="24"/>
+          <w:szCs w:val="24"/>
+          <w:lang w:eastAsia="pt-BR"/>
+        </w:rPr>
+        <w:t>Senior</w:t>
+      </w:r>
+      <w:proofErr w:type="spellEnd"/>
+      <w:r>
+        <w:rPr>
+          <w:rFonts w:ascii="Arial" w:hAnsi="Arial" w:cs="Arial"/>
+          <w:sz w:val="24"/>
+          <w:szCs w:val="24"/>
+          <w:lang w:eastAsia="pt-BR"/>
+        </w:rPr>
+        <w:t xml:space="preserve">. </w:t>
+      </w:r>
+      <w:r>
+        <w:rPr>
+          <w:rFonts w:ascii="Arial" w:hAnsi="Arial" w:cs="Arial"/>
+          <w:sz w:val="24"/>
+          <w:szCs w:val="24"/>
+          <w:lang w:eastAsia="pt-BR"/>
+        </w:rPr>
+        <w:t xml:space="preserve">Na classe </w:t>
+      </w:r>
+      <w:proofErr w:type="spellStart"/>
+      <w:r>
+        <w:rPr>
+          <w:rFonts w:ascii="Arial" w:hAnsi="Arial" w:cs="Arial"/>
+          <w:sz w:val="24"/>
+          <w:szCs w:val="24"/>
+          <w:lang w:eastAsia="pt-BR"/>
+        </w:rPr>
+        <w:t>Funcionario</w:t>
+      </w:r>
+      <w:proofErr w:type="spellEnd"/>
+      <w:r>
+        <w:rPr>
+          <w:rFonts w:ascii="Arial" w:hAnsi="Arial" w:cs="Arial"/>
+          <w:sz w:val="24"/>
+          <w:szCs w:val="24"/>
+          <w:lang w:eastAsia="pt-BR"/>
+        </w:rPr>
+        <w:t xml:space="preserve"> temos os atributos e os métodos </w:t>
+      </w:r>
+      <w:proofErr w:type="spellStart"/>
+      <w:r>
+        <w:rPr>
+          <w:rFonts w:ascii="Arial" w:hAnsi="Arial" w:cs="Arial"/>
+          <w:sz w:val="24"/>
+          <w:szCs w:val="24"/>
+          <w:lang w:eastAsia="pt-BR"/>
+        </w:rPr>
+        <w:t>imprimirInformacoes</w:t>
+      </w:r>
+      <w:proofErr w:type="spellEnd"/>
+      <w:r>
+        <w:rPr>
+          <w:rFonts w:ascii="Arial" w:hAnsi="Arial" w:cs="Arial"/>
+          <w:sz w:val="24"/>
+          <w:szCs w:val="24"/>
+          <w:lang w:eastAsia="pt-BR"/>
+        </w:rPr>
+        <w:t xml:space="preserve"> e </w:t>
+      </w:r>
+      <w:proofErr w:type="spellStart"/>
+      <w:r>
+        <w:rPr>
+          <w:rFonts w:ascii="Arial" w:hAnsi="Arial" w:cs="Arial"/>
+          <w:sz w:val="24"/>
+          <w:szCs w:val="24"/>
+          <w:lang w:eastAsia="pt-BR"/>
+        </w:rPr>
+        <w:t>calcularSalario</w:t>
+      </w:r>
+      <w:proofErr w:type="spellEnd"/>
+      <w:r>
+        <w:rPr>
+          <w:rFonts w:ascii="Arial" w:hAnsi="Arial" w:cs="Arial"/>
+          <w:sz w:val="24"/>
+          <w:szCs w:val="24"/>
+          <w:lang w:eastAsia="pt-BR"/>
+        </w:rPr>
+        <w:t>.</w:t>
+      </w:r>
+    </w:p>
+    <w:p>
+      <w:pPr>
+        <w:pStyle w:val="PargrafodaLista"/>
+        <w:numPr>
+          <w:ilvl w:val="0"/>
+          <w:numId w:val="3"/>
+        </w:numPr>
+        <w:rPr>
+          <w:rFonts w:ascii="Arial" w:hAnsi="Arial" w:cs="Arial"/>
+          <w:sz w:val="24"/>
+          <w:szCs w:val="24"/>
+          <w:lang w:eastAsia="pt-BR"/>
+        </w:rPr>
+      </w:pPr>
+      <w:r>
+        <w:rPr>
+          <w:rFonts w:ascii="Arial" w:hAnsi="Arial" w:cs="Arial"/>
+          <w:sz w:val="24"/>
+          <w:szCs w:val="24"/>
+          <w:lang w:eastAsia="pt-BR"/>
+        </w:rPr>
+        <w:t xml:space="preserve">Pacote </w:t>
+      </w:r>
+      <w:proofErr w:type="spellStart"/>
+      <w:r>
+        <w:rPr>
+          <w:rFonts w:ascii="Arial" w:hAnsi="Arial" w:cs="Arial"/>
+          <w:sz w:val="24"/>
+          <w:szCs w:val="24"/>
+          <w:lang w:eastAsia="pt-BR"/>
+        </w:rPr>
+        <w:t>view</w:t>
+      </w:r>
+      <w:proofErr w:type="spellEnd"/>
+      <w:r>
+        <w:rPr>
+          <w:rFonts w:ascii="Arial" w:hAnsi="Arial" w:cs="Arial"/>
+          <w:sz w:val="24"/>
+          <w:szCs w:val="24"/>
+          <w:lang w:eastAsia="pt-BR"/>
+        </w:rPr>
+        <w:t xml:space="preserve">, onde temos a classe de execução </w:t>
+      </w:r>
+      <w:proofErr w:type="spellStart"/>
+      <w:r>
+        <w:rPr>
+          <w:rFonts w:ascii="Arial" w:hAnsi="Arial" w:cs="Arial"/>
+          <w:sz w:val="24"/>
+          <w:szCs w:val="24"/>
+          <w:lang w:eastAsia="pt-BR"/>
+        </w:rPr>
+        <w:t>Main</w:t>
+      </w:r>
+      <w:proofErr w:type="spellEnd"/>
+      <w:r>
+        <w:rPr>
+          <w:rFonts w:ascii="Arial" w:hAnsi="Arial" w:cs="Arial"/>
+          <w:sz w:val="24"/>
+          <w:szCs w:val="24"/>
+          <w:lang w:eastAsia="pt-BR"/>
+        </w:rPr>
+        <w:t>.</w:t>
+      </w:r>
+    </w:p>
+    <w:p>
+      <w:pPr>
+        <w:pStyle w:val="PargrafodaLista"/>
+        <w:rPr>
+          <w:rFonts w:ascii="Arial" w:hAnsi="Arial" w:cs="Arial"/>
+          <w:sz w:val="24"/>
+          <w:szCs w:val="24"/>
+          <w:lang w:eastAsia="pt-BR"/>
+        </w:rPr>
+      </w:pPr>
+      <w:r>
+        <w:rPr>
+          <w:rFonts w:ascii="Arial" w:hAnsi="Arial" w:cs="Arial"/>
+          <w:sz w:val="24"/>
+          <w:szCs w:val="24"/>
+          <w:lang w:eastAsia="pt-BR"/>
+        </w:rPr>
+        <w:br/>
+      </w:r>
+      <w:r>
+        <w:rPr>
+          <w:lang w:eastAsia="pt-BR"/>
+        </w:rPr>
+        <w:drawing>
+          <wp:inline distT="0" distB="0" distL="0" distR="0" wp14:anchorId="247BF6FE" wp14:editId="4E3B67DE">
+            <wp:extent cx="2276475" cy="3000375"/>
+            <wp:effectExtent l="0" t="0" r="9525" b="9525"/>
+            <wp:docPr id="1488900277" name="Imagem 1" descr="Interface gráfica do usuário, Texto, Aplicativo, chat ou mensagem de texto&#10;&#10;Descrição gerada automaticamente"/>
+            <wp:cNvGraphicFramePr>
+              <a:graphicFrameLocks xmlns:a="http://schemas.openxmlformats.org/drawingml/2006/main" noChangeAspect="1"/>
+            </wp:cNvGraphicFramePr>
+            <a:graphic xmlns:a="http://schemas.openxmlformats.org/drawingml/2006/main">
+              <a:graphicData uri="http://schemas.openxmlformats.org/drawingml/2006/picture">
+                <pic:pic xmlns:pic="http://schemas.openxmlformats.org/drawingml/2006/picture">
+                  <pic:nvPicPr>
+                    <pic:cNvPr id="1488900277" name="Imagem 1" descr="Interface gráfica do usuário, Texto, Aplicativo, chat ou mensagem de texto&#10;&#10;Descrição gerada automaticamente"/>
+                    <pic:cNvPicPr/>
+                  </pic:nvPicPr>
+                  <pic:blipFill>
+                    <a:blip r:embed="rId8">
+                      <a:extLst>
+                        <a:ext uri="{28A0092B-C50C-407E-A947-70E740481C1C}">
+                          <a14:useLocalDpi xmlns:a14="http://schemas.microsoft.com/office/drawing/2010/main" val="0"/>
+                        </a:ext>
+                      </a:extLst>
+                    </a:blip>
+                    <a:stretch>
+                      <a:fillRect/>
+                    </a:stretch>
+                  </pic:blipFill>
+                  <pic:spPr>
+                    <a:xfrm>
+                      <a:off x="0" y="0"/>
+                      <a:ext cx="2276475" cy="3000375"/>
+                    </a:xfrm>
+                    <a:prstGeom prst="rect">
+                      <a:avLst/>
+                    </a:prstGeom>
+                  </pic:spPr>
+                </pic:pic>
+              </a:graphicData>
+            </a:graphic>
+          </wp:inline>
+        </w:drawing>
       </w:r>
     </w:p>
     <w:p>
       <w:pPr>
         <w:ind w:left="708"/>
+        <w:jc w:val="both"/>
         <w:rPr>
           <w:rFonts w:ascii="Arial" w:hAnsi="Arial" w:cs="Arial"/>
           <w:sz w:val="24"/>
@@ -978,6 +1169,1796 @@
           <w:lang w:eastAsia="pt-BR"/>
         </w:rPr>
       </w:pPr>
+    </w:p>
+    <w:p>
+      <w:pPr>
+        <w:rPr>
+          <w:rFonts w:ascii="Arial" w:eastAsia="Times New Roman" w:hAnsi="Arial" w:cs="Arial"/>
+          <w:b/>
+          <w:bCs/>
+          <w:u w:val="single"/>
+          <w:lang w:eastAsia="pt-BR"/>
+        </w:rPr>
+      </w:pPr>
+      <w:r>
+        <w:rPr>
+          <w:rFonts w:ascii="Arial" w:eastAsia="Times New Roman" w:hAnsi="Arial" w:cs="Arial"/>
+          <w:b/>
+          <w:bCs/>
+          <w:u w:val="single"/>
+          <w:lang w:eastAsia="pt-BR"/>
+        </w:rPr>
+        <w:br w:type="page"/>
+      </w:r>
+    </w:p>
+    <w:p>
+      <w:pPr>
+        <w:pStyle w:val="Ttulo1"/>
+        <w:rPr>
+          <w:sz w:val="28"/>
+          <w:szCs w:val="36"/>
+        </w:rPr>
+      </w:pPr>
+      <w:r>
+        <w:rPr>
+          <w:sz w:val="28"/>
+          <w:szCs w:val="36"/>
+        </w:rPr>
+        <w:lastRenderedPageBreak/>
+        <w:t>CÓDIGOS DE CADA CLASSE</w:t>
+      </w:r>
+    </w:p>
+    <w:p>
+      <w:pPr>
+        <w:jc w:val="both"/>
+        <w:rPr>
+          <w:rFonts w:ascii="Arial" w:hAnsi="Arial" w:cs="Arial"/>
+          <w:sz w:val="24"/>
+          <w:szCs w:val="24"/>
+          <w:lang w:eastAsia="pt-BR"/>
+        </w:rPr>
+      </w:pPr>
+    </w:p>
+    <w:p>
+      <w:pPr>
+        <w:pStyle w:val="PargrafodaLista"/>
+        <w:numPr>
+          <w:ilvl w:val="0"/>
+          <w:numId w:val="4"/>
+        </w:numPr>
+        <w:jc w:val="both"/>
+        <w:rPr>
+          <w:rFonts w:ascii="Arial" w:hAnsi="Arial" w:cs="Arial"/>
+          <w:b/>
+          <w:bCs/>
+          <w:sz w:val="24"/>
+          <w:szCs w:val="24"/>
+          <w:lang w:eastAsia="pt-BR"/>
+        </w:rPr>
+      </w:pPr>
+      <w:r>
+        <w:rPr>
+          <w:rFonts w:ascii="Arial" w:hAnsi="Arial" w:cs="Arial"/>
+          <w:b/>
+          <w:bCs/>
+          <w:sz w:val="24"/>
+          <w:szCs w:val="24"/>
+          <w:lang w:eastAsia="pt-BR"/>
+        </w:rPr>
+        <w:t>Coluna</w:t>
+      </w:r>
+    </w:p>
+    <w:p>
+      <w:pPr>
+        <w:jc w:val="both"/>
+        <w:rPr>
+          <w:rFonts w:ascii="Arial" w:hAnsi="Arial" w:cs="Arial"/>
+          <w:sz w:val="24"/>
+          <w:szCs w:val="24"/>
+          <w:lang w:eastAsia="pt-BR"/>
+        </w:rPr>
+      </w:pPr>
+      <w:r>
+        <w:rPr>
+          <w:rFonts w:ascii="Arial" w:hAnsi="Arial" w:cs="Arial"/>
+          <w:sz w:val="24"/>
+          <w:szCs w:val="24"/>
+          <w:lang w:eastAsia="pt-BR"/>
+        </w:rPr>
+        <w:t>Aqui começamos com as anotações @Retention e @Target. A @Retention define o tempo por quanto tempo a anotação @Coluna estará disponível, definimos como RUNTIME, ou melhor, enquanto o programa estiver rodando, ela estará disponível.</w:t>
+      </w:r>
+    </w:p>
+    <w:p>
+      <w:pPr>
+        <w:jc w:val="both"/>
+        <w:rPr>
+          <w:rFonts w:ascii="Arial" w:hAnsi="Arial" w:cs="Arial"/>
+          <w:sz w:val="24"/>
+          <w:szCs w:val="24"/>
+          <w:lang w:eastAsia="pt-BR"/>
+        </w:rPr>
+      </w:pPr>
+      <w:r>
+        <w:rPr>
+          <w:rFonts w:ascii="Arial" w:hAnsi="Arial" w:cs="Arial"/>
+          <w:sz w:val="24"/>
+          <w:szCs w:val="24"/>
+          <w:lang w:eastAsia="pt-BR"/>
+        </w:rPr>
+        <w:t>@Target especifica onde a anotação @Coluna poderá ser aplicada, usamos FIEL e METHOD, ou melhor, essa anotação pode ser aplicada a campos e métodos.</w:t>
+      </w:r>
+    </w:p>
+    <w:p>
+      <w:pPr>
+        <w:jc w:val="both"/>
+        <w:rPr>
+          <w:rFonts w:ascii="Arial" w:hAnsi="Arial" w:cs="Arial"/>
+          <w:sz w:val="24"/>
+          <w:szCs w:val="24"/>
+          <w:lang w:eastAsia="pt-BR"/>
+        </w:rPr>
+      </w:pPr>
+      <w:r>
+        <w:rPr>
+          <w:rFonts w:ascii="Arial" w:hAnsi="Arial" w:cs="Arial"/>
+          <w:sz w:val="24"/>
+          <w:szCs w:val="24"/>
+          <w:lang w:eastAsia="pt-BR"/>
+        </w:rPr>
+        <w:t xml:space="preserve">Usamos o @interface para criar uma anotação personalizada, e então definimos os elementos nome, sendo obrigatório e os </w:t>
+      </w:r>
+      <w:proofErr w:type="spellStart"/>
+      <w:r>
+        <w:rPr>
+          <w:rFonts w:ascii="Arial" w:hAnsi="Arial" w:cs="Arial"/>
+          <w:sz w:val="24"/>
+          <w:szCs w:val="24"/>
+          <w:lang w:eastAsia="pt-BR"/>
+        </w:rPr>
+        <w:t>horasTrabalhadas</w:t>
+      </w:r>
+      <w:proofErr w:type="spellEnd"/>
+      <w:r>
+        <w:rPr>
+          <w:rFonts w:ascii="Arial" w:hAnsi="Arial" w:cs="Arial"/>
+          <w:sz w:val="24"/>
+          <w:szCs w:val="24"/>
+          <w:lang w:eastAsia="pt-BR"/>
+        </w:rPr>
+        <w:t xml:space="preserve"> e </w:t>
+      </w:r>
+      <w:proofErr w:type="spellStart"/>
+      <w:r>
+        <w:rPr>
+          <w:rFonts w:ascii="Arial" w:hAnsi="Arial" w:cs="Arial"/>
+          <w:sz w:val="24"/>
+          <w:szCs w:val="24"/>
+          <w:lang w:eastAsia="pt-BR"/>
+        </w:rPr>
+        <w:t>valorPagoHoras</w:t>
+      </w:r>
+      <w:proofErr w:type="spellEnd"/>
+      <w:r>
+        <w:rPr>
+          <w:rFonts w:ascii="Arial" w:hAnsi="Arial" w:cs="Arial"/>
+          <w:sz w:val="24"/>
+          <w:szCs w:val="24"/>
+          <w:lang w:eastAsia="pt-BR"/>
+        </w:rPr>
+        <w:t>, que por padrão tem o valor de 0.0.</w:t>
+      </w:r>
+    </w:p>
+    <w:p>
+      <w:pPr>
+        <w:jc w:val="both"/>
+        <w:rPr>
+          <w:rFonts w:ascii="Arial" w:hAnsi="Arial" w:cs="Arial"/>
+          <w:sz w:val="24"/>
+          <w:szCs w:val="24"/>
+          <w:lang w:eastAsia="pt-BR"/>
+        </w:rPr>
+      </w:pPr>
+      <w:r>
+        <w:rPr>
+          <w:rFonts w:ascii="Arial" w:hAnsi="Arial" w:cs="Arial"/>
+          <w:sz w:val="24"/>
+          <w:szCs w:val="24"/>
+          <w:lang w:eastAsia="pt-BR"/>
+        </w:rPr>
+        <w:drawing>
+          <wp:inline distT="0" distB="0" distL="0" distR="0" wp14:anchorId="242191F2" wp14:editId="19C8B608">
+            <wp:extent cx="5201376" cy="1714739"/>
+            <wp:effectExtent l="0" t="0" r="0" b="0"/>
+            <wp:docPr id="749012706" name="Imagem 1" descr="Texto&#10;&#10;Descrição gerada automaticamente"/>
+            <wp:cNvGraphicFramePr>
+              <a:graphicFrameLocks xmlns:a="http://schemas.openxmlformats.org/drawingml/2006/main" noChangeAspect="1"/>
+            </wp:cNvGraphicFramePr>
+            <a:graphic xmlns:a="http://schemas.openxmlformats.org/drawingml/2006/main">
+              <a:graphicData uri="http://schemas.openxmlformats.org/drawingml/2006/picture">
+                <pic:pic xmlns:pic="http://schemas.openxmlformats.org/drawingml/2006/picture">
+                  <pic:nvPicPr>
+                    <pic:cNvPr id="749012706" name="Imagem 1" descr="Texto&#10;&#10;Descrição gerada automaticamente"/>
+                    <pic:cNvPicPr/>
+                  </pic:nvPicPr>
+                  <pic:blipFill>
+                    <a:blip r:embed="rId9"/>
+                    <a:stretch>
+                      <a:fillRect/>
+                    </a:stretch>
+                  </pic:blipFill>
+                  <pic:spPr>
+                    <a:xfrm>
+                      <a:off x="0" y="0"/>
+                      <a:ext cx="5201376" cy="1714739"/>
+                    </a:xfrm>
+                    <a:prstGeom prst="rect">
+                      <a:avLst/>
+                    </a:prstGeom>
+                  </pic:spPr>
+                </pic:pic>
+              </a:graphicData>
+            </a:graphic>
+          </wp:inline>
+        </w:drawing>
+      </w:r>
+    </w:p>
+    <w:p>
+      <w:pPr>
+        <w:pStyle w:val="PargrafodaLista"/>
+        <w:numPr>
+          <w:ilvl w:val="0"/>
+          <w:numId w:val="4"/>
+        </w:numPr>
+        <w:jc w:val="both"/>
+        <w:rPr>
+          <w:rFonts w:ascii="Arial" w:hAnsi="Arial" w:cs="Arial"/>
+          <w:b/>
+          <w:bCs/>
+          <w:sz w:val="24"/>
+          <w:szCs w:val="24"/>
+          <w:lang w:eastAsia="pt-BR"/>
+        </w:rPr>
+      </w:pPr>
+      <w:r>
+        <w:rPr>
+          <w:rFonts w:ascii="Arial" w:hAnsi="Arial" w:cs="Arial"/>
+          <w:b/>
+          <w:bCs/>
+          <w:sz w:val="24"/>
+          <w:szCs w:val="24"/>
+          <w:lang w:eastAsia="pt-BR"/>
+        </w:rPr>
+        <w:t>Tabela</w:t>
+      </w:r>
+    </w:p>
+    <w:p>
+      <w:pPr>
+        <w:jc w:val="both"/>
+        <w:rPr>
+          <w:rFonts w:ascii="Arial" w:hAnsi="Arial" w:cs="Arial"/>
+          <w:sz w:val="24"/>
+          <w:szCs w:val="24"/>
+          <w:lang w:eastAsia="pt-BR"/>
+        </w:rPr>
+      </w:pPr>
+      <w:r>
+        <w:rPr>
+          <w:rFonts w:ascii="Arial" w:hAnsi="Arial" w:cs="Arial"/>
+          <w:sz w:val="24"/>
+          <w:szCs w:val="24"/>
+          <w:lang w:eastAsia="pt-BR"/>
+        </w:rPr>
+        <w:t>O que fizemos de diferente aqui foi o uso de TYPE, mostrando que essa anotação pode ser usada em classes.</w:t>
+      </w:r>
+    </w:p>
+    <w:p>
+      <w:pPr>
+        <w:jc w:val="both"/>
+        <w:rPr>
+          <w:rFonts w:ascii="Arial" w:hAnsi="Arial" w:cs="Arial"/>
+          <w:sz w:val="24"/>
+          <w:szCs w:val="24"/>
+          <w:lang w:eastAsia="pt-BR"/>
+        </w:rPr>
+      </w:pPr>
+      <w:r>
+        <w:rPr>
+          <w:rFonts w:ascii="Arial" w:hAnsi="Arial" w:cs="Arial"/>
+          <w:sz w:val="24"/>
+          <w:szCs w:val="24"/>
+          <w:lang w:eastAsia="pt-BR"/>
+        </w:rPr>
+        <w:drawing>
+          <wp:inline distT="0" distB="0" distL="0" distR="0" wp14:anchorId="3AAEBC70" wp14:editId="315934F3">
+            <wp:extent cx="4515480" cy="1066949"/>
+            <wp:effectExtent l="0" t="0" r="0" b="0"/>
+            <wp:docPr id="50926210" name="Imagem 1" descr="Texto&#10;&#10;Descrição gerada automaticamente"/>
+            <wp:cNvGraphicFramePr>
+              <a:graphicFrameLocks xmlns:a="http://schemas.openxmlformats.org/drawingml/2006/main" noChangeAspect="1"/>
+            </wp:cNvGraphicFramePr>
+            <a:graphic xmlns:a="http://schemas.openxmlformats.org/drawingml/2006/main">
+              <a:graphicData uri="http://schemas.openxmlformats.org/drawingml/2006/picture">
+                <pic:pic xmlns:pic="http://schemas.openxmlformats.org/drawingml/2006/picture">
+                  <pic:nvPicPr>
+                    <pic:cNvPr id="50926210" name="Imagem 1" descr="Texto&#10;&#10;Descrição gerada automaticamente"/>
+                    <pic:cNvPicPr/>
+                  </pic:nvPicPr>
+                  <pic:blipFill>
+                    <a:blip r:embed="rId10"/>
+                    <a:stretch>
+                      <a:fillRect/>
+                    </a:stretch>
+                  </pic:blipFill>
+                  <pic:spPr>
+                    <a:xfrm>
+                      <a:off x="0" y="0"/>
+                      <a:ext cx="4515480" cy="1066949"/>
+                    </a:xfrm>
+                    <a:prstGeom prst="rect">
+                      <a:avLst/>
+                    </a:prstGeom>
+                  </pic:spPr>
+                </pic:pic>
+              </a:graphicData>
+            </a:graphic>
+          </wp:inline>
+        </w:drawing>
+      </w:r>
+    </w:p>
+    <w:p>
+      <w:pPr>
+        <w:pStyle w:val="PargrafodaLista"/>
+        <w:numPr>
+          <w:ilvl w:val="0"/>
+          <w:numId w:val="4"/>
+        </w:numPr>
+        <w:jc w:val="both"/>
+        <w:rPr>
+          <w:rFonts w:ascii="Arial" w:hAnsi="Arial" w:cs="Arial"/>
+          <w:b/>
+          <w:bCs/>
+          <w:sz w:val="24"/>
+          <w:szCs w:val="24"/>
+          <w:lang w:eastAsia="pt-BR"/>
+        </w:rPr>
+      </w:pPr>
+      <w:proofErr w:type="spellStart"/>
+      <w:r>
+        <w:rPr>
+          <w:rFonts w:ascii="Arial" w:hAnsi="Arial" w:cs="Arial"/>
+          <w:b/>
+          <w:bCs/>
+          <w:sz w:val="24"/>
+          <w:szCs w:val="24"/>
+          <w:lang w:eastAsia="pt-BR"/>
+        </w:rPr>
+        <w:t>JpaDao</w:t>
+      </w:r>
+      <w:proofErr w:type="spellEnd"/>
+    </w:p>
+    <w:p>
+      <w:pPr>
+        <w:jc w:val="both"/>
+        <w:rPr>
+          <w:rFonts w:ascii="Arial" w:hAnsi="Arial" w:cs="Arial"/>
+          <w:sz w:val="24"/>
+          <w:szCs w:val="24"/>
+          <w:lang w:eastAsia="pt-BR"/>
+        </w:rPr>
+      </w:pPr>
+      <w:r>
+        <w:rPr>
+          <w:rFonts w:ascii="Arial" w:hAnsi="Arial" w:cs="Arial"/>
+          <w:sz w:val="24"/>
+          <w:szCs w:val="24"/>
+          <w:lang w:eastAsia="pt-BR"/>
+        </w:rPr>
+        <w:t>Nessa classe criamos um método que recebe um objeto genérico como parâmetro. O método utiliza de reflexão para obter a classe que utilizou a anotação @Tabela. Então imprime uma query SQL concatenando o nome da classe que foi pego na linha anterior.</w:t>
+      </w:r>
+    </w:p>
+    <w:p>
+      <w:pPr>
+        <w:jc w:val="both"/>
+        <w:rPr>
+          <w:rFonts w:ascii="Arial" w:hAnsi="Arial" w:cs="Arial"/>
+          <w:sz w:val="24"/>
+          <w:szCs w:val="24"/>
+          <w:lang w:eastAsia="pt-BR"/>
+        </w:rPr>
+      </w:pPr>
+      <w:r>
+        <w:rPr>
+          <w:rFonts w:ascii="Arial" w:hAnsi="Arial" w:cs="Arial"/>
+          <w:sz w:val="24"/>
+          <w:szCs w:val="24"/>
+          <w:lang w:eastAsia="pt-BR"/>
+        </w:rPr>
+        <w:drawing>
+          <wp:inline distT="0" distB="0" distL="0" distR="0" wp14:anchorId="4660C9F2" wp14:editId="062CA311">
+            <wp:extent cx="5731510" cy="1169670"/>
+            <wp:effectExtent l="0" t="0" r="2540" b="0"/>
+            <wp:docPr id="908234003" name="Imagem 1" descr="Texto&#10;&#10;Descrição gerada automaticamente"/>
+            <wp:cNvGraphicFramePr>
+              <a:graphicFrameLocks xmlns:a="http://schemas.openxmlformats.org/drawingml/2006/main" noChangeAspect="1"/>
+            </wp:cNvGraphicFramePr>
+            <a:graphic xmlns:a="http://schemas.openxmlformats.org/drawingml/2006/main">
+              <a:graphicData uri="http://schemas.openxmlformats.org/drawingml/2006/picture">
+                <pic:pic xmlns:pic="http://schemas.openxmlformats.org/drawingml/2006/picture">
+                  <pic:nvPicPr>
+                    <pic:cNvPr id="908234003" name="Imagem 1" descr="Texto&#10;&#10;Descrição gerada automaticamente"/>
+                    <pic:cNvPicPr/>
+                  </pic:nvPicPr>
+                  <pic:blipFill>
+                    <a:blip r:embed="rId11"/>
+                    <a:stretch>
+                      <a:fillRect/>
+                    </a:stretch>
+                  </pic:blipFill>
+                  <pic:spPr>
+                    <a:xfrm>
+                      <a:off x="0" y="0"/>
+                      <a:ext cx="5731510" cy="1169670"/>
+                    </a:xfrm>
+                    <a:prstGeom prst="rect">
+                      <a:avLst/>
+                    </a:prstGeom>
+                  </pic:spPr>
+                </pic:pic>
+              </a:graphicData>
+            </a:graphic>
+          </wp:inline>
+        </w:drawing>
+      </w:r>
+    </w:p>
+    <w:p>
+      <w:pPr>
+        <w:pStyle w:val="PargrafodaLista"/>
+        <w:numPr>
+          <w:ilvl w:val="0"/>
+          <w:numId w:val="4"/>
+        </w:numPr>
+        <w:rPr>
+          <w:rFonts w:ascii="Arial" w:hAnsi="Arial" w:cs="Arial"/>
+          <w:sz w:val="24"/>
+          <w:szCs w:val="24"/>
+          <w:lang w:eastAsia="pt-BR"/>
+        </w:rPr>
+      </w:pPr>
+      <w:proofErr w:type="spellStart"/>
+      <w:r>
+        <w:rPr>
+          <w:rFonts w:ascii="Arial" w:hAnsi="Arial" w:cs="Arial"/>
+          <w:sz w:val="24"/>
+          <w:szCs w:val="24"/>
+          <w:lang w:eastAsia="pt-BR"/>
+        </w:rPr>
+        <w:lastRenderedPageBreak/>
+        <w:t>Funcionario</w:t>
+      </w:r>
+      <w:proofErr w:type="spellEnd"/>
+    </w:p>
+    <w:p>
+      <w:pPr>
+        <w:jc w:val="both"/>
+        <w:rPr>
+          <w:rFonts w:ascii="Arial" w:hAnsi="Arial" w:cs="Arial"/>
+          <w:sz w:val="24"/>
+          <w:szCs w:val="24"/>
+          <w:lang w:eastAsia="pt-BR"/>
+        </w:rPr>
+      </w:pPr>
+      <w:r>
+        <w:rPr>
+          <w:rFonts w:ascii="Arial" w:hAnsi="Arial" w:cs="Arial"/>
+          <w:sz w:val="24"/>
+          <w:szCs w:val="24"/>
+          <w:lang w:eastAsia="pt-BR"/>
+        </w:rPr>
+        <w:t>Usamos a anotação @Tabela para associar essa classe a uma tabela no banco de dados,</w:t>
+      </w:r>
+      <w:r>
+        <w:rPr>
+          <w:rFonts w:ascii="Arial" w:hAnsi="Arial" w:cs="Arial"/>
+          <w:sz w:val="24"/>
+          <w:szCs w:val="24"/>
+          <w:lang w:eastAsia="pt-BR"/>
+        </w:rPr>
+        <w:t xml:space="preserve"> onde o nome será TAB_FUNCIONARIO. Também usamos a anotação @Coluna para mapear cada atributo a uma coluna diferente dessa tabela.</w:t>
+      </w:r>
+      <w:r>
+        <w:rPr>
+          <w:rFonts w:ascii="Arial" w:hAnsi="Arial" w:cs="Arial"/>
+          <w:sz w:val="24"/>
+          <w:szCs w:val="24"/>
+          <w:lang w:eastAsia="pt-BR"/>
+        </w:rPr>
+        <w:br/>
+      </w:r>
+      <w:r>
+        <w:rPr>
+          <w:rFonts w:ascii="Arial" w:hAnsi="Arial" w:cs="Arial"/>
+          <w:sz w:val="24"/>
+          <w:szCs w:val="24"/>
+          <w:lang w:eastAsia="pt-BR"/>
+        </w:rPr>
+        <w:br/>
+        <w:t xml:space="preserve">Criamos o construtor e os </w:t>
+      </w:r>
+      <w:proofErr w:type="spellStart"/>
+      <w:r>
+        <w:rPr>
+          <w:rFonts w:ascii="Arial" w:hAnsi="Arial" w:cs="Arial"/>
+          <w:sz w:val="24"/>
+          <w:szCs w:val="24"/>
+          <w:lang w:eastAsia="pt-BR"/>
+        </w:rPr>
+        <w:t>getters</w:t>
+      </w:r>
+      <w:proofErr w:type="spellEnd"/>
+      <w:r>
+        <w:rPr>
+          <w:rFonts w:ascii="Arial" w:hAnsi="Arial" w:cs="Arial"/>
+          <w:sz w:val="24"/>
+          <w:szCs w:val="24"/>
+          <w:lang w:eastAsia="pt-BR"/>
+        </w:rPr>
+        <w:t xml:space="preserve"> e </w:t>
+      </w:r>
+      <w:proofErr w:type="spellStart"/>
+      <w:r>
+        <w:rPr>
+          <w:rFonts w:ascii="Arial" w:hAnsi="Arial" w:cs="Arial"/>
+          <w:sz w:val="24"/>
+          <w:szCs w:val="24"/>
+          <w:lang w:eastAsia="pt-BR"/>
+        </w:rPr>
+        <w:t>setters</w:t>
+      </w:r>
+      <w:proofErr w:type="spellEnd"/>
+      <w:r>
+        <w:rPr>
+          <w:rFonts w:ascii="Arial" w:hAnsi="Arial" w:cs="Arial"/>
+          <w:sz w:val="24"/>
+          <w:szCs w:val="24"/>
+          <w:lang w:eastAsia="pt-BR"/>
+        </w:rPr>
+        <w:t>.</w:t>
+      </w:r>
+    </w:p>
+    <w:p>
+      <w:pPr>
+        <w:jc w:val="both"/>
+        <w:rPr>
+          <w:rFonts w:ascii="Arial" w:hAnsi="Arial" w:cs="Arial"/>
+          <w:sz w:val="24"/>
+          <w:szCs w:val="24"/>
+          <w:lang w:eastAsia="pt-BR"/>
+        </w:rPr>
+      </w:pPr>
+      <w:r>
+        <w:rPr>
+          <w:rFonts w:ascii="Arial" w:hAnsi="Arial" w:cs="Arial"/>
+          <w:sz w:val="24"/>
+          <w:szCs w:val="24"/>
+          <w:lang w:eastAsia="pt-BR"/>
+        </w:rPr>
+        <w:t xml:space="preserve">O método </w:t>
+      </w:r>
+      <w:proofErr w:type="spellStart"/>
+      <w:r>
+        <w:rPr>
+          <w:rFonts w:ascii="Arial" w:hAnsi="Arial" w:cs="Arial"/>
+          <w:sz w:val="24"/>
+          <w:szCs w:val="24"/>
+          <w:lang w:eastAsia="pt-BR"/>
+        </w:rPr>
+        <w:t>imprimirInformacao</w:t>
+      </w:r>
+      <w:proofErr w:type="spellEnd"/>
+      <w:r>
+        <w:rPr>
+          <w:rFonts w:ascii="Arial" w:hAnsi="Arial" w:cs="Arial"/>
+          <w:sz w:val="24"/>
+          <w:szCs w:val="24"/>
+          <w:lang w:eastAsia="pt-BR"/>
+        </w:rPr>
+        <w:t xml:space="preserve"> imprime os dados inseridos nos atributos. O método </w:t>
+      </w:r>
+      <w:proofErr w:type="spellStart"/>
+      <w:r>
+        <w:rPr>
+          <w:rFonts w:ascii="Arial" w:hAnsi="Arial" w:cs="Arial"/>
+          <w:sz w:val="24"/>
+          <w:szCs w:val="24"/>
+          <w:lang w:eastAsia="pt-BR"/>
+        </w:rPr>
+        <w:t>calcularSalario</w:t>
+      </w:r>
+      <w:proofErr w:type="spellEnd"/>
+      <w:r>
+        <w:rPr>
+          <w:rFonts w:ascii="Arial" w:hAnsi="Arial" w:cs="Arial"/>
+          <w:sz w:val="24"/>
+          <w:szCs w:val="24"/>
+          <w:lang w:eastAsia="pt-BR"/>
+        </w:rPr>
+        <w:t xml:space="preserve"> retorna </w:t>
+      </w:r>
+      <w:proofErr w:type="gramStart"/>
+      <w:r>
+        <w:rPr>
+          <w:rFonts w:ascii="Arial" w:hAnsi="Arial" w:cs="Arial"/>
+          <w:sz w:val="24"/>
+          <w:szCs w:val="24"/>
+          <w:lang w:eastAsia="pt-BR"/>
+        </w:rPr>
+        <w:t>a</w:t>
+      </w:r>
+      <w:proofErr w:type="gramEnd"/>
+      <w:r>
+        <w:rPr>
+          <w:rFonts w:ascii="Arial" w:hAnsi="Arial" w:cs="Arial"/>
+          <w:sz w:val="24"/>
+          <w:szCs w:val="24"/>
+          <w:lang w:eastAsia="pt-BR"/>
+        </w:rPr>
+        <w:t xml:space="preserve"> quantidade de horas trabalhadas multiplicadas pelo valor pago por hora.</w:t>
+      </w:r>
+    </w:p>
+    <w:p>
+      <w:pPr>
+        <w:jc w:val="both"/>
+        <w:rPr>
+          <w:rFonts w:ascii="Arial" w:hAnsi="Arial" w:cs="Arial"/>
+          <w:sz w:val="24"/>
+          <w:szCs w:val="24"/>
+          <w:lang w:eastAsia="pt-BR"/>
+        </w:rPr>
+      </w:pPr>
+    </w:p>
+    <w:p>
+      <w:pPr>
+        <w:jc w:val="both"/>
+        <w:rPr>
+          <w:rFonts w:ascii="Arial" w:hAnsi="Arial" w:cs="Arial"/>
+          <w:sz w:val="24"/>
+          <w:szCs w:val="24"/>
+          <w:lang w:eastAsia="pt-BR"/>
+        </w:rPr>
+      </w:pPr>
+      <w:r>
+        <w:rPr>
+          <w:rFonts w:ascii="Arial" w:hAnsi="Arial" w:cs="Arial"/>
+          <w:sz w:val="24"/>
+          <w:szCs w:val="24"/>
+          <w:lang w:eastAsia="pt-BR"/>
+        </w:rPr>
+        <w:drawing>
+          <wp:inline distT="0" distB="0" distL="0" distR="0" wp14:anchorId="72917502" wp14:editId="6393260D">
+            <wp:extent cx="5731510" cy="2357120"/>
+            <wp:effectExtent l="0" t="0" r="2540" b="5080"/>
+            <wp:docPr id="426703727" name="Imagem 1" descr="Texto&#10;&#10;Descrição gerada automaticamente"/>
+            <wp:cNvGraphicFramePr>
+              <a:graphicFrameLocks xmlns:a="http://schemas.openxmlformats.org/drawingml/2006/main" noChangeAspect="1"/>
+            </wp:cNvGraphicFramePr>
+            <a:graphic xmlns:a="http://schemas.openxmlformats.org/drawingml/2006/main">
+              <a:graphicData uri="http://schemas.openxmlformats.org/drawingml/2006/picture">
+                <pic:pic xmlns:pic="http://schemas.openxmlformats.org/drawingml/2006/picture">
+                  <pic:nvPicPr>
+                    <pic:cNvPr id="426703727" name="Imagem 1" descr="Texto&#10;&#10;Descrição gerada automaticamente"/>
+                    <pic:cNvPicPr/>
+                  </pic:nvPicPr>
+                  <pic:blipFill>
+                    <a:blip r:embed="rId12"/>
+                    <a:stretch>
+                      <a:fillRect/>
+                    </a:stretch>
+                  </pic:blipFill>
+                  <pic:spPr>
+                    <a:xfrm>
+                      <a:off x="0" y="0"/>
+                      <a:ext cx="5731510" cy="2357120"/>
+                    </a:xfrm>
+                    <a:prstGeom prst="rect">
+                      <a:avLst/>
+                    </a:prstGeom>
+                  </pic:spPr>
+                </pic:pic>
+              </a:graphicData>
+            </a:graphic>
+          </wp:inline>
+        </w:drawing>
+      </w:r>
+    </w:p>
+    <w:p>
+      <w:pPr>
+        <w:jc w:val="both"/>
+        <w:rPr>
+          <w:rFonts w:ascii="Arial" w:hAnsi="Arial" w:cs="Arial"/>
+          <w:sz w:val="24"/>
+          <w:szCs w:val="24"/>
+          <w:lang w:eastAsia="pt-BR"/>
+        </w:rPr>
+      </w:pPr>
+    </w:p>
+    <w:p>
+      <w:pPr>
+        <w:jc w:val="both"/>
+        <w:rPr>
+          <w:rFonts w:ascii="Arial" w:hAnsi="Arial" w:cs="Arial"/>
+          <w:sz w:val="24"/>
+          <w:szCs w:val="24"/>
+          <w:lang w:eastAsia="pt-BR"/>
+        </w:rPr>
+      </w:pPr>
+      <w:r>
+        <w:rPr>
+          <w:rFonts w:ascii="Arial" w:hAnsi="Arial" w:cs="Arial"/>
+          <w:sz w:val="24"/>
+          <w:szCs w:val="24"/>
+          <w:lang w:eastAsia="pt-BR"/>
+        </w:rPr>
+        <w:drawing>
+          <wp:inline distT="0" distB="0" distL="0" distR="0" wp14:anchorId="3B843ED6" wp14:editId="42D9E02C">
+            <wp:extent cx="5731510" cy="3005455"/>
+            <wp:effectExtent l="0" t="0" r="2540" b="4445"/>
+            <wp:docPr id="1222136120" name="Imagem 1" descr="Texto&#10;&#10;Descrição gerada automaticamente"/>
+            <wp:cNvGraphicFramePr>
+              <a:graphicFrameLocks xmlns:a="http://schemas.openxmlformats.org/drawingml/2006/main" noChangeAspect="1"/>
+            </wp:cNvGraphicFramePr>
+            <a:graphic xmlns:a="http://schemas.openxmlformats.org/drawingml/2006/main">
+              <a:graphicData uri="http://schemas.openxmlformats.org/drawingml/2006/picture">
+                <pic:pic xmlns:pic="http://schemas.openxmlformats.org/drawingml/2006/picture">
+                  <pic:nvPicPr>
+                    <pic:cNvPr id="1222136120" name="Imagem 1" descr="Texto&#10;&#10;Descrição gerada automaticamente"/>
+                    <pic:cNvPicPr/>
+                  </pic:nvPicPr>
+                  <pic:blipFill>
+                    <a:blip r:embed="rId13"/>
+                    <a:stretch>
+                      <a:fillRect/>
+                    </a:stretch>
+                  </pic:blipFill>
+                  <pic:spPr>
+                    <a:xfrm>
+                      <a:off x="0" y="0"/>
+                      <a:ext cx="5731510" cy="3005455"/>
+                    </a:xfrm>
+                    <a:prstGeom prst="rect">
+                      <a:avLst/>
+                    </a:prstGeom>
+                  </pic:spPr>
+                </pic:pic>
+              </a:graphicData>
+            </a:graphic>
+          </wp:inline>
+        </w:drawing>
+      </w:r>
+    </w:p>
+    <w:p>
+      <w:pPr>
+        <w:rPr>
+          <w:rFonts w:ascii="Arial" w:hAnsi="Arial" w:cs="Arial"/>
+          <w:sz w:val="24"/>
+          <w:szCs w:val="24"/>
+          <w:lang w:eastAsia="pt-BR"/>
+        </w:rPr>
+      </w:pPr>
+      <w:r>
+        <w:rPr>
+          <w:rFonts w:ascii="Arial" w:hAnsi="Arial" w:cs="Arial"/>
+          <w:sz w:val="24"/>
+          <w:szCs w:val="24"/>
+          <w:lang w:eastAsia="pt-BR"/>
+        </w:rPr>
+        <w:br w:type="page"/>
+      </w:r>
+    </w:p>
+    <w:p>
+      <w:pPr>
+        <w:pStyle w:val="PargrafodaLista"/>
+        <w:numPr>
+          <w:ilvl w:val="0"/>
+          <w:numId w:val="4"/>
+        </w:numPr>
+        <w:jc w:val="both"/>
+        <w:rPr>
+          <w:rFonts w:ascii="Arial" w:hAnsi="Arial" w:cs="Arial"/>
+          <w:sz w:val="24"/>
+          <w:szCs w:val="24"/>
+          <w:lang w:eastAsia="pt-BR"/>
+        </w:rPr>
+      </w:pPr>
+      <w:proofErr w:type="spellStart"/>
+      <w:r>
+        <w:rPr>
+          <w:rFonts w:ascii="Arial" w:hAnsi="Arial" w:cs="Arial"/>
+          <w:sz w:val="24"/>
+          <w:szCs w:val="24"/>
+          <w:lang w:eastAsia="pt-BR"/>
+        </w:rPr>
+        <w:lastRenderedPageBreak/>
+        <w:t>FuncionarioJunior</w:t>
+      </w:r>
+      <w:proofErr w:type="spellEnd"/>
+    </w:p>
+    <w:p>
+      <w:pPr>
+        <w:jc w:val="both"/>
+        <w:rPr>
+          <w:rFonts w:ascii="Arial" w:hAnsi="Arial" w:cs="Arial"/>
+          <w:sz w:val="24"/>
+          <w:szCs w:val="24"/>
+          <w:lang w:eastAsia="pt-BR"/>
+        </w:rPr>
+      </w:pPr>
+      <w:r>
+        <w:rPr>
+          <w:rFonts w:ascii="Arial" w:hAnsi="Arial" w:cs="Arial"/>
+          <w:sz w:val="24"/>
+          <w:szCs w:val="24"/>
+          <w:lang w:eastAsia="pt-BR"/>
+        </w:rPr>
+        <w:t>Usamos a anotação @Tabela para dar um nome diferente para a tabela, mas não precisamos definir o @Coluna, já que os campos já foram mapeados na classe mãe.</w:t>
+      </w:r>
+    </w:p>
+    <w:p>
+      <w:pPr>
+        <w:jc w:val="both"/>
+        <w:rPr>
+          <w:rFonts w:ascii="Arial" w:hAnsi="Arial" w:cs="Arial"/>
+          <w:sz w:val="24"/>
+          <w:szCs w:val="24"/>
+          <w:lang w:eastAsia="pt-BR"/>
+        </w:rPr>
+      </w:pPr>
+    </w:p>
+    <w:p>
+      <w:pPr>
+        <w:jc w:val="both"/>
+        <w:rPr>
+          <w:rFonts w:ascii="Arial" w:hAnsi="Arial" w:cs="Arial"/>
+          <w:sz w:val="24"/>
+          <w:szCs w:val="24"/>
+          <w:lang w:eastAsia="pt-BR"/>
+        </w:rPr>
+      </w:pPr>
+      <w:r>
+        <w:rPr>
+          <w:rFonts w:ascii="Arial" w:hAnsi="Arial" w:cs="Arial"/>
+          <w:sz w:val="24"/>
+          <w:szCs w:val="24"/>
+          <w:lang w:eastAsia="pt-BR"/>
+        </w:rPr>
+        <w:t xml:space="preserve">Essa classe é filha da classe </w:t>
+      </w:r>
+      <w:proofErr w:type="spellStart"/>
+      <w:r>
+        <w:rPr>
+          <w:rFonts w:ascii="Arial" w:hAnsi="Arial" w:cs="Arial"/>
+          <w:sz w:val="24"/>
+          <w:szCs w:val="24"/>
+          <w:lang w:eastAsia="pt-BR"/>
+        </w:rPr>
+        <w:t>Funcionario</w:t>
+      </w:r>
+      <w:proofErr w:type="spellEnd"/>
+      <w:r>
+        <w:rPr>
+          <w:rFonts w:ascii="Arial" w:hAnsi="Arial" w:cs="Arial"/>
+          <w:sz w:val="24"/>
+          <w:szCs w:val="24"/>
+          <w:lang w:eastAsia="pt-BR"/>
+        </w:rPr>
+        <w:t>. Definimos que o bônus dessa classe é de 10% e criamos o construtor dela.</w:t>
+      </w:r>
+    </w:p>
+    <w:p>
+      <w:pPr>
+        <w:jc w:val="both"/>
+        <w:rPr>
+          <w:rFonts w:ascii="Arial" w:hAnsi="Arial" w:cs="Arial"/>
+          <w:sz w:val="24"/>
+          <w:szCs w:val="24"/>
+          <w:lang w:eastAsia="pt-BR"/>
+        </w:rPr>
+      </w:pPr>
+    </w:p>
+    <w:p>
+      <w:pPr>
+        <w:jc w:val="both"/>
+        <w:rPr>
+          <w:rFonts w:ascii="Arial" w:hAnsi="Arial" w:cs="Arial"/>
+          <w:sz w:val="24"/>
+          <w:szCs w:val="24"/>
+          <w:lang w:eastAsia="pt-BR"/>
+        </w:rPr>
+      </w:pPr>
+      <w:r>
+        <w:rPr>
+          <w:rFonts w:ascii="Arial" w:hAnsi="Arial" w:cs="Arial"/>
+          <w:sz w:val="24"/>
+          <w:szCs w:val="24"/>
+          <w:lang w:eastAsia="pt-BR"/>
+        </w:rPr>
+        <w:t xml:space="preserve">Fizemos um @Override dos dois métodos que ela herda. Onde personalizamos a primeira linha da impressão para mostrar que é um funcionário Júnior e na última linha imprimimos o valor total do salário levando em conta o resultado do outro </w:t>
+      </w:r>
+      <w:proofErr w:type="spellStart"/>
+      <w:r>
+        <w:rPr>
+          <w:rFonts w:ascii="Arial" w:hAnsi="Arial" w:cs="Arial"/>
+          <w:sz w:val="24"/>
+          <w:szCs w:val="24"/>
+          <w:lang w:eastAsia="pt-BR"/>
+        </w:rPr>
+        <w:t>Override</w:t>
+      </w:r>
+      <w:proofErr w:type="spellEnd"/>
+      <w:r>
+        <w:rPr>
+          <w:rFonts w:ascii="Arial" w:hAnsi="Arial" w:cs="Arial"/>
+          <w:sz w:val="24"/>
+          <w:szCs w:val="24"/>
+          <w:lang w:eastAsia="pt-BR"/>
+        </w:rPr>
+        <w:t>.</w:t>
+      </w:r>
+    </w:p>
+    <w:p>
+      <w:pPr>
+        <w:jc w:val="both"/>
+        <w:rPr>
+          <w:rFonts w:ascii="Arial" w:hAnsi="Arial" w:cs="Arial"/>
+          <w:sz w:val="24"/>
+          <w:szCs w:val="24"/>
+          <w:lang w:eastAsia="pt-BR"/>
+        </w:rPr>
+      </w:pPr>
+    </w:p>
+    <w:p>
+      <w:pPr>
+        <w:jc w:val="both"/>
+        <w:rPr>
+          <w:rFonts w:ascii="Arial" w:hAnsi="Arial" w:cs="Arial"/>
+          <w:sz w:val="24"/>
+          <w:szCs w:val="24"/>
+          <w:lang w:eastAsia="pt-BR"/>
+        </w:rPr>
+      </w:pPr>
+      <w:r>
+        <w:rPr>
+          <w:rFonts w:ascii="Arial" w:hAnsi="Arial" w:cs="Arial"/>
+          <w:sz w:val="24"/>
+          <w:szCs w:val="24"/>
+          <w:lang w:eastAsia="pt-BR"/>
+        </w:rPr>
+        <w:t xml:space="preserve">No método </w:t>
+      </w:r>
+      <w:proofErr w:type="spellStart"/>
+      <w:r>
+        <w:rPr>
+          <w:rFonts w:ascii="Arial" w:hAnsi="Arial" w:cs="Arial"/>
+          <w:sz w:val="24"/>
+          <w:szCs w:val="24"/>
+          <w:lang w:eastAsia="pt-BR"/>
+        </w:rPr>
+        <w:t>calcularSalario</w:t>
+      </w:r>
+      <w:proofErr w:type="spellEnd"/>
+      <w:r>
+        <w:rPr>
+          <w:rFonts w:ascii="Arial" w:hAnsi="Arial" w:cs="Arial"/>
+          <w:sz w:val="24"/>
+          <w:szCs w:val="24"/>
+          <w:lang w:eastAsia="pt-BR"/>
+        </w:rPr>
+        <w:t xml:space="preserve"> primeiro retornamos o resultado do método padrão, que seria </w:t>
+      </w:r>
+      <w:proofErr w:type="spellStart"/>
+      <w:r>
+        <w:rPr>
+          <w:rFonts w:ascii="Arial" w:hAnsi="Arial" w:cs="Arial"/>
+          <w:sz w:val="24"/>
+          <w:szCs w:val="24"/>
+          <w:lang w:eastAsia="pt-BR"/>
+        </w:rPr>
+        <w:t>horasTrabalhadas</w:t>
+      </w:r>
+      <w:proofErr w:type="spellEnd"/>
+      <w:r>
+        <w:rPr>
+          <w:rFonts w:ascii="Arial" w:hAnsi="Arial" w:cs="Arial"/>
+          <w:sz w:val="24"/>
+          <w:szCs w:val="24"/>
+          <w:lang w:eastAsia="pt-BR"/>
+        </w:rPr>
+        <w:t xml:space="preserve"> * </w:t>
+      </w:r>
+      <w:proofErr w:type="spellStart"/>
+      <w:r>
+        <w:rPr>
+          <w:rFonts w:ascii="Arial" w:hAnsi="Arial" w:cs="Arial"/>
+          <w:sz w:val="24"/>
+          <w:szCs w:val="24"/>
+          <w:lang w:eastAsia="pt-BR"/>
+        </w:rPr>
+        <w:t>valorPagoHoras</w:t>
+      </w:r>
+      <w:proofErr w:type="spellEnd"/>
+      <w:r>
+        <w:rPr>
+          <w:rFonts w:ascii="Arial" w:hAnsi="Arial" w:cs="Arial"/>
+          <w:sz w:val="24"/>
+          <w:szCs w:val="24"/>
+          <w:lang w:eastAsia="pt-BR"/>
+        </w:rPr>
+        <w:t>. Dividimos a quantidade de horas trabalhadas por 10 e então multiplica por (10</w:t>
+      </w:r>
+      <w:r>
+        <w:rPr>
+          <w:rFonts w:ascii="Arial" w:hAnsi="Arial" w:cs="Arial"/>
+          <w:sz w:val="24"/>
+          <w:szCs w:val="24"/>
+          <w:lang w:eastAsia="pt-BR"/>
+        </w:rPr>
+        <w:t xml:space="preserve"> </w:t>
+      </w:r>
+      <w:r>
+        <w:rPr>
+          <w:rFonts w:ascii="Arial" w:hAnsi="Arial" w:cs="Arial"/>
+          <w:sz w:val="24"/>
+          <w:szCs w:val="24"/>
+          <w:lang w:eastAsia="pt-BR"/>
+        </w:rPr>
+        <w:t>*</w:t>
+      </w:r>
+      <w:r>
+        <w:rPr>
+          <w:rFonts w:ascii="Arial" w:hAnsi="Arial" w:cs="Arial"/>
+          <w:sz w:val="24"/>
+          <w:szCs w:val="24"/>
+          <w:lang w:eastAsia="pt-BR"/>
+        </w:rPr>
+        <w:t xml:space="preserve"> </w:t>
+      </w:r>
+      <w:proofErr w:type="spellStart"/>
+      <w:r>
+        <w:rPr>
+          <w:rFonts w:ascii="Arial" w:hAnsi="Arial" w:cs="Arial"/>
+          <w:sz w:val="24"/>
+          <w:szCs w:val="24"/>
+          <w:lang w:eastAsia="pt-BR"/>
+        </w:rPr>
+        <w:t>valorPagoHoras</w:t>
+      </w:r>
+      <w:proofErr w:type="spellEnd"/>
+      <w:r>
+        <w:rPr>
+          <w:rFonts w:ascii="Arial" w:hAnsi="Arial" w:cs="Arial"/>
+          <w:sz w:val="24"/>
+          <w:szCs w:val="24"/>
+          <w:lang w:eastAsia="pt-BR"/>
+        </w:rPr>
+        <w:t xml:space="preserve"> </w:t>
+      </w:r>
+      <w:r>
+        <w:rPr>
+          <w:rFonts w:ascii="Arial" w:hAnsi="Arial" w:cs="Arial"/>
+          <w:sz w:val="24"/>
+          <w:szCs w:val="24"/>
+          <w:lang w:eastAsia="pt-BR"/>
+        </w:rPr>
+        <w:t>*</w:t>
+      </w:r>
+      <w:r>
+        <w:rPr>
+          <w:rFonts w:ascii="Arial" w:hAnsi="Arial" w:cs="Arial"/>
+          <w:sz w:val="24"/>
+          <w:szCs w:val="24"/>
+          <w:lang w:eastAsia="pt-BR"/>
+        </w:rPr>
+        <w:t xml:space="preserve"> </w:t>
+      </w:r>
+      <w:proofErr w:type="spellStart"/>
+      <w:r>
+        <w:rPr>
+          <w:rFonts w:ascii="Arial" w:hAnsi="Arial" w:cs="Arial"/>
+          <w:sz w:val="24"/>
+          <w:szCs w:val="24"/>
+          <w:lang w:eastAsia="pt-BR"/>
+        </w:rPr>
+        <w:t>bonusPercentual</w:t>
+      </w:r>
+      <w:proofErr w:type="spellEnd"/>
+      <w:r>
+        <w:rPr>
+          <w:rFonts w:ascii="Arial" w:hAnsi="Arial" w:cs="Arial"/>
+          <w:sz w:val="24"/>
+          <w:szCs w:val="24"/>
+          <w:lang w:eastAsia="pt-BR"/>
+        </w:rPr>
+        <w:t>), assim o acréscimo só é feito se o funcionário teve de 10 para cima, abaixo de 10 o acréscimo não é aplicado.</w:t>
+      </w:r>
+      <w:r>
+        <w:rPr>
+          <w:rFonts w:ascii="Arial" w:hAnsi="Arial" w:cs="Arial"/>
+          <w:sz w:val="24"/>
+          <w:szCs w:val="24"/>
+          <w:lang w:eastAsia="pt-BR"/>
+        </w:rPr>
+        <w:t xml:space="preserve"> Por último retornamos o salário-base + o </w:t>
+      </w:r>
+      <w:proofErr w:type="spellStart"/>
+      <w:r>
+        <w:rPr>
+          <w:rFonts w:ascii="Arial" w:hAnsi="Arial" w:cs="Arial"/>
+          <w:sz w:val="24"/>
+          <w:szCs w:val="24"/>
+          <w:lang w:eastAsia="pt-BR"/>
+        </w:rPr>
+        <w:t>bonus</w:t>
+      </w:r>
+      <w:proofErr w:type="spellEnd"/>
+      <w:r>
+        <w:rPr>
+          <w:rFonts w:ascii="Arial" w:hAnsi="Arial" w:cs="Arial"/>
+          <w:sz w:val="24"/>
+          <w:szCs w:val="24"/>
+          <w:lang w:eastAsia="pt-BR"/>
+        </w:rPr>
+        <w:t xml:space="preserve"> da linha anterior.</w:t>
+      </w:r>
+    </w:p>
+    <w:p>
+      <w:pPr>
+        <w:jc w:val="both"/>
+        <w:rPr>
+          <w:rFonts w:ascii="Arial" w:hAnsi="Arial" w:cs="Arial"/>
+          <w:sz w:val="24"/>
+          <w:szCs w:val="24"/>
+          <w:lang w:eastAsia="pt-BR"/>
+        </w:rPr>
+      </w:pPr>
+    </w:p>
+    <w:p>
+      <w:pPr>
+        <w:jc w:val="both"/>
+        <w:rPr>
+          <w:rFonts w:ascii="Arial" w:hAnsi="Arial" w:cs="Arial"/>
+          <w:sz w:val="24"/>
+          <w:szCs w:val="24"/>
+          <w:lang w:eastAsia="pt-BR"/>
+        </w:rPr>
+      </w:pPr>
+      <w:r>
+        <w:rPr>
+          <w:rFonts w:ascii="Arial" w:hAnsi="Arial" w:cs="Arial"/>
+          <w:sz w:val="24"/>
+          <w:szCs w:val="24"/>
+          <w:lang w:eastAsia="pt-BR"/>
+        </w:rPr>
+        <w:drawing>
+          <wp:inline distT="0" distB="0" distL="0" distR="0" wp14:anchorId="692DE275" wp14:editId="5D4890C7">
+            <wp:extent cx="5731510" cy="3464560"/>
+            <wp:effectExtent l="0" t="0" r="2540" b="2540"/>
+            <wp:docPr id="89425746" name="Imagem 1" descr="Texto&#10;&#10;Descrição gerada automaticamente"/>
+            <wp:cNvGraphicFramePr>
+              <a:graphicFrameLocks xmlns:a="http://schemas.openxmlformats.org/drawingml/2006/main" noChangeAspect="1"/>
+            </wp:cNvGraphicFramePr>
+            <a:graphic xmlns:a="http://schemas.openxmlformats.org/drawingml/2006/main">
+              <a:graphicData uri="http://schemas.openxmlformats.org/drawingml/2006/picture">
+                <pic:pic xmlns:pic="http://schemas.openxmlformats.org/drawingml/2006/picture">
+                  <pic:nvPicPr>
+                    <pic:cNvPr id="89425746" name="Imagem 1" descr="Texto&#10;&#10;Descrição gerada automaticamente"/>
+                    <pic:cNvPicPr/>
+                  </pic:nvPicPr>
+                  <pic:blipFill>
+                    <a:blip r:embed="rId14"/>
+                    <a:stretch>
+                      <a:fillRect/>
+                    </a:stretch>
+                  </pic:blipFill>
+                  <pic:spPr>
+                    <a:xfrm>
+                      <a:off x="0" y="0"/>
+                      <a:ext cx="5731510" cy="3464560"/>
+                    </a:xfrm>
+                    <a:prstGeom prst="rect">
+                      <a:avLst/>
+                    </a:prstGeom>
+                  </pic:spPr>
+                </pic:pic>
+              </a:graphicData>
+            </a:graphic>
+          </wp:inline>
+        </w:drawing>
+      </w:r>
+    </w:p>
+    <w:p>
+      <w:pPr>
+        <w:jc w:val="both"/>
+        <w:rPr>
+          <w:rFonts w:ascii="Arial" w:hAnsi="Arial" w:cs="Arial"/>
+          <w:sz w:val="24"/>
+          <w:szCs w:val="24"/>
+          <w:lang w:eastAsia="pt-BR"/>
+        </w:rPr>
+      </w:pPr>
+    </w:p>
+    <w:p>
+      <w:pPr>
+        <w:rPr>
+          <w:rFonts w:ascii="Arial" w:hAnsi="Arial" w:cs="Arial"/>
+          <w:sz w:val="24"/>
+          <w:szCs w:val="24"/>
+          <w:lang w:eastAsia="pt-BR"/>
+        </w:rPr>
+      </w:pPr>
+      <w:r>
+        <w:rPr>
+          <w:rFonts w:ascii="Arial" w:hAnsi="Arial" w:cs="Arial"/>
+          <w:sz w:val="24"/>
+          <w:szCs w:val="24"/>
+          <w:lang w:eastAsia="pt-BR"/>
+        </w:rPr>
+        <w:br w:type="page"/>
+      </w:r>
+    </w:p>
+    <w:p>
+      <w:pPr>
+        <w:pStyle w:val="PargrafodaLista"/>
+        <w:numPr>
+          <w:ilvl w:val="0"/>
+          <w:numId w:val="4"/>
+        </w:numPr>
+        <w:jc w:val="both"/>
+        <w:rPr>
+          <w:rFonts w:ascii="Arial" w:hAnsi="Arial" w:cs="Arial"/>
+          <w:sz w:val="24"/>
+          <w:szCs w:val="24"/>
+          <w:lang w:eastAsia="pt-BR"/>
+        </w:rPr>
+      </w:pPr>
+      <w:proofErr w:type="spellStart"/>
+      <w:r>
+        <w:rPr>
+          <w:rFonts w:ascii="Arial" w:hAnsi="Arial" w:cs="Arial"/>
+          <w:sz w:val="24"/>
+          <w:szCs w:val="24"/>
+          <w:lang w:eastAsia="pt-BR"/>
+        </w:rPr>
+        <w:lastRenderedPageBreak/>
+        <w:t>FuncionarioPleno</w:t>
+      </w:r>
+      <w:proofErr w:type="spellEnd"/>
+    </w:p>
+    <w:p>
+      <w:pPr>
+        <w:jc w:val="both"/>
+        <w:rPr>
+          <w:rFonts w:ascii="Arial" w:hAnsi="Arial" w:cs="Arial"/>
+          <w:sz w:val="24"/>
+          <w:szCs w:val="24"/>
+          <w:lang w:eastAsia="pt-BR"/>
+        </w:rPr>
+      </w:pPr>
+      <w:r>
+        <w:rPr>
+          <w:rFonts w:ascii="Arial" w:hAnsi="Arial" w:cs="Arial"/>
+          <w:sz w:val="24"/>
+          <w:szCs w:val="24"/>
+          <w:lang w:eastAsia="pt-BR"/>
+        </w:rPr>
+        <w:t xml:space="preserve">Praticamente a mesma coisa da outra classe filha. Personalizamos o nome da tabela, o percentual do bônus para 20% e a primeira linha do </w:t>
+      </w:r>
+      <w:proofErr w:type="spellStart"/>
+      <w:r>
+        <w:rPr>
+          <w:rFonts w:ascii="Arial" w:hAnsi="Arial" w:cs="Arial"/>
+          <w:sz w:val="24"/>
+          <w:szCs w:val="24"/>
+          <w:lang w:eastAsia="pt-BR"/>
+        </w:rPr>
+        <w:t>imprimirInformacao</w:t>
+      </w:r>
+      <w:proofErr w:type="spellEnd"/>
+      <w:r>
+        <w:rPr>
+          <w:rFonts w:ascii="Arial" w:hAnsi="Arial" w:cs="Arial"/>
+          <w:sz w:val="24"/>
+          <w:szCs w:val="24"/>
+          <w:lang w:eastAsia="pt-BR"/>
+        </w:rPr>
+        <w:t>.</w:t>
+      </w:r>
+    </w:p>
+    <w:p>
+      <w:pPr>
+        <w:jc w:val="both"/>
+        <w:rPr>
+          <w:rFonts w:ascii="Arial" w:hAnsi="Arial" w:cs="Arial"/>
+          <w:sz w:val="24"/>
+          <w:szCs w:val="24"/>
+          <w:lang w:eastAsia="pt-BR"/>
+        </w:rPr>
+      </w:pPr>
+      <w:r>
+        <w:rPr>
+          <w:noProof/>
+        </w:rPr>
+        <w:drawing>
+          <wp:inline distT="0" distB="0" distL="0" distR="0" wp14:anchorId="18BC3B07" wp14:editId="449AA7E3">
+            <wp:extent cx="5731510" cy="3481705"/>
+            <wp:effectExtent l="0" t="0" r="2540" b="4445"/>
+            <wp:docPr id="1652845976" name="Imagem 1" descr="Texto&#10;&#10;Descrição gerada automaticamente"/>
+            <wp:cNvGraphicFramePr>
+              <a:graphicFrameLocks xmlns:a="http://schemas.openxmlformats.org/drawingml/2006/main" noChangeAspect="1"/>
+            </wp:cNvGraphicFramePr>
+            <a:graphic xmlns:a="http://schemas.openxmlformats.org/drawingml/2006/main">
+              <a:graphicData uri="http://schemas.openxmlformats.org/drawingml/2006/picture">
+                <pic:pic xmlns:pic="http://schemas.openxmlformats.org/drawingml/2006/picture">
+                  <pic:nvPicPr>
+                    <pic:cNvPr id="1652845976" name="Imagem 1" descr="Texto&#10;&#10;Descrição gerada automaticamente"/>
+                    <pic:cNvPicPr/>
+                  </pic:nvPicPr>
+                  <pic:blipFill>
+                    <a:blip r:embed="rId15"/>
+                    <a:stretch>
+                      <a:fillRect/>
+                    </a:stretch>
+                  </pic:blipFill>
+                  <pic:spPr>
+                    <a:xfrm>
+                      <a:off x="0" y="0"/>
+                      <a:ext cx="5731510" cy="3481705"/>
+                    </a:xfrm>
+                    <a:prstGeom prst="rect">
+                      <a:avLst/>
+                    </a:prstGeom>
+                  </pic:spPr>
+                </pic:pic>
+              </a:graphicData>
+            </a:graphic>
+          </wp:inline>
+        </w:drawing>
+      </w:r>
+    </w:p>
+    <w:p>
+      <w:pPr>
+        <w:pStyle w:val="PargrafodaLista"/>
+        <w:numPr>
+          <w:ilvl w:val="0"/>
+          <w:numId w:val="4"/>
+        </w:numPr>
+        <w:jc w:val="both"/>
+        <w:rPr>
+          <w:rFonts w:ascii="Arial" w:hAnsi="Arial" w:cs="Arial"/>
+          <w:sz w:val="24"/>
+          <w:szCs w:val="24"/>
+          <w:lang w:eastAsia="pt-BR"/>
+        </w:rPr>
+      </w:pPr>
+      <w:proofErr w:type="spellStart"/>
+      <w:r>
+        <w:rPr>
+          <w:rFonts w:ascii="Arial" w:hAnsi="Arial" w:cs="Arial"/>
+          <w:sz w:val="24"/>
+          <w:szCs w:val="24"/>
+          <w:lang w:eastAsia="pt-BR"/>
+        </w:rPr>
+        <w:t>FuncionacioSenior</w:t>
+      </w:r>
+      <w:proofErr w:type="spellEnd"/>
+    </w:p>
+    <w:p>
+      <w:pPr>
+        <w:jc w:val="both"/>
+        <w:rPr>
+          <w:lang w:eastAsia="pt-BR"/>
+        </w:rPr>
+      </w:pPr>
+      <w:r>
+        <w:rPr>
+          <w:rFonts w:ascii="Arial" w:hAnsi="Arial" w:cs="Arial"/>
+          <w:sz w:val="24"/>
+          <w:szCs w:val="24"/>
+          <w:lang w:eastAsia="pt-BR"/>
+        </w:rPr>
+        <w:t xml:space="preserve">Personalizamos o nome da tabela, o percentual do bônus para 30% e a primeira linha do </w:t>
+      </w:r>
+      <w:proofErr w:type="spellStart"/>
+      <w:r>
+        <w:rPr>
+          <w:rFonts w:ascii="Arial" w:hAnsi="Arial" w:cs="Arial"/>
+          <w:sz w:val="24"/>
+          <w:szCs w:val="24"/>
+          <w:lang w:eastAsia="pt-BR"/>
+        </w:rPr>
+        <w:t>imprimirInformacao</w:t>
+      </w:r>
+      <w:proofErr w:type="spellEnd"/>
+      <w:r>
+        <w:rPr>
+          <w:rFonts w:ascii="Arial" w:hAnsi="Arial" w:cs="Arial"/>
+          <w:sz w:val="24"/>
+          <w:szCs w:val="24"/>
+          <w:lang w:eastAsia="pt-BR"/>
+        </w:rPr>
+        <w:t>.</w:t>
+      </w:r>
+    </w:p>
+    <w:p>
+      <w:pPr>
+        <w:jc w:val="both"/>
+        <w:rPr>
+          <w:rFonts w:ascii="Arial" w:hAnsi="Arial" w:cs="Arial"/>
+          <w:sz w:val="24"/>
+          <w:szCs w:val="24"/>
+          <w:lang w:eastAsia="pt-BR"/>
+        </w:rPr>
+      </w:pPr>
+      <w:r>
+        <w:rPr>
+          <w:rFonts w:ascii="Arial" w:hAnsi="Arial" w:cs="Arial"/>
+          <w:sz w:val="24"/>
+          <w:szCs w:val="24"/>
+          <w:lang w:eastAsia="pt-BR"/>
+        </w:rPr>
+        <w:drawing>
+          <wp:inline distT="0" distB="0" distL="0" distR="0" wp14:anchorId="382FEE01" wp14:editId="05E1964C">
+            <wp:extent cx="5731510" cy="3146425"/>
+            <wp:effectExtent l="0" t="0" r="2540" b="0"/>
+            <wp:docPr id="111690353" name="Imagem 1" descr="Texto&#10;&#10;Descrição gerada automaticamente"/>
+            <wp:cNvGraphicFramePr>
+              <a:graphicFrameLocks xmlns:a="http://schemas.openxmlformats.org/drawingml/2006/main" noChangeAspect="1"/>
+            </wp:cNvGraphicFramePr>
+            <a:graphic xmlns:a="http://schemas.openxmlformats.org/drawingml/2006/main">
+              <a:graphicData uri="http://schemas.openxmlformats.org/drawingml/2006/picture">
+                <pic:pic xmlns:pic="http://schemas.openxmlformats.org/drawingml/2006/picture">
+                  <pic:nvPicPr>
+                    <pic:cNvPr id="111690353" name="Imagem 1" descr="Texto&#10;&#10;Descrição gerada automaticamente"/>
+                    <pic:cNvPicPr/>
+                  </pic:nvPicPr>
+                  <pic:blipFill>
+                    <a:blip r:embed="rId16"/>
+                    <a:stretch>
+                      <a:fillRect/>
+                    </a:stretch>
+                  </pic:blipFill>
+                  <pic:spPr>
+                    <a:xfrm>
+                      <a:off x="0" y="0"/>
+                      <a:ext cx="5731510" cy="3146425"/>
+                    </a:xfrm>
+                    <a:prstGeom prst="rect">
+                      <a:avLst/>
+                    </a:prstGeom>
+                  </pic:spPr>
+                </pic:pic>
+              </a:graphicData>
+            </a:graphic>
+          </wp:inline>
+        </w:drawing>
+      </w:r>
+    </w:p>
+    <w:p>
+      <w:pPr>
+        <w:jc w:val="both"/>
+        <w:rPr>
+          <w:rFonts w:ascii="Arial" w:hAnsi="Arial" w:cs="Arial"/>
+          <w:sz w:val="24"/>
+          <w:szCs w:val="24"/>
+          <w:lang w:eastAsia="pt-BR"/>
+        </w:rPr>
+      </w:pPr>
+    </w:p>
+    <w:p>
+      <w:pPr>
+        <w:pStyle w:val="PargrafodaLista"/>
+        <w:numPr>
+          <w:ilvl w:val="0"/>
+          <w:numId w:val="4"/>
+        </w:numPr>
+        <w:rPr>
+          <w:rFonts w:ascii="Arial" w:hAnsi="Arial" w:cs="Arial"/>
+          <w:sz w:val="24"/>
+          <w:szCs w:val="24"/>
+          <w:lang w:eastAsia="pt-BR"/>
+        </w:rPr>
+      </w:pPr>
+      <w:r>
+        <w:rPr>
+          <w:rFonts w:ascii="Arial" w:hAnsi="Arial" w:cs="Arial"/>
+          <w:sz w:val="24"/>
+          <w:szCs w:val="24"/>
+          <w:lang w:eastAsia="pt-BR"/>
+        </w:rPr>
+        <w:br w:type="page"/>
+      </w:r>
+      <w:proofErr w:type="spellStart"/>
+      <w:r>
+        <w:rPr>
+          <w:rFonts w:ascii="Arial" w:hAnsi="Arial" w:cs="Arial"/>
+          <w:sz w:val="24"/>
+          <w:szCs w:val="24"/>
+          <w:lang w:eastAsia="pt-BR"/>
+        </w:rPr>
+        <w:lastRenderedPageBreak/>
+        <w:t>Main</w:t>
+      </w:r>
+      <w:proofErr w:type="spellEnd"/>
+    </w:p>
+    <w:p>
+      <w:pPr>
+        <w:rPr>
+          <w:rFonts w:ascii="Arial" w:hAnsi="Arial" w:cs="Arial"/>
+          <w:sz w:val="24"/>
+          <w:szCs w:val="24"/>
+          <w:lang w:eastAsia="pt-BR"/>
+        </w:rPr>
+      </w:pPr>
+      <w:r>
+        <w:rPr>
+          <w:rFonts w:ascii="Arial" w:hAnsi="Arial" w:cs="Arial"/>
+          <w:sz w:val="24"/>
+          <w:szCs w:val="24"/>
+          <w:lang w:eastAsia="pt-BR"/>
+        </w:rPr>
+        <w:t>Instanciamos as classes, definimos os atributos e chamados os métodos usando os objetos.</w:t>
+      </w:r>
+    </w:p>
+    <w:p>
+      <w:pPr>
+        <w:rPr>
+          <w:rFonts w:ascii="Arial" w:hAnsi="Arial" w:cs="Arial"/>
+          <w:sz w:val="24"/>
+          <w:szCs w:val="24"/>
+          <w:lang w:eastAsia="pt-BR"/>
+        </w:rPr>
+      </w:pPr>
+      <w:r>
+        <w:rPr>
+          <w:rFonts w:ascii="Arial" w:hAnsi="Arial" w:cs="Arial"/>
+          <w:sz w:val="24"/>
+          <w:szCs w:val="24"/>
+          <w:lang w:eastAsia="pt-BR"/>
+        </w:rPr>
+        <w:t xml:space="preserve">Instanciamos a </w:t>
+      </w:r>
+      <w:proofErr w:type="spellStart"/>
+      <w:r>
+        <w:rPr>
+          <w:rFonts w:ascii="Arial" w:hAnsi="Arial" w:cs="Arial"/>
+          <w:sz w:val="24"/>
+          <w:szCs w:val="24"/>
+          <w:lang w:eastAsia="pt-BR"/>
+        </w:rPr>
+        <w:t>Funcionario</w:t>
+      </w:r>
+      <w:proofErr w:type="spellEnd"/>
+      <w:r>
+        <w:rPr>
+          <w:rFonts w:ascii="Arial" w:hAnsi="Arial" w:cs="Arial"/>
+          <w:sz w:val="24"/>
+          <w:szCs w:val="24"/>
+          <w:lang w:eastAsia="pt-BR"/>
+        </w:rPr>
+        <w:t xml:space="preserve"> duas vezes para mostrar que o </w:t>
+      </w:r>
+      <w:r>
+        <w:rPr>
+          <w:rFonts w:ascii="Arial" w:hAnsi="Arial" w:cs="Arial"/>
+          <w:sz w:val="24"/>
+          <w:szCs w:val="24"/>
+          <w:lang w:eastAsia="pt-BR"/>
+        </w:rPr>
+        <w:t xml:space="preserve">acréscimo do bônus só está sendo aplicado em casos que as </w:t>
+      </w:r>
+      <w:proofErr w:type="spellStart"/>
+      <w:r>
+        <w:rPr>
+          <w:rFonts w:ascii="Arial" w:hAnsi="Arial" w:cs="Arial"/>
+          <w:sz w:val="24"/>
+          <w:szCs w:val="24"/>
+          <w:lang w:eastAsia="pt-BR"/>
+        </w:rPr>
+        <w:t>horasTrabalhadas</w:t>
+      </w:r>
+      <w:proofErr w:type="spellEnd"/>
+      <w:r>
+        <w:rPr>
+          <w:rFonts w:ascii="Arial" w:hAnsi="Arial" w:cs="Arial"/>
+          <w:sz w:val="24"/>
+          <w:szCs w:val="24"/>
+          <w:lang w:eastAsia="pt-BR"/>
+        </w:rPr>
+        <w:t xml:space="preserve"> são iguais ou maiores que 10.</w:t>
+      </w:r>
+    </w:p>
+    <w:p>
+      <w:pPr>
+        <w:rPr>
+          <w:rFonts w:ascii="Arial" w:hAnsi="Arial" w:cs="Arial"/>
+          <w:sz w:val="24"/>
+          <w:szCs w:val="24"/>
+          <w:lang w:eastAsia="pt-BR"/>
+        </w:rPr>
+      </w:pPr>
+      <w:r>
+        <w:rPr>
+          <w:rFonts w:ascii="Arial" w:hAnsi="Arial" w:cs="Arial"/>
+          <w:sz w:val="24"/>
+          <w:szCs w:val="24"/>
+          <w:lang w:eastAsia="pt-BR"/>
+        </w:rPr>
+        <w:drawing>
+          <wp:inline distT="0" distB="0" distL="0" distR="0" wp14:anchorId="47E3BCD1" wp14:editId="0B9AC955">
+            <wp:extent cx="5731510" cy="2733040"/>
+            <wp:effectExtent l="0" t="0" r="2540" b="0"/>
+            <wp:docPr id="795121645" name="Imagem 1" descr="Texto&#10;&#10;Descrição gerada automaticamente"/>
+            <wp:cNvGraphicFramePr>
+              <a:graphicFrameLocks xmlns:a="http://schemas.openxmlformats.org/drawingml/2006/main" noChangeAspect="1"/>
+            </wp:cNvGraphicFramePr>
+            <a:graphic xmlns:a="http://schemas.openxmlformats.org/drawingml/2006/main">
+              <a:graphicData uri="http://schemas.openxmlformats.org/drawingml/2006/picture">
+                <pic:pic xmlns:pic="http://schemas.openxmlformats.org/drawingml/2006/picture">
+                  <pic:nvPicPr>
+                    <pic:cNvPr id="795121645" name="Imagem 1" descr="Texto&#10;&#10;Descrição gerada automaticamente"/>
+                    <pic:cNvPicPr/>
+                  </pic:nvPicPr>
+                  <pic:blipFill>
+                    <a:blip r:embed="rId17"/>
+                    <a:stretch>
+                      <a:fillRect/>
+                    </a:stretch>
+                  </pic:blipFill>
+                  <pic:spPr>
+                    <a:xfrm>
+                      <a:off x="0" y="0"/>
+                      <a:ext cx="5731510" cy="2733040"/>
+                    </a:xfrm>
+                    <a:prstGeom prst="rect">
+                      <a:avLst/>
+                    </a:prstGeom>
+                  </pic:spPr>
+                </pic:pic>
+              </a:graphicData>
+            </a:graphic>
+          </wp:inline>
+        </w:drawing>
+      </w:r>
+    </w:p>
+    <w:p>
+      <w:pPr>
+        <w:rPr>
+          <w:rFonts w:ascii="Arial" w:hAnsi="Arial" w:cs="Arial"/>
+          <w:sz w:val="24"/>
+          <w:szCs w:val="24"/>
+          <w:lang w:eastAsia="pt-BR"/>
+        </w:rPr>
+      </w:pPr>
+      <w:r>
+        <w:rPr>
+          <w:rFonts w:ascii="Arial" w:hAnsi="Arial" w:cs="Arial"/>
+          <w:sz w:val="24"/>
+          <w:szCs w:val="24"/>
+          <w:lang w:eastAsia="pt-BR"/>
+        </w:rPr>
+        <w:br w:type="page"/>
+      </w:r>
+    </w:p>
+    <w:p>
+      <w:pPr>
+        <w:rPr>
+          <w:rFonts w:ascii="Arial" w:hAnsi="Arial" w:cs="Arial"/>
+          <w:sz w:val="24"/>
+          <w:szCs w:val="24"/>
+          <w:lang w:eastAsia="pt-BR"/>
+        </w:rPr>
+      </w:pPr>
+      <w:r>
+        <w:rPr>
+          <w:rFonts w:ascii="Arial" w:hAnsi="Arial" w:cs="Arial"/>
+          <w:sz w:val="24"/>
+          <w:szCs w:val="24"/>
+          <w:lang w:eastAsia="pt-BR"/>
+        </w:rPr>
+        <w:lastRenderedPageBreak/>
+        <w:t xml:space="preserve">No terminal temos a impressão do </w:t>
+      </w:r>
+      <w:proofErr w:type="spellStart"/>
+      <w:r>
+        <w:rPr>
+          <w:rFonts w:ascii="Arial" w:hAnsi="Arial" w:cs="Arial"/>
+          <w:sz w:val="24"/>
+          <w:szCs w:val="24"/>
+          <w:lang w:eastAsia="pt-BR"/>
+        </w:rPr>
+        <w:t>querySQL</w:t>
+      </w:r>
+      <w:proofErr w:type="spellEnd"/>
+      <w:r>
+        <w:rPr>
+          <w:rFonts w:ascii="Arial" w:hAnsi="Arial" w:cs="Arial"/>
+          <w:sz w:val="24"/>
+          <w:szCs w:val="24"/>
+          <w:lang w:eastAsia="pt-BR"/>
+        </w:rPr>
+        <w:t xml:space="preserve"> levando em conta o nome da classe e o método </w:t>
+      </w:r>
+      <w:proofErr w:type="spellStart"/>
+      <w:r>
+        <w:rPr>
+          <w:rFonts w:ascii="Arial" w:hAnsi="Arial" w:cs="Arial"/>
+          <w:sz w:val="24"/>
+          <w:szCs w:val="24"/>
+          <w:lang w:eastAsia="pt-BR"/>
+        </w:rPr>
+        <w:t>imprimirInformacoes</w:t>
+      </w:r>
+      <w:proofErr w:type="spellEnd"/>
+      <w:r>
+        <w:rPr>
+          <w:rFonts w:ascii="Arial" w:hAnsi="Arial" w:cs="Arial"/>
+          <w:sz w:val="24"/>
+          <w:szCs w:val="24"/>
+          <w:lang w:eastAsia="pt-BR"/>
+        </w:rPr>
+        <w:t>. Como podemos ver no segundo funcionário Júnior, não foi aplicado o bônus de 10%, já que trabalhou somente 8 horas.</w:t>
+      </w:r>
+    </w:p>
+    <w:p>
+      <w:pPr>
+        <w:rPr>
+          <w:rFonts w:ascii="Arial" w:hAnsi="Arial" w:cs="Arial"/>
+          <w:sz w:val="24"/>
+          <w:szCs w:val="24"/>
+          <w:lang w:eastAsia="pt-BR"/>
+        </w:rPr>
+      </w:pPr>
+      <w:r>
+        <w:rPr>
+          <w:rFonts w:ascii="Arial" w:hAnsi="Arial" w:cs="Arial"/>
+          <w:sz w:val="24"/>
+          <w:szCs w:val="24"/>
+          <w:lang w:eastAsia="pt-BR"/>
+        </w:rPr>
+        <w:drawing>
+          <wp:inline distT="0" distB="0" distL="0" distR="0" wp14:anchorId="10EE437E" wp14:editId="58E5FA80">
+            <wp:extent cx="3743847" cy="5772956"/>
+            <wp:effectExtent l="0" t="0" r="9525" b="0"/>
+            <wp:docPr id="105949117" name="Imagem 1" descr="Texto&#10;&#10;Descrição gerada automaticamente"/>
+            <wp:cNvGraphicFramePr>
+              <a:graphicFrameLocks xmlns:a="http://schemas.openxmlformats.org/drawingml/2006/main" noChangeAspect="1"/>
+            </wp:cNvGraphicFramePr>
+            <a:graphic xmlns:a="http://schemas.openxmlformats.org/drawingml/2006/main">
+              <a:graphicData uri="http://schemas.openxmlformats.org/drawingml/2006/picture">
+                <pic:pic xmlns:pic="http://schemas.openxmlformats.org/drawingml/2006/picture">
+                  <pic:nvPicPr>
+                    <pic:cNvPr id="105949117" name="Imagem 1" descr="Texto&#10;&#10;Descrição gerada automaticamente"/>
+                    <pic:cNvPicPr/>
+                  </pic:nvPicPr>
+                  <pic:blipFill>
+                    <a:blip r:embed="rId18"/>
+                    <a:stretch>
+                      <a:fillRect/>
+                    </a:stretch>
+                  </pic:blipFill>
+                  <pic:spPr>
+                    <a:xfrm>
+                      <a:off x="0" y="0"/>
+                      <a:ext cx="3743847" cy="5772956"/>
+                    </a:xfrm>
+                    <a:prstGeom prst="rect">
+                      <a:avLst/>
+                    </a:prstGeom>
+                  </pic:spPr>
+                </pic:pic>
+              </a:graphicData>
+            </a:graphic>
+          </wp:inline>
+        </w:drawing>
+      </w:r>
     </w:p>
     <w:sectPr>
       <w:pgSz w:w="11906" w:h="16838"/>
@@ -990,7 +2971,7 @@
 </file>
 
 <file path=word/endnotes.xml><?xml version="1.0" encoding="utf-8"?>
-<w:endnotes xmlns:wpc="http://schemas.microsoft.com/office/word/2010/wordprocessingCanvas" xmlns:cx="http://schemas.microsoft.com/office/drawing/2014/chartex" xmlns:cx1="http://schemas.microsoft.com/office/drawing/2015/9/8/chartex" xmlns:cx2="http://schemas.microsoft.com/office/drawing/2015/10/21/chartex" xmlns:cx3="http://schemas.microsoft.com/office/drawing/2016/5/9/chartex" xmlns:cx4="http://schemas.microsoft.com/office/drawing/2016/5/10/chartex" xmlns:cx5="http://schemas.microsoft.com/office/drawing/2016/5/11/chartex" xmlns:cx6="http://schemas.microsoft.com/office/drawing/2016/5/12/chartex" xmlns:cx7="http://schemas.microsoft.com/office/drawing/2016/5/13/chartex" xmlns:cx8="http://schemas.microsoft.com/office/drawing/2016/5/14/chartex" xmlns:mc="http://schemas.openxmlformats.org/markup-compatibility/2006" xmlns:aink="http://schemas.microsoft.com/office/drawing/2016/ink" xmlns:am3d="http://schemas.microsoft.com/office/drawing/2017/model3d" xmlns:o="urn:schemas-microsoft-com:office:office" xmlns:oel="http://schemas.microsoft.com/office/2019/extlst" xmlns:r="http://schemas.openxmlformats.org/officeDocument/2006/relationships" xmlns:m="http://schemas.openxmlformats.org/officeDocument/2006/math" xmlns:v="urn:schemas-microsoft-com:vml" xmlns:wp14="http://schemas.microsoft.com/office/word/2010/wordprocessingDrawing" xmlns:wp="http://schemas.openxmlformats.org/drawingml/2006/wordprocessingDrawing" xmlns:w10="urn:schemas-microsoft-com:office:word" xmlns:w="http://schemas.openxmlformats.org/wordprocessingml/2006/main" xmlns:w14="http://schemas.microsoft.com/office/word/2010/wordml" xmlns:w15="http://schemas.microsoft.com/office/word/2012/wordml" xmlns:w16cex="http://schemas.microsoft.com/office/word/2018/wordml/cex" xmlns:w16cid="http://schemas.microsoft.com/office/word/2016/wordml/cid" xmlns:w16="http://schemas.microsoft.com/office/word/2018/wordml" xmlns:w16du="http://schemas.microsoft.com/office/word/2023/wordml/word16du" xmlns:w16sdtdh="http://schemas.microsoft.com/office/word/2020/wordml/sdtdatahash" xmlns:w16se="http://schemas.microsoft.com/office/word/2015/wordml/symex" xmlns:wpg="http://schemas.microsoft.com/office/word/2010/wordprocessingGroup" xmlns:wpi="http://schemas.microsoft.com/office/word/2010/wordprocessingInk" xmlns:wne="http://schemas.microsoft.com/office/word/2006/wordml" xmlns:wps="http://schemas.microsoft.com/office/word/2010/wordprocessingShape" mc:Ignorable="w14 w15 w16se w16cid w16 w16cex w16sdtdh w16du wp14">
+<w:endnotes xmlns:wpc="http://schemas.microsoft.com/office/word/2010/wordprocessingCanvas" xmlns:cx="http://schemas.microsoft.com/office/drawing/2014/chartex" xmlns:cx1="http://schemas.microsoft.com/office/drawing/2015/9/8/chartex" xmlns:cx2="http://schemas.microsoft.com/office/drawing/2015/10/21/chartex" xmlns:cx3="http://schemas.microsoft.com/office/drawing/2016/5/9/chartex" xmlns:cx4="http://schemas.microsoft.com/office/drawing/2016/5/10/chartex" xmlns:cx5="http://schemas.microsoft.com/office/drawing/2016/5/11/chartex" xmlns:cx6="http://schemas.microsoft.com/office/drawing/2016/5/12/chartex" xmlns:cx7="http://schemas.microsoft.com/office/drawing/2016/5/13/chartex" xmlns:cx8="http://schemas.microsoft.com/office/drawing/2016/5/14/chartex" xmlns:mc="http://schemas.openxmlformats.org/markup-compatibility/2006" xmlns:aink="http://schemas.microsoft.com/office/drawing/2016/ink" xmlns:am3d="http://schemas.microsoft.com/office/drawing/2017/model3d" xmlns:o="urn:schemas-microsoft-com:office:office" xmlns:oel="http://schemas.microsoft.com/office/2019/extlst" xmlns:r="http://schemas.openxmlformats.org/officeDocument/2006/relationships" xmlns:m="http://schemas.openxmlformats.org/officeDocument/2006/math" xmlns:v="urn:schemas-microsoft-com:vml" xmlns:wp14="http://schemas.microsoft.com/office/word/2010/wordprocessingDrawing" xmlns:wp="http://schemas.openxmlformats.org/drawingml/2006/wordprocessingDrawing" xmlns:w10="urn:schemas-microsoft-com:office:word" xmlns:w="http://schemas.openxmlformats.org/wordprocessingml/2006/main" xmlns:w14="http://schemas.microsoft.com/office/word/2010/wordml" xmlns:w15="http://schemas.microsoft.com/office/word/2012/wordml" xmlns:w16cex="http://schemas.microsoft.com/office/word/2018/wordml/cex" xmlns:w16cid="http://schemas.microsoft.com/office/word/2016/wordml/cid" xmlns:w16="http://schemas.microsoft.com/office/word/2018/wordml" xmlns:w16sdtdh="http://schemas.microsoft.com/office/word/2020/wordml/sdtdatahash" xmlns:w16se="http://schemas.microsoft.com/office/word/2015/wordml/symex" xmlns:wpg="http://schemas.microsoft.com/office/word/2010/wordprocessingGroup" xmlns:wpi="http://schemas.microsoft.com/office/word/2010/wordprocessingInk" xmlns:wne="http://schemas.microsoft.com/office/word/2006/wordml" xmlns:wps="http://schemas.microsoft.com/office/word/2010/wordprocessingShape" mc:Ignorable="w14 w15 w16se w16cid w16 w16cex w16sdtdh wp14">
   <w:endnote w:type="separator" w:id="-1">
     <w:p>
       <w:pPr>
@@ -1015,7 +2996,7 @@
 </file>
 
 <file path=word/footnotes.xml><?xml version="1.0" encoding="utf-8"?>
-<w:footnotes xmlns:wpc="http://schemas.microsoft.com/office/word/2010/wordprocessingCanvas" xmlns:cx="http://schemas.microsoft.com/office/drawing/2014/chartex" xmlns:cx1="http://schemas.microsoft.com/office/drawing/2015/9/8/chartex" xmlns:cx2="http://schemas.microsoft.com/office/drawing/2015/10/21/chartex" xmlns:cx3="http://schemas.microsoft.com/office/drawing/2016/5/9/chartex" xmlns:cx4="http://schemas.microsoft.com/office/drawing/2016/5/10/chartex" xmlns:cx5="http://schemas.microsoft.com/office/drawing/2016/5/11/chartex" xmlns:cx6="http://schemas.microsoft.com/office/drawing/2016/5/12/chartex" xmlns:cx7="http://schemas.microsoft.com/office/drawing/2016/5/13/chartex" xmlns:cx8="http://schemas.microsoft.com/office/drawing/2016/5/14/chartex" xmlns:mc="http://schemas.openxmlformats.org/markup-compatibility/2006" xmlns:aink="http://schemas.microsoft.com/office/drawing/2016/ink" xmlns:am3d="http://schemas.microsoft.com/office/drawing/2017/model3d" xmlns:o="urn:schemas-microsoft-com:office:office" xmlns:oel="http://schemas.microsoft.com/office/2019/extlst" xmlns:r="http://schemas.openxmlformats.org/officeDocument/2006/relationships" xmlns:m="http://schemas.openxmlformats.org/officeDocument/2006/math" xmlns:v="urn:schemas-microsoft-com:vml" xmlns:wp14="http://schemas.microsoft.com/office/word/2010/wordprocessingDrawing" xmlns:wp="http://schemas.openxmlformats.org/drawingml/2006/wordprocessingDrawing" xmlns:w10="urn:schemas-microsoft-com:office:word" xmlns:w="http://schemas.openxmlformats.org/wordprocessingml/2006/main" xmlns:w14="http://schemas.microsoft.com/office/word/2010/wordml" xmlns:w15="http://schemas.microsoft.com/office/word/2012/wordml" xmlns:w16cex="http://schemas.microsoft.com/office/word/2018/wordml/cex" xmlns:w16cid="http://schemas.microsoft.com/office/word/2016/wordml/cid" xmlns:w16="http://schemas.microsoft.com/office/word/2018/wordml" xmlns:w16du="http://schemas.microsoft.com/office/word/2023/wordml/word16du" xmlns:w16sdtdh="http://schemas.microsoft.com/office/word/2020/wordml/sdtdatahash" xmlns:w16se="http://schemas.microsoft.com/office/word/2015/wordml/symex" xmlns:wpg="http://schemas.microsoft.com/office/word/2010/wordprocessingGroup" xmlns:wpi="http://schemas.microsoft.com/office/word/2010/wordprocessingInk" xmlns:wne="http://schemas.microsoft.com/office/word/2006/wordml" xmlns:wps="http://schemas.microsoft.com/office/word/2010/wordprocessingShape" mc:Ignorable="w14 w15 w16se w16cid w16 w16cex w16sdtdh w16du wp14">
+<w:footnotes xmlns:wpc="http://schemas.microsoft.com/office/word/2010/wordprocessingCanvas" xmlns:cx="http://schemas.microsoft.com/office/drawing/2014/chartex" xmlns:cx1="http://schemas.microsoft.com/office/drawing/2015/9/8/chartex" xmlns:cx2="http://schemas.microsoft.com/office/drawing/2015/10/21/chartex" xmlns:cx3="http://schemas.microsoft.com/office/drawing/2016/5/9/chartex" xmlns:cx4="http://schemas.microsoft.com/office/drawing/2016/5/10/chartex" xmlns:cx5="http://schemas.microsoft.com/office/drawing/2016/5/11/chartex" xmlns:cx6="http://schemas.microsoft.com/office/drawing/2016/5/12/chartex" xmlns:cx7="http://schemas.microsoft.com/office/drawing/2016/5/13/chartex" xmlns:cx8="http://schemas.microsoft.com/office/drawing/2016/5/14/chartex" xmlns:mc="http://schemas.openxmlformats.org/markup-compatibility/2006" xmlns:aink="http://schemas.microsoft.com/office/drawing/2016/ink" xmlns:am3d="http://schemas.microsoft.com/office/drawing/2017/model3d" xmlns:o="urn:schemas-microsoft-com:office:office" xmlns:oel="http://schemas.microsoft.com/office/2019/extlst" xmlns:r="http://schemas.openxmlformats.org/officeDocument/2006/relationships" xmlns:m="http://schemas.openxmlformats.org/officeDocument/2006/math" xmlns:v="urn:schemas-microsoft-com:vml" xmlns:wp14="http://schemas.microsoft.com/office/word/2010/wordprocessingDrawing" xmlns:wp="http://schemas.openxmlformats.org/drawingml/2006/wordprocessingDrawing" xmlns:w10="urn:schemas-microsoft-com:office:word" xmlns:w="http://schemas.openxmlformats.org/wordprocessingml/2006/main" xmlns:w14="http://schemas.microsoft.com/office/word/2010/wordml" xmlns:w15="http://schemas.microsoft.com/office/word/2012/wordml" xmlns:w16cex="http://schemas.microsoft.com/office/word/2018/wordml/cex" xmlns:w16cid="http://schemas.microsoft.com/office/word/2016/wordml/cid" xmlns:w16="http://schemas.microsoft.com/office/word/2018/wordml" xmlns:w16sdtdh="http://schemas.microsoft.com/office/word/2020/wordml/sdtdatahash" xmlns:w16se="http://schemas.microsoft.com/office/word/2015/wordml/symex" xmlns:wpg="http://schemas.microsoft.com/office/word/2010/wordprocessingGroup" xmlns:wpi="http://schemas.microsoft.com/office/word/2010/wordprocessingInk" xmlns:wne="http://schemas.microsoft.com/office/word/2006/wordml" xmlns:wps="http://schemas.microsoft.com/office/word/2010/wordprocessingShape" mc:Ignorable="w14 w15 w16se w16cid w16 w16cex w16sdtdh wp14">
   <w:footnote w:type="separator" w:id="-1">
     <w:p>
       <w:pPr>
@@ -1040,18 +3021,18 @@
 </file>
 
 <file path=word/numbering.xml><?xml version="1.0" encoding="utf-8"?>
-<w:numbering xmlns:wpc="http://schemas.microsoft.com/office/word/2010/wordprocessingCanvas" xmlns:cx="http://schemas.microsoft.com/office/drawing/2014/chartex" xmlns:cx1="http://schemas.microsoft.com/office/drawing/2015/9/8/chartex" xmlns:cx2="http://schemas.microsoft.com/office/drawing/2015/10/21/chartex" xmlns:cx3="http://schemas.microsoft.com/office/drawing/2016/5/9/chartex" xmlns:cx4="http://schemas.microsoft.com/office/drawing/2016/5/10/chartex" xmlns:cx5="http://schemas.microsoft.com/office/drawing/2016/5/11/chartex" xmlns:cx6="http://schemas.microsoft.com/office/drawing/2016/5/12/chartex" xmlns:cx7="http://schemas.microsoft.com/office/drawing/2016/5/13/chartex" xmlns:cx8="http://schemas.microsoft.com/office/drawing/2016/5/14/chartex" xmlns:mc="http://schemas.openxmlformats.org/markup-compatibility/2006" xmlns:aink="http://schemas.microsoft.com/office/drawing/2016/ink" xmlns:am3d="http://schemas.microsoft.com/office/drawing/2017/model3d" xmlns:o="urn:schemas-microsoft-com:office:office" xmlns:oel="http://schemas.microsoft.com/office/2019/extlst" xmlns:r="http://schemas.openxmlformats.org/officeDocument/2006/relationships" xmlns:m="http://schemas.openxmlformats.org/officeDocument/2006/math" xmlns:v="urn:schemas-microsoft-com:vml" xmlns:wp14="http://schemas.microsoft.com/office/word/2010/wordprocessingDrawing" xmlns:wp="http://schemas.openxmlformats.org/drawingml/2006/wordprocessingDrawing" xmlns:w10="urn:schemas-microsoft-com:office:word" xmlns:w="http://schemas.openxmlformats.org/wordprocessingml/2006/main" xmlns:w14="http://schemas.microsoft.com/office/word/2010/wordml" xmlns:w15="http://schemas.microsoft.com/office/word/2012/wordml" xmlns:w16cex="http://schemas.microsoft.com/office/word/2018/wordml/cex" xmlns:w16cid="http://schemas.microsoft.com/office/word/2016/wordml/cid" xmlns:w16="http://schemas.microsoft.com/office/word/2018/wordml" xmlns:w16du="http://schemas.microsoft.com/office/word/2023/wordml/word16du" xmlns:w16sdtdh="http://schemas.microsoft.com/office/word/2020/wordml/sdtdatahash" xmlns:w16se="http://schemas.microsoft.com/office/word/2015/wordml/symex" xmlns:wpg="http://schemas.microsoft.com/office/word/2010/wordprocessingGroup" xmlns:wpi="http://schemas.microsoft.com/office/word/2010/wordprocessingInk" xmlns:wne="http://schemas.microsoft.com/office/word/2006/wordml" xmlns:wps="http://schemas.microsoft.com/office/word/2010/wordprocessingShape" mc:Ignorable="w14 w15 w16se w16cid w16 w16cex w16sdtdh w16du wp14">
+<w:numbering xmlns:wpc="http://schemas.microsoft.com/office/word/2010/wordprocessingCanvas" xmlns:cx="http://schemas.microsoft.com/office/drawing/2014/chartex" xmlns:cx1="http://schemas.microsoft.com/office/drawing/2015/9/8/chartex" xmlns:cx2="http://schemas.microsoft.com/office/drawing/2015/10/21/chartex" xmlns:cx3="http://schemas.microsoft.com/office/drawing/2016/5/9/chartex" xmlns:cx4="http://schemas.microsoft.com/office/drawing/2016/5/10/chartex" xmlns:cx5="http://schemas.microsoft.com/office/drawing/2016/5/11/chartex" xmlns:cx6="http://schemas.microsoft.com/office/drawing/2016/5/12/chartex" xmlns:cx7="http://schemas.microsoft.com/office/drawing/2016/5/13/chartex" xmlns:cx8="http://schemas.microsoft.com/office/drawing/2016/5/14/chartex" xmlns:mc="http://schemas.openxmlformats.org/markup-compatibility/2006" xmlns:aink="http://schemas.microsoft.com/office/drawing/2016/ink" xmlns:am3d="http://schemas.microsoft.com/office/drawing/2017/model3d" xmlns:o="urn:schemas-microsoft-com:office:office" xmlns:oel="http://schemas.microsoft.com/office/2019/extlst" xmlns:r="http://schemas.openxmlformats.org/officeDocument/2006/relationships" xmlns:m="http://schemas.openxmlformats.org/officeDocument/2006/math" xmlns:v="urn:schemas-microsoft-com:vml" xmlns:wp14="http://schemas.microsoft.com/office/word/2010/wordprocessingDrawing" xmlns:wp="http://schemas.openxmlformats.org/drawingml/2006/wordprocessingDrawing" xmlns:w10="urn:schemas-microsoft-com:office:word" xmlns:w="http://schemas.openxmlformats.org/wordprocessingml/2006/main" xmlns:w14="http://schemas.microsoft.com/office/word/2010/wordml" xmlns:w15="http://schemas.microsoft.com/office/word/2012/wordml" xmlns:w16cex="http://schemas.microsoft.com/office/word/2018/wordml/cex" xmlns:w16cid="http://schemas.microsoft.com/office/word/2016/wordml/cid" xmlns:w16="http://schemas.microsoft.com/office/word/2018/wordml" xmlns:w16sdtdh="http://schemas.microsoft.com/office/word/2020/wordml/sdtdatahash" xmlns:w16se="http://schemas.microsoft.com/office/word/2015/wordml/symex" xmlns:wpg="http://schemas.microsoft.com/office/word/2010/wordprocessingGroup" xmlns:wpi="http://schemas.microsoft.com/office/word/2010/wordprocessingInk" xmlns:wne="http://schemas.microsoft.com/office/word/2006/wordml" xmlns:wps="http://schemas.microsoft.com/office/word/2010/wordprocessingShape" mc:Ignorable="w14 w15 w16se w16cid w16 w16cex w16sdtdh wp14">
   <w:abstractNum w:abstractNumId="0" w15:restartNumberingAfterBreak="0">
-    <w:nsid w:val="3C210111"/>
+    <w:nsid w:val="22037D6B"/>
     <w:multiLevelType w:val="hybridMultilevel"/>
-    <w:tmpl w:val="19321CAC"/>
+    <w:tmpl w:val="DABCF454"/>
     <w:lvl w:ilvl="0" w:tplc="04160001">
       <w:start w:val="1"/>
       <w:numFmt w:val="bullet"/>
       <w:lvlText w:val=""/>
       <w:lvlJc w:val="left"/>
       <w:pPr>
-        <w:ind w:left="1428" w:hanging="360"/>
+        <w:ind w:left="720" w:hanging="360"/>
       </w:pPr>
       <w:rPr>
         <w:rFonts w:ascii="Symbol" w:hAnsi="Symbol" w:hint="default"/>
@@ -1063,7 +3044,7 @@
       <w:lvlText w:val="o"/>
       <w:lvlJc w:val="left"/>
       <w:pPr>
-        <w:ind w:left="2148" w:hanging="360"/>
+        <w:ind w:left="1440" w:hanging="360"/>
       </w:pPr>
       <w:rPr>
         <w:rFonts w:ascii="Courier New" w:hAnsi="Courier New" w:cs="Courier New" w:hint="default"/>
@@ -1075,7 +3056,7 @@
       <w:lvlText w:val=""/>
       <w:lvlJc w:val="left"/>
       <w:pPr>
-        <w:ind w:left="2868" w:hanging="360"/>
+        <w:ind w:left="2160" w:hanging="360"/>
       </w:pPr>
       <w:rPr>
         <w:rFonts w:ascii="Wingdings" w:hAnsi="Wingdings" w:hint="default"/>
@@ -1087,7 +3068,7 @@
       <w:lvlText w:val=""/>
       <w:lvlJc w:val="left"/>
       <w:pPr>
-        <w:ind w:left="3588" w:hanging="360"/>
+        <w:ind w:left="2880" w:hanging="360"/>
       </w:pPr>
       <w:rPr>
         <w:rFonts w:ascii="Symbol" w:hAnsi="Symbol" w:hint="default"/>
@@ -1099,7 +3080,7 @@
       <w:lvlText w:val="o"/>
       <w:lvlJc w:val="left"/>
       <w:pPr>
-        <w:ind w:left="4308" w:hanging="360"/>
+        <w:ind w:left="3600" w:hanging="360"/>
       </w:pPr>
       <w:rPr>
         <w:rFonts w:ascii="Courier New" w:hAnsi="Courier New" w:cs="Courier New" w:hint="default"/>
@@ -1111,7 +3092,7 @@
       <w:lvlText w:val=""/>
       <w:lvlJc w:val="left"/>
       <w:pPr>
-        <w:ind w:left="5028" w:hanging="360"/>
+        <w:ind w:left="4320" w:hanging="360"/>
       </w:pPr>
       <w:rPr>
         <w:rFonts w:ascii="Wingdings" w:hAnsi="Wingdings" w:hint="default"/>
@@ -1123,7 +3104,7 @@
       <w:lvlText w:val=""/>
       <w:lvlJc w:val="left"/>
       <w:pPr>
-        <w:ind w:left="5748" w:hanging="360"/>
+        <w:ind w:left="5040" w:hanging="360"/>
       </w:pPr>
       <w:rPr>
         <w:rFonts w:ascii="Symbol" w:hAnsi="Symbol" w:hint="default"/>
@@ -1135,7 +3116,7 @@
       <w:lvlText w:val="o"/>
       <w:lvlJc w:val="left"/>
       <w:pPr>
-        <w:ind w:left="6468" w:hanging="360"/>
+        <w:ind w:left="5760" w:hanging="360"/>
       </w:pPr>
       <w:rPr>
         <w:rFonts w:ascii="Courier New" w:hAnsi="Courier New" w:cs="Courier New" w:hint="default"/>
@@ -1147,7 +3128,7 @@
       <w:lvlText w:val=""/>
       <w:lvlJc w:val="left"/>
       <w:pPr>
-        <w:ind w:left="7188" w:hanging="360"/>
+        <w:ind w:left="6480" w:hanging="360"/>
       </w:pPr>
       <w:rPr>
         <w:rFonts w:ascii="Wingdings" w:hAnsi="Wingdings" w:hint="default"/>
@@ -1155,9 +3136,9 @@
     </w:lvl>
   </w:abstractNum>
   <w:abstractNum w:abstractNumId="1" w15:restartNumberingAfterBreak="0">
-    <w:nsid w:val="3C524738"/>
+    <w:nsid w:val="3C210111"/>
     <w:multiLevelType w:val="hybridMultilevel"/>
-    <w:tmpl w:val="C27CAD4C"/>
+    <w:tmpl w:val="19321CAC"/>
     <w:lvl w:ilvl="0" w:tplc="04160001">
       <w:start w:val="1"/>
       <w:numFmt w:val="bullet"/>
@@ -1267,17 +3248,249 @@
       </w:rPr>
     </w:lvl>
   </w:abstractNum>
+  <w:abstractNum w:abstractNumId="2" w15:restartNumberingAfterBreak="0">
+    <w:nsid w:val="3C524738"/>
+    <w:multiLevelType w:val="hybridMultilevel"/>
+    <w:tmpl w:val="C27CAD4C"/>
+    <w:lvl w:ilvl="0" w:tplc="04160001">
+      <w:start w:val="1"/>
+      <w:numFmt w:val="bullet"/>
+      <w:lvlText w:val=""/>
+      <w:lvlJc w:val="left"/>
+      <w:pPr>
+        <w:ind w:left="1428" w:hanging="360"/>
+      </w:pPr>
+      <w:rPr>
+        <w:rFonts w:ascii="Symbol" w:hAnsi="Symbol" w:hint="default"/>
+      </w:rPr>
+    </w:lvl>
+    <w:lvl w:ilvl="1" w:tplc="04160003" w:tentative="1">
+      <w:start w:val="1"/>
+      <w:numFmt w:val="bullet"/>
+      <w:lvlText w:val="o"/>
+      <w:lvlJc w:val="left"/>
+      <w:pPr>
+        <w:ind w:left="2148" w:hanging="360"/>
+      </w:pPr>
+      <w:rPr>
+        <w:rFonts w:ascii="Courier New" w:hAnsi="Courier New" w:cs="Courier New" w:hint="default"/>
+      </w:rPr>
+    </w:lvl>
+    <w:lvl w:ilvl="2" w:tplc="04160005" w:tentative="1">
+      <w:start w:val="1"/>
+      <w:numFmt w:val="bullet"/>
+      <w:lvlText w:val=""/>
+      <w:lvlJc w:val="left"/>
+      <w:pPr>
+        <w:ind w:left="2868" w:hanging="360"/>
+      </w:pPr>
+      <w:rPr>
+        <w:rFonts w:ascii="Wingdings" w:hAnsi="Wingdings" w:hint="default"/>
+      </w:rPr>
+    </w:lvl>
+    <w:lvl w:ilvl="3" w:tplc="04160001" w:tentative="1">
+      <w:start w:val="1"/>
+      <w:numFmt w:val="bullet"/>
+      <w:lvlText w:val=""/>
+      <w:lvlJc w:val="left"/>
+      <w:pPr>
+        <w:ind w:left="3588" w:hanging="360"/>
+      </w:pPr>
+      <w:rPr>
+        <w:rFonts w:ascii="Symbol" w:hAnsi="Symbol" w:hint="default"/>
+      </w:rPr>
+    </w:lvl>
+    <w:lvl w:ilvl="4" w:tplc="04160003" w:tentative="1">
+      <w:start w:val="1"/>
+      <w:numFmt w:val="bullet"/>
+      <w:lvlText w:val="o"/>
+      <w:lvlJc w:val="left"/>
+      <w:pPr>
+        <w:ind w:left="4308" w:hanging="360"/>
+      </w:pPr>
+      <w:rPr>
+        <w:rFonts w:ascii="Courier New" w:hAnsi="Courier New" w:cs="Courier New" w:hint="default"/>
+      </w:rPr>
+    </w:lvl>
+    <w:lvl w:ilvl="5" w:tplc="04160005" w:tentative="1">
+      <w:start w:val="1"/>
+      <w:numFmt w:val="bullet"/>
+      <w:lvlText w:val=""/>
+      <w:lvlJc w:val="left"/>
+      <w:pPr>
+        <w:ind w:left="5028" w:hanging="360"/>
+      </w:pPr>
+      <w:rPr>
+        <w:rFonts w:ascii="Wingdings" w:hAnsi="Wingdings" w:hint="default"/>
+      </w:rPr>
+    </w:lvl>
+    <w:lvl w:ilvl="6" w:tplc="04160001" w:tentative="1">
+      <w:start w:val="1"/>
+      <w:numFmt w:val="bullet"/>
+      <w:lvlText w:val=""/>
+      <w:lvlJc w:val="left"/>
+      <w:pPr>
+        <w:ind w:left="5748" w:hanging="360"/>
+      </w:pPr>
+      <w:rPr>
+        <w:rFonts w:ascii="Symbol" w:hAnsi="Symbol" w:hint="default"/>
+      </w:rPr>
+    </w:lvl>
+    <w:lvl w:ilvl="7" w:tplc="04160003" w:tentative="1">
+      <w:start w:val="1"/>
+      <w:numFmt w:val="bullet"/>
+      <w:lvlText w:val="o"/>
+      <w:lvlJc w:val="left"/>
+      <w:pPr>
+        <w:ind w:left="6468" w:hanging="360"/>
+      </w:pPr>
+      <w:rPr>
+        <w:rFonts w:ascii="Courier New" w:hAnsi="Courier New" w:cs="Courier New" w:hint="default"/>
+      </w:rPr>
+    </w:lvl>
+    <w:lvl w:ilvl="8" w:tplc="04160005" w:tentative="1">
+      <w:start w:val="1"/>
+      <w:numFmt w:val="bullet"/>
+      <w:lvlText w:val=""/>
+      <w:lvlJc w:val="left"/>
+      <w:pPr>
+        <w:ind w:left="7188" w:hanging="360"/>
+      </w:pPr>
+      <w:rPr>
+        <w:rFonts w:ascii="Wingdings" w:hAnsi="Wingdings" w:hint="default"/>
+      </w:rPr>
+    </w:lvl>
+  </w:abstractNum>
+  <w:abstractNum w:abstractNumId="3" w15:restartNumberingAfterBreak="0">
+    <w:nsid w:val="4D6D1E72"/>
+    <w:multiLevelType w:val="hybridMultilevel"/>
+    <w:tmpl w:val="8158A5BC"/>
+    <w:lvl w:ilvl="0" w:tplc="04160001">
+      <w:start w:val="1"/>
+      <w:numFmt w:val="bullet"/>
+      <w:lvlText w:val=""/>
+      <w:lvlJc w:val="left"/>
+      <w:pPr>
+        <w:ind w:left="720" w:hanging="360"/>
+      </w:pPr>
+      <w:rPr>
+        <w:rFonts w:ascii="Symbol" w:hAnsi="Symbol" w:hint="default"/>
+      </w:rPr>
+    </w:lvl>
+    <w:lvl w:ilvl="1" w:tplc="04160003" w:tentative="1">
+      <w:start w:val="1"/>
+      <w:numFmt w:val="bullet"/>
+      <w:lvlText w:val="o"/>
+      <w:lvlJc w:val="left"/>
+      <w:pPr>
+        <w:ind w:left="1440" w:hanging="360"/>
+      </w:pPr>
+      <w:rPr>
+        <w:rFonts w:ascii="Courier New" w:hAnsi="Courier New" w:cs="Courier New" w:hint="default"/>
+      </w:rPr>
+    </w:lvl>
+    <w:lvl w:ilvl="2" w:tplc="04160005" w:tentative="1">
+      <w:start w:val="1"/>
+      <w:numFmt w:val="bullet"/>
+      <w:lvlText w:val=""/>
+      <w:lvlJc w:val="left"/>
+      <w:pPr>
+        <w:ind w:left="2160" w:hanging="360"/>
+      </w:pPr>
+      <w:rPr>
+        <w:rFonts w:ascii="Wingdings" w:hAnsi="Wingdings" w:hint="default"/>
+      </w:rPr>
+    </w:lvl>
+    <w:lvl w:ilvl="3" w:tplc="04160001" w:tentative="1">
+      <w:start w:val="1"/>
+      <w:numFmt w:val="bullet"/>
+      <w:lvlText w:val=""/>
+      <w:lvlJc w:val="left"/>
+      <w:pPr>
+        <w:ind w:left="2880" w:hanging="360"/>
+      </w:pPr>
+      <w:rPr>
+        <w:rFonts w:ascii="Symbol" w:hAnsi="Symbol" w:hint="default"/>
+      </w:rPr>
+    </w:lvl>
+    <w:lvl w:ilvl="4" w:tplc="04160003" w:tentative="1">
+      <w:start w:val="1"/>
+      <w:numFmt w:val="bullet"/>
+      <w:lvlText w:val="o"/>
+      <w:lvlJc w:val="left"/>
+      <w:pPr>
+        <w:ind w:left="3600" w:hanging="360"/>
+      </w:pPr>
+      <w:rPr>
+        <w:rFonts w:ascii="Courier New" w:hAnsi="Courier New" w:cs="Courier New" w:hint="default"/>
+      </w:rPr>
+    </w:lvl>
+    <w:lvl w:ilvl="5" w:tplc="04160005" w:tentative="1">
+      <w:start w:val="1"/>
+      <w:numFmt w:val="bullet"/>
+      <w:lvlText w:val=""/>
+      <w:lvlJc w:val="left"/>
+      <w:pPr>
+        <w:ind w:left="4320" w:hanging="360"/>
+      </w:pPr>
+      <w:rPr>
+        <w:rFonts w:ascii="Wingdings" w:hAnsi="Wingdings" w:hint="default"/>
+      </w:rPr>
+    </w:lvl>
+    <w:lvl w:ilvl="6" w:tplc="04160001" w:tentative="1">
+      <w:start w:val="1"/>
+      <w:numFmt w:val="bullet"/>
+      <w:lvlText w:val=""/>
+      <w:lvlJc w:val="left"/>
+      <w:pPr>
+        <w:ind w:left="5040" w:hanging="360"/>
+      </w:pPr>
+      <w:rPr>
+        <w:rFonts w:ascii="Symbol" w:hAnsi="Symbol" w:hint="default"/>
+      </w:rPr>
+    </w:lvl>
+    <w:lvl w:ilvl="7" w:tplc="04160003" w:tentative="1">
+      <w:start w:val="1"/>
+      <w:numFmt w:val="bullet"/>
+      <w:lvlText w:val="o"/>
+      <w:lvlJc w:val="left"/>
+      <w:pPr>
+        <w:ind w:left="5760" w:hanging="360"/>
+      </w:pPr>
+      <w:rPr>
+        <w:rFonts w:ascii="Courier New" w:hAnsi="Courier New" w:cs="Courier New" w:hint="default"/>
+      </w:rPr>
+    </w:lvl>
+    <w:lvl w:ilvl="8" w:tplc="04160005" w:tentative="1">
+      <w:start w:val="1"/>
+      <w:numFmt w:val="bullet"/>
+      <w:lvlText w:val=""/>
+      <w:lvlJc w:val="left"/>
+      <w:pPr>
+        <w:ind w:left="6480" w:hanging="360"/>
+      </w:pPr>
+      <w:rPr>
+        <w:rFonts w:ascii="Wingdings" w:hAnsi="Wingdings" w:hint="default"/>
+      </w:rPr>
+    </w:lvl>
+  </w:abstractNum>
   <w:num w:numId="1" w16cid:durableId="1931698547">
-    <w:abstractNumId w:val="0"/>
+    <w:abstractNumId w:val="1"/>
   </w:num>
   <w:num w:numId="2" w16cid:durableId="1382052956">
-    <w:abstractNumId w:val="1"/>
+    <w:abstractNumId w:val="2"/>
+  </w:num>
+  <w:num w:numId="3" w16cid:durableId="2001154399">
+    <w:abstractNumId w:val="3"/>
+  </w:num>
+  <w:num w:numId="4" w16cid:durableId="180901697">
+    <w:abstractNumId w:val="0"/>
   </w:num>
 </w:numbering>
 </file>
 
 <file path=word/styles.xml><?xml version="1.0" encoding="utf-8"?>
-<w:styles xmlns:mc="http://schemas.openxmlformats.org/markup-compatibility/2006" xmlns:r="http://schemas.openxmlformats.org/officeDocument/2006/relationships" xmlns:w="http://schemas.openxmlformats.org/wordprocessingml/2006/main" xmlns:w14="http://schemas.microsoft.com/office/word/2010/wordml" xmlns:w15="http://schemas.microsoft.com/office/word/2012/wordml" xmlns:w16cex="http://schemas.microsoft.com/office/word/2018/wordml/cex" xmlns:w16cid="http://schemas.microsoft.com/office/word/2016/wordml/cid" xmlns:w16="http://schemas.microsoft.com/office/word/2018/wordml" xmlns:w16du="http://schemas.microsoft.com/office/word/2023/wordml/word16du" xmlns:w16sdtdh="http://schemas.microsoft.com/office/word/2020/wordml/sdtdatahash" xmlns:w16se="http://schemas.microsoft.com/office/word/2015/wordml/symex" mc:Ignorable="w14 w15 w16se w16cid w16 w16cex w16sdtdh w16du">
+<w:styles xmlns:mc="http://schemas.openxmlformats.org/markup-compatibility/2006" xmlns:r="http://schemas.openxmlformats.org/officeDocument/2006/relationships" xmlns:w="http://schemas.openxmlformats.org/wordprocessingml/2006/main" xmlns:w14="http://schemas.microsoft.com/office/word/2010/wordml" xmlns:w15="http://schemas.microsoft.com/office/word/2012/wordml" xmlns:w16cex="http://schemas.microsoft.com/office/word/2018/wordml/cex" xmlns:w16cid="http://schemas.microsoft.com/office/word/2016/wordml/cid" xmlns:w16="http://schemas.microsoft.com/office/word/2018/wordml" xmlns:w16sdtdh="http://schemas.microsoft.com/office/word/2020/wordml/sdtdatahash" xmlns:w16se="http://schemas.microsoft.com/office/word/2015/wordml/symex" mc:Ignorable="w14 w15 w16se w16cid w16 w16cex w16sdtdh">
   <w:docDefaults>
     <w:rPrDefault>
       <w:rPr>
@@ -1683,11 +3896,12 @@
     <w:autoRedefine/>
     <w:uiPriority w:val="9"/>
     <w:qFormat/>
-    <w:rsid w:val="00DC4293"/>
+    <w:rsid w:val="00E54D26"/>
     <w:pPr>
       <w:keepNext/>
       <w:keepLines/>
-      <w:spacing w:before="240" w:after="0"/>
+      <w:spacing w:before="240" w:after="0" w:line="360" w:lineRule="auto"/>
+      <w:jc w:val="center"/>
       <w:outlineLvl w:val="0"/>
     </w:pPr>
     <w:rPr>
@@ -1747,7 +3961,6 @@
   <w:style w:type="character" w:default="1" w:styleId="Fontepargpadro">
     <w:name w:val="Default Paragraph Font"/>
     <w:uiPriority w:val="1"/>
-    <w:semiHidden/>
     <w:unhideWhenUsed/>
   </w:style>
   <w:style w:type="table" w:default="1" w:styleId="Tabelanormal">
@@ -1872,7 +4085,7 @@
     <w:basedOn w:val="Fontepargpadro"/>
     <w:link w:val="Ttulo1"/>
     <w:uiPriority w:val="9"/>
-    <w:rsid w:val="00DC4293"/>
+    <w:rsid w:val="00E54D26"/>
     <w:rPr>
       <w:rFonts w:ascii="Arial" w:eastAsia="Times New Roman" w:hAnsi="Arial" w:cstheme="majorBidi"/>
       <w:b/>

</xml_diff>